<commit_message>
ran tic tac toe and chess methods all at once
</commit_message>
<xml_diff>
--- a/assignment1/analysis/gsaavedra3-analysis.docx
+++ b/assignment1/analysis/gsaavedra3-analysis.docx
@@ -286,6 +286,14 @@
         </w:rPr>
         <w:t>1 overfits training data</w:t>
       </w:r>
+      <w:r>
+        <w:rPr>
+          <w:noProof/>
+        </w:rPr>
+        <w:t>.  Actually I think its because the model it creates is perfect.  It’s looking for an instance that is as close as possible to instance you are testing.  But if you have 1 neighbor and are retesting on the training set that distance will be zero.</w:t>
+      </w:r>
+      <w:bookmarkStart w:id="0" w:name="_GoBack"/>
+      <w:bookmarkEnd w:id="0"/>
     </w:p>
     <w:p>
       <w:pPr>
@@ -462,7 +470,6 @@
         <w:rPr>
           <w:noProof/>
         </w:rPr>
-        <w:lastRenderedPageBreak/>
         <w:t>For J48</w:t>
       </w:r>
     </w:p>
@@ -498,106 +505,140 @@
     </w:p>
     <w:p>
       <w:pPr>
-        <w:rPr>
-          <w:noProof/>
-        </w:rPr>
-      </w:pPr>
-    </w:p>
-    <w:p>
-      <w:pPr>
-        <w:rPr>
-          <w:noProof/>
-        </w:rPr>
-      </w:pPr>
-    </w:p>
-    <w:p>
-      <w:pPr>
-        <w:jc w:val="center"/>
-        <w:rPr>
-          <w:noProof/>
-        </w:rPr>
-      </w:pPr>
-    </w:p>
-    <w:p>
-      <w:pPr>
-        <w:rPr>
-          <w:noProof/>
-        </w:rPr>
-      </w:pPr>
-    </w:p>
-    <w:p>
-      <w:pPr>
-        <w:jc w:val="center"/>
-        <w:rPr>
-          <w:noProof/>
-        </w:rPr>
-      </w:pPr>
-    </w:p>
-    <w:p>
-      <w:pPr>
-        <w:jc w:val="center"/>
-        <w:rPr>
-          <w:noProof/>
-        </w:rPr>
-      </w:pPr>
-    </w:p>
-    <w:p>
-      <w:pPr>
-        <w:jc w:val="center"/>
-        <w:rPr>
-          <w:noProof/>
-        </w:rPr>
-      </w:pPr>
-    </w:p>
-    <w:p>
-      <w:pPr>
-        <w:jc w:val="center"/>
-        <w:rPr>
-          <w:noProof/>
-        </w:rPr>
-      </w:pPr>
-    </w:p>
-    <w:p>
-      <w:pPr>
-        <w:jc w:val="center"/>
-        <w:rPr>
-          <w:noProof/>
-        </w:rPr>
-      </w:pPr>
-    </w:p>
-    <w:p>
-      <w:pPr>
-        <w:jc w:val="center"/>
-        <w:rPr>
-          <w:noProof/>
-        </w:rPr>
-      </w:pPr>
-    </w:p>
-    <w:p>
-      <w:pPr>
-        <w:jc w:val="center"/>
-        <w:rPr>
-          <w:noProof/>
-        </w:rPr>
-      </w:pPr>
-    </w:p>
-    <w:p>
-      <w:pPr>
-        <w:jc w:val="center"/>
-        <w:rPr>
-          <w:noProof/>
-        </w:rPr>
-      </w:pPr>
-    </w:p>
-    <w:p>
-      <w:pPr>
-        <w:jc w:val="center"/>
-        <w:rPr>
-          <w:noProof/>
-        </w:rPr>
-      </w:pPr>
-      <w:bookmarkStart w:id="0" w:name="_GoBack"/>
-      <w:bookmarkEnd w:id="0"/>
+        <w:pStyle w:val="ListParagraph"/>
+        <w:numPr>
+          <w:ilvl w:val="1"/>
+          <w:numId w:val="3"/>
+        </w:numPr>
+        <w:rPr>
+          <w:noProof/>
+        </w:rPr>
+      </w:pPr>
+      <w:r>
+        <w:rPr>
+          <w:noProof/>
+        </w:rPr>
+        <w:t>Increasing minNumobj decreases size of the tree</w:t>
+      </w:r>
+    </w:p>
+    <w:p>
+      <w:pPr>
+        <w:pStyle w:val="ListParagraph"/>
+        <w:numPr>
+          <w:ilvl w:val="2"/>
+          <w:numId w:val="3"/>
+        </w:numPr>
+        <w:rPr>
+          <w:noProof/>
+        </w:rPr>
+      </w:pPr>
+      <w:r>
+        <w:rPr>
+          <w:noProof/>
+        </w:rPr>
+        <w:t>This one decreases faster than chess set</w:t>
+      </w:r>
+    </w:p>
+    <w:p>
+      <w:pPr>
+        <w:rPr>
+          <w:noProof/>
+        </w:rPr>
+      </w:pPr>
+    </w:p>
+    <w:p>
+      <w:pPr>
+        <w:rPr>
+          <w:noProof/>
+        </w:rPr>
+      </w:pPr>
+    </w:p>
+    <w:p>
+      <w:pPr>
+        <w:jc w:val="center"/>
+        <w:rPr>
+          <w:noProof/>
+        </w:rPr>
+      </w:pPr>
+    </w:p>
+    <w:p>
+      <w:pPr>
+        <w:rPr>
+          <w:noProof/>
+        </w:rPr>
+      </w:pPr>
+    </w:p>
+    <w:p>
+      <w:pPr>
+        <w:jc w:val="center"/>
+        <w:rPr>
+          <w:noProof/>
+        </w:rPr>
+      </w:pPr>
+    </w:p>
+    <w:p>
+      <w:pPr>
+        <w:jc w:val="center"/>
+        <w:rPr>
+          <w:noProof/>
+        </w:rPr>
+      </w:pPr>
+    </w:p>
+    <w:p>
+      <w:pPr>
+        <w:jc w:val="center"/>
+        <w:rPr>
+          <w:noProof/>
+        </w:rPr>
+      </w:pPr>
+    </w:p>
+    <w:p>
+      <w:pPr>
+        <w:jc w:val="center"/>
+        <w:rPr>
+          <w:noProof/>
+        </w:rPr>
+      </w:pPr>
+    </w:p>
+    <w:p>
+      <w:pPr>
+        <w:jc w:val="center"/>
+        <w:rPr>
+          <w:noProof/>
+        </w:rPr>
+      </w:pPr>
+    </w:p>
+    <w:p>
+      <w:pPr>
+        <w:jc w:val="center"/>
+        <w:rPr>
+          <w:noProof/>
+        </w:rPr>
+      </w:pPr>
+    </w:p>
+    <w:p>
+      <w:pPr>
+        <w:jc w:val="center"/>
+        <w:rPr>
+          <w:noProof/>
+        </w:rPr>
+      </w:pPr>
+    </w:p>
+    <w:p>
+      <w:pPr>
+        <w:jc w:val="center"/>
+        <w:rPr>
+          <w:noProof/>
+        </w:rPr>
+      </w:pPr>
+    </w:p>
+    <w:p>
+      <w:pPr>
+        <w:jc w:val="center"/>
+        <w:rPr>
+          <w:noProof/>
+        </w:rPr>
+      </w:pPr>
     </w:p>
     <w:tbl>
       <w:tblPr>
@@ -1277,6 +1318,7 @@
               <w:rPr>
                 <w:noProof/>
               </w:rPr>
+              <w:lastRenderedPageBreak/>
               <w:t>SMO RBFKernel</w:t>
             </w:r>
           </w:p>
@@ -1383,19 +1425,7 @@
               <w:rPr>
                 <w:noProof/>
               </w:rPr>
-              <w:t>I</w:t>
-            </w:r>
-            <w:r>
-              <w:rPr>
-                <w:noProof/>
-              </w:rPr>
-              <w:t>B</w:t>
-            </w:r>
-            <w:r>
-              <w:rPr>
-                <w:noProof/>
-              </w:rPr>
-              <w:t>k</w:t>
+              <w:t>IBk</w:t>
             </w:r>
           </w:p>
         </w:tc>
@@ -2042,7 +2072,7 @@
                                     <pic:cNvPicPr/>
                                   </pic:nvPicPr>
                                   <pic:blipFill>
-                                    <a:blip r:embed="rId6"/>
+                                    <a:blip r:embed="rId7"/>
                                     <a:stretch>
                                       <a:fillRect/>
                                     </a:stretch>
@@ -2081,13 +2111,8 @@
       <w:pPr>
         <w:jc w:val="center"/>
       </w:pPr>
-      <w:proofErr w:type="gramStart"/>
-      <w:r>
-        <w:t>Figure :</w:t>
-      </w:r>
-      <w:proofErr w:type="gramEnd"/>
-      <w:r>
-        <w:t xml:space="preserve"> Multilayer Perceptron learning curve for Chess Set</w:t>
+      <w:r>
+        <w:t>Figure : Multilayer Perceptron learning curve for Chess Set</w:t>
       </w:r>
     </w:p>
     <w:p>
@@ -2165,7 +2190,7 @@
                                           <pic:cNvPicPr/>
                                         </pic:nvPicPr>
                                         <pic:blipFill>
-                                          <a:blip r:embed="rId7"/>
+                                          <a:blip r:embed="rId8"/>
                                           <a:stretch>
                                             <a:fillRect/>
                                           </a:stretch>
@@ -2229,7 +2254,7 @@
                                     <pic:cNvPicPr/>
                                   </pic:nvPicPr>
                                   <pic:blipFill>
-                                    <a:blip r:embed="rId7"/>
+                                    <a:blip r:embed="rId9"/>
                                     <a:stretch>
                                       <a:fillRect/>
                                     </a:stretch>
@@ -2364,7 +2389,7 @@
                                           <pic:cNvPicPr/>
                                         </pic:nvPicPr>
                                         <pic:blipFill>
-                                          <a:blip r:embed="rId8"/>
+                                          <a:blip r:embed="rId10"/>
                                           <a:stretch>
                                             <a:fillRect/>
                                           </a:stretch>
@@ -2428,7 +2453,7 @@
                                     <pic:cNvPicPr/>
                                   </pic:nvPicPr>
                                   <pic:blipFill>
-                                    <a:blip r:embed="rId8"/>
+                                    <a:blip r:embed="rId11"/>
                                     <a:stretch>
                                       <a:fillRect/>
                                     </a:stretch>
@@ -2499,13 +2524,8 @@
       <w:pPr>
         <w:jc w:val="center"/>
       </w:pPr>
-      <w:proofErr w:type="gramStart"/>
-      <w:r>
-        <w:t>Figure :</w:t>
-      </w:r>
-      <w:proofErr w:type="gramEnd"/>
-      <w:r>
-        <w:t xml:space="preserve"> Nearest Neighbors learning curve for Chess Set</w:t>
+      <w:r>
+        <w:t>Figure : Nearest Neighbors learning curve for Chess Set</w:t>
       </w:r>
     </w:p>
     <w:p>
@@ -2584,7 +2604,7 @@
                                           <pic:cNvPicPr/>
                                         </pic:nvPicPr>
                                         <pic:blipFill>
-                                          <a:blip r:embed="rId9"/>
+                                          <a:blip r:embed="rId12"/>
                                           <a:stretch>
                                             <a:fillRect/>
                                           </a:stretch>
@@ -2648,7 +2668,7 @@
                                     <pic:cNvPicPr/>
                                   </pic:nvPicPr>
                                   <pic:blipFill>
-                                    <a:blip r:embed="rId9"/>
+                                    <a:blip r:embed="rId13"/>
                                     <a:stretch>
                                       <a:fillRect/>
                                     </a:stretch>
@@ -2687,24 +2707,8 @@
       <w:pPr>
         <w:jc w:val="center"/>
       </w:pPr>
-      <w:proofErr w:type="gramStart"/>
-      <w:r>
-        <w:t>Figure :</w:t>
-      </w:r>
-      <w:proofErr w:type="gramEnd"/>
-      <w:r>
-        <w:t xml:space="preserve"> </w:t>
-      </w:r>
-      <w:r>
-        <w:t xml:space="preserve">SVM with </w:t>
-      </w:r>
-      <w:proofErr w:type="spellStart"/>
-      <w:r>
-        <w:t>PolyKernel</w:t>
-      </w:r>
-      <w:proofErr w:type="spellEnd"/>
-      <w:r>
-        <w:t xml:space="preserve"> learning curve for Chess Set</w:t>
+      <w:r>
+        <w:t>Figure : SVM with PolyKernel learning curve for Chess Set</w:t>
       </w:r>
     </w:p>
     <w:p>
@@ -2782,7 +2786,7 @@
                                           <pic:cNvPicPr/>
                                         </pic:nvPicPr>
                                         <pic:blipFill>
-                                          <a:blip r:embed="rId10"/>
+                                          <a:blip r:embed="rId14"/>
                                           <a:stretch>
                                             <a:fillRect/>
                                           </a:stretch>
@@ -2846,7 +2850,7 @@
                                     <pic:cNvPicPr/>
                                   </pic:nvPicPr>
                                   <pic:blipFill>
-                                    <a:blip r:embed="rId10"/>
+                                    <a:blip r:embed="rId15"/>
                                     <a:stretch>
                                       <a:fillRect/>
                                     </a:stretch>
@@ -2981,7 +2985,7 @@
                                           <pic:cNvPicPr/>
                                         </pic:nvPicPr>
                                         <pic:blipFill>
-                                          <a:blip r:embed="rId11"/>
+                                          <a:blip r:embed="rId16"/>
                                           <a:stretch>
                                             <a:fillRect/>
                                           </a:stretch>
@@ -3045,7 +3049,7 @@
                                     <pic:cNvPicPr/>
                                   </pic:nvPicPr>
                                   <pic:blipFill>
-                                    <a:blip r:embed="rId11"/>
+                                    <a:blip r:embed="rId17"/>
                                     <a:stretch>
                                       <a:fillRect/>
                                     </a:stretch>
@@ -3074,77 +3078,53 @@
         </mc:AlternateContent>
       </w:r>
       <w:r>
-        <w:t xml:space="preserve">Figure: </w:t>
-      </w:r>
-      <w:r>
-        <w:t xml:space="preserve">SVM with </w:t>
-      </w:r>
-      <w:proofErr w:type="spellStart"/>
-      <w:r>
-        <w:t>RBF</w:t>
-      </w:r>
-      <w:r>
-        <w:t>Kernel</w:t>
-      </w:r>
-      <w:proofErr w:type="spellEnd"/>
-      <w:r>
-        <w:t xml:space="preserve"> learning curve for Chess Set</w:t>
-      </w:r>
-    </w:p>
-    <w:p>
-      <w:pPr>
-        <w:jc w:val="center"/>
-      </w:pPr>
-    </w:p>
-    <w:p>
-      <w:pPr>
-        <w:jc w:val="center"/>
-      </w:pPr>
-    </w:p>
-    <w:p>
-      <w:pPr>
-        <w:jc w:val="center"/>
-      </w:pPr>
-    </w:p>
-    <w:p>
-      <w:pPr>
-        <w:jc w:val="center"/>
-      </w:pPr>
-    </w:p>
-    <w:p>
-      <w:pPr>
-        <w:jc w:val="center"/>
-      </w:pPr>
-    </w:p>
-    <w:p>
-      <w:pPr>
-        <w:jc w:val="center"/>
-      </w:pPr>
-    </w:p>
-    <w:p>
-      <w:pPr>
-        <w:jc w:val="center"/>
-      </w:pPr>
-      <w:proofErr w:type="gramStart"/>
-      <w:r>
-        <w:t>Figure :</w:t>
-      </w:r>
-      <w:proofErr w:type="gramEnd"/>
-      <w:r>
-        <w:t xml:space="preserve"> Nearest Neighbors learning curve for Chess Set</w:t>
-      </w:r>
-    </w:p>
-    <w:p>
-      <w:pPr>
-        <w:jc w:val="center"/>
-      </w:pPr>
-      <w:proofErr w:type="gramStart"/>
-      <w:r>
-        <w:t>Figure :</w:t>
-      </w:r>
-      <w:proofErr w:type="gramEnd"/>
-      <w:r>
-        <w:t xml:space="preserve"> Boosting learning curve for Chess Set</w:t>
+        <w:t>Figure: SVM with RBFKernel learning curve for Chess Set</w:t>
+      </w:r>
+    </w:p>
+    <w:p>
+      <w:pPr>
+        <w:jc w:val="center"/>
+      </w:pPr>
+    </w:p>
+    <w:p>
+      <w:pPr>
+        <w:jc w:val="center"/>
+      </w:pPr>
+    </w:p>
+    <w:p>
+      <w:pPr>
+        <w:jc w:val="center"/>
+      </w:pPr>
+    </w:p>
+    <w:p>
+      <w:pPr>
+        <w:jc w:val="center"/>
+      </w:pPr>
+    </w:p>
+    <w:p>
+      <w:pPr>
+        <w:jc w:val="center"/>
+      </w:pPr>
+    </w:p>
+    <w:p>
+      <w:pPr>
+        <w:jc w:val="center"/>
+      </w:pPr>
+    </w:p>
+    <w:p>
+      <w:pPr>
+        <w:jc w:val="center"/>
+      </w:pPr>
+      <w:r>
+        <w:t>Figure : Nearest Neighbors learning curve for Chess Set</w:t>
+      </w:r>
+    </w:p>
+    <w:p>
+      <w:pPr>
+        <w:jc w:val="center"/>
+      </w:pPr>
+      <w:r>
+        <w:t>Figure : Boosting learning curve for Chess Set</w:t>
       </w:r>
     </w:p>
     <w:p>
@@ -3223,7 +3203,7 @@
                                           <pic:cNvPicPr/>
                                         </pic:nvPicPr>
                                         <pic:blipFill>
-                                          <a:blip r:embed="rId12"/>
+                                          <a:blip r:embed="rId18"/>
                                           <a:stretch>
                                             <a:fillRect/>
                                           </a:stretch>
@@ -3287,7 +3267,7 @@
                                     <pic:cNvPicPr/>
                                   </pic:nvPicPr>
                                   <pic:blipFill>
-                                    <a:blip r:embed="rId12"/>
+                                    <a:blip r:embed="rId19"/>
                                     <a:stretch>
                                       <a:fillRect/>
                                     </a:stretch>
@@ -3326,13 +3306,8 @@
       <w:pPr>
         <w:jc w:val="center"/>
       </w:pPr>
-      <w:proofErr w:type="gramStart"/>
-      <w:r>
-        <w:t>Figure :</w:t>
-      </w:r>
-      <w:proofErr w:type="gramEnd"/>
-      <w:r>
-        <w:t xml:space="preserve"> Multilayer Per</w:t>
+      <w:r>
+        <w:t>Figure : Multilayer Per</w:t>
       </w:r>
       <w:r>
         <w:t>ceptron learning curve for Tic Tac Toe</w:t>
@@ -3416,7 +3391,7 @@
                                           <pic:cNvPicPr/>
                                         </pic:nvPicPr>
                                         <pic:blipFill>
-                                          <a:blip r:embed="rId13"/>
+                                          <a:blip r:embed="rId20"/>
                                           <a:stretch>
                                             <a:fillRect/>
                                           </a:stretch>
@@ -3480,7 +3455,7 @@
                                     <pic:cNvPicPr/>
                                   </pic:nvPicPr>
                                   <pic:blipFill>
-                                    <a:blip r:embed="rId13"/>
+                                    <a:blip r:embed="rId21"/>
                                     <a:stretch>
                                       <a:fillRect/>
                                     </a:stretch>
@@ -3615,7 +3590,7 @@
                                           <pic:cNvPicPr/>
                                         </pic:nvPicPr>
                                         <pic:blipFill>
-                                          <a:blip r:embed="rId14"/>
+                                          <a:blip r:embed="rId22"/>
                                           <a:stretch>
                                             <a:fillRect/>
                                           </a:stretch>
@@ -3679,7 +3654,7 @@
                                     <pic:cNvPicPr/>
                                   </pic:nvPicPr>
                                   <pic:blipFill>
-                                    <a:blip r:embed="rId14"/>
+                                    <a:blip r:embed="rId23"/>
                                     <a:stretch>
                                       <a:fillRect/>
                                     </a:stretch>
@@ -3714,15 +3689,7 @@
         <w:t>Figure: Decisi</w:t>
       </w:r>
       <w:r>
-        <w:t xml:space="preserve">on Tree learning curve for Tic </w:t>
-      </w:r>
-      <w:proofErr w:type="gramStart"/>
-      <w:r>
-        <w:t>Tac</w:t>
-      </w:r>
-      <w:proofErr w:type="gramEnd"/>
-      <w:r>
-        <w:t xml:space="preserve"> Toe</w:t>
+        <w:t>on Tree learning curve for Tic Tac Toe</w:t>
       </w:r>
       <w:r>
         <w:t xml:space="preserve"> Set</w:t>
@@ -3762,26 +3729,16 @@
       <w:pPr>
         <w:jc w:val="center"/>
       </w:pPr>
-      <w:proofErr w:type="gramStart"/>
-      <w:r>
-        <w:t>Figure :</w:t>
-      </w:r>
-      <w:proofErr w:type="gramEnd"/>
-      <w:r>
-        <w:t xml:space="preserve"> Nearest Neighbors learning curve for Chess Set</w:t>
-      </w:r>
-    </w:p>
-    <w:p>
-      <w:pPr>
-        <w:jc w:val="center"/>
-      </w:pPr>
-      <w:proofErr w:type="gramStart"/>
-      <w:r>
-        <w:t>Figure :</w:t>
-      </w:r>
-      <w:proofErr w:type="gramEnd"/>
-      <w:r>
-        <w:t xml:space="preserve"> Nearest Ne</w:t>
+      <w:r>
+        <w:t>Figure : Nearest Neighbors learning curve for Chess Set</w:t>
+      </w:r>
+    </w:p>
+    <w:p>
+      <w:pPr>
+        <w:jc w:val="center"/>
+      </w:pPr>
+      <w:r>
+        <w:t>Figure : Nearest Ne</w:t>
       </w:r>
       <w:r>
         <w:t>ighbors learning curve for Tic Tac Toe</w:t>
@@ -3866,7 +3823,7 @@
                                           <pic:cNvPicPr/>
                                         </pic:nvPicPr>
                                         <pic:blipFill>
-                                          <a:blip r:embed="rId15"/>
+                                          <a:blip r:embed="rId24"/>
                                           <a:stretch>
                                             <a:fillRect/>
                                           </a:stretch>
@@ -3930,7 +3887,7 @@
                                     <pic:cNvPicPr/>
                                   </pic:nvPicPr>
                                   <pic:blipFill>
-                                    <a:blip r:embed="rId15"/>
+                                    <a:blip r:embed="rId25"/>
                                     <a:stretch>
                                       <a:fillRect/>
                                     </a:stretch>
@@ -3969,19 +3926,9 @@
       <w:pPr>
         <w:jc w:val="center"/>
       </w:pPr>
-      <w:proofErr w:type="gramStart"/>
-      <w:r>
-        <w:t>Figure :</w:t>
-      </w:r>
-      <w:proofErr w:type="gramEnd"/>
-      <w:r>
-        <w:t xml:space="preserve"> SVM with </w:t>
-      </w:r>
-      <w:proofErr w:type="spellStart"/>
-      <w:r>
-        <w:t>PolyKernel</w:t>
-      </w:r>
-      <w:proofErr w:type="spellEnd"/>
+      <w:r>
+        <w:t>Figure : SVM with PolyKernel</w:t>
+      </w:r>
       <w:r>
         <w:t xml:space="preserve"> learning curve for Tic Tac Toe</w:t>
       </w:r>
@@ -4064,7 +4011,7 @@
                                           <pic:cNvPicPr/>
                                         </pic:nvPicPr>
                                         <pic:blipFill>
-                                          <a:blip r:embed="rId16"/>
+                                          <a:blip r:embed="rId26"/>
                                           <a:stretch>
                                             <a:fillRect/>
                                           </a:stretch>
@@ -4128,7 +4075,7 @@
                                     <pic:cNvPicPr/>
                                   </pic:nvPicPr>
                                   <pic:blipFill>
-                                    <a:blip r:embed="rId16"/>
+                                    <a:blip r:embed="rId27"/>
                                     <a:stretch>
                                       <a:fillRect/>
                                     </a:stretch>
@@ -4263,7 +4210,7 @@
                                           <pic:cNvPicPr/>
                                         </pic:nvPicPr>
                                         <pic:blipFill>
-                                          <a:blip r:embed="rId17"/>
+                                          <a:blip r:embed="rId28"/>
                                           <a:stretch>
                                             <a:fillRect/>
                                           </a:stretch>
@@ -4327,7 +4274,7 @@
                                     <pic:cNvPicPr/>
                                   </pic:nvPicPr>
                                   <pic:blipFill>
-                                    <a:blip r:embed="rId17"/>
+                                    <a:blip r:embed="rId29"/>
                                     <a:stretch>
                                       <a:fillRect/>
                                     </a:stretch>
@@ -4356,23 +4303,10 @@
         </mc:AlternateContent>
       </w:r>
       <w:r>
-        <w:t xml:space="preserve">Figure: SVM with </w:t>
-      </w:r>
-      <w:proofErr w:type="spellStart"/>
-      <w:r>
-        <w:t>RBFKernel</w:t>
-      </w:r>
-      <w:proofErr w:type="spellEnd"/>
-      <w:r>
-        <w:t xml:space="preserve"> learning curve for Tic </w:t>
-      </w:r>
-      <w:proofErr w:type="gramStart"/>
-      <w:r>
-        <w:t>Tac</w:t>
-      </w:r>
-      <w:proofErr w:type="gramEnd"/>
-      <w:r>
-        <w:t xml:space="preserve"> Toe</w:t>
+        <w:t>Figure: SVM with RBFKernel</w:t>
+      </w:r>
+      <w:r>
+        <w:t xml:space="preserve"> learning curve for Tic Tac Toe</w:t>
       </w:r>
       <w:r>
         <w:t xml:space="preserve"> Se</w:t>
@@ -4415,26 +4349,16 @@
       <w:pPr>
         <w:jc w:val="center"/>
       </w:pPr>
-      <w:proofErr w:type="gramStart"/>
-      <w:r>
-        <w:t>Figure :</w:t>
-      </w:r>
-      <w:proofErr w:type="gramEnd"/>
-      <w:r>
-        <w:t xml:space="preserve"> Nearest Neighbors learning curve for Chess Set</w:t>
-      </w:r>
-    </w:p>
-    <w:p>
-      <w:pPr>
-        <w:jc w:val="center"/>
-      </w:pPr>
-      <w:proofErr w:type="gramStart"/>
-      <w:r>
-        <w:t>Figure :</w:t>
-      </w:r>
-      <w:proofErr w:type="gramEnd"/>
-      <w:r>
-        <w:t xml:space="preserve"> B</w:t>
+      <w:r>
+        <w:t>Figure : Nearest Neighbors learning curve for Chess Set</w:t>
+      </w:r>
+    </w:p>
+    <w:p>
+      <w:pPr>
+        <w:jc w:val="center"/>
+      </w:pPr>
+      <w:r>
+        <w:t>Figure : B</w:t>
       </w:r>
       <w:r>
         <w:t>oosting learning curve for Tic Tac Toe</w:t>
@@ -4442,6 +4366,1267 @@
       <w:r>
         <w:t xml:space="preserve"> Set</w:t>
       </w:r>
+    </w:p>
+    <w:p>
+      <w:pPr>
+        <w:jc w:val="center"/>
+      </w:pPr>
+      <w:r>
+        <w:rPr>
+          <w:noProof/>
+        </w:rPr>
+        <w:lastRenderedPageBreak/>
+        <mc:AlternateContent>
+          <mc:Choice Requires="wps">
+            <w:drawing>
+              <wp:anchor distT="0" distB="0" distL="114300" distR="114300" simplePos="0" relativeHeight="251693056" behindDoc="0" locked="0" layoutInCell="1" allowOverlap="1" wp14:anchorId="5C1FB9AD" wp14:editId="48230461">
+                <wp:simplePos x="0" y="0"/>
+                <wp:positionH relativeFrom="column">
+                  <wp:posOffset>790575</wp:posOffset>
+                </wp:positionH>
+                <wp:positionV relativeFrom="paragraph">
+                  <wp:posOffset>19050</wp:posOffset>
+                </wp:positionV>
+                <wp:extent cx="4419600" cy="2238375"/>
+                <wp:effectExtent l="0" t="0" r="19050" b="28575"/>
+                <wp:wrapNone/>
+                <wp:docPr id="1" name="Text Box 2"/>
+                <wp:cNvGraphicFramePr>
+                  <a:graphicFrameLocks xmlns:a="http://schemas.openxmlformats.org/drawingml/2006/main"/>
+                </wp:cNvGraphicFramePr>
+                <a:graphic xmlns:a="http://schemas.openxmlformats.org/drawingml/2006/main">
+                  <a:graphicData uri="http://schemas.microsoft.com/office/word/2010/wordprocessingShape">
+                    <wps:wsp>
+                      <wps:cNvSpPr txBox="1">
+                        <a:spLocks noChangeArrowheads="1"/>
+                      </wps:cNvSpPr>
+                      <wps:spPr bwMode="auto">
+                        <a:xfrm>
+                          <a:off x="0" y="0"/>
+                          <a:ext cx="4419600" cy="2238375"/>
+                        </a:xfrm>
+                        <a:prstGeom prst="rect">
+                          <a:avLst/>
+                        </a:prstGeom>
+                        <a:solidFill>
+                          <a:srgbClr val="FFFFFF"/>
+                        </a:solidFill>
+                        <a:ln w="9525">
+                          <a:solidFill>
+                            <a:srgbClr val="000000"/>
+                          </a:solidFill>
+                          <a:miter lim="800000"/>
+                          <a:headEnd/>
+                          <a:tailEnd/>
+                        </a:ln>
+                      </wps:spPr>
+                      <wps:txbx>
+                        <w:txbxContent>
+                          <w:p>
+                            <w:r>
+                              <w:rPr>
+                                <w:noProof/>
+                              </w:rPr>
+                              <w:drawing>
+                                <wp:inline distT="0" distB="0" distL="0" distR="0" wp14:anchorId="0ED0AF2F" wp14:editId="242F58A7">
+                                  <wp:extent cx="4222750" cy="2133600"/>
+                                  <wp:effectExtent l="0" t="0" r="6350" b="0"/>
+                                  <wp:docPr id="301" name="Picture 301"/>
+                                  <wp:cNvGraphicFramePr>
+                                    <a:graphicFrameLocks xmlns:a="http://schemas.openxmlformats.org/drawingml/2006/main" noChangeAspect="1"/>
+                                  </wp:cNvGraphicFramePr>
+                                  <a:graphic xmlns:a="http://schemas.openxmlformats.org/drawingml/2006/main">
+                                    <a:graphicData uri="http://schemas.openxmlformats.org/drawingml/2006/picture">
+                                      <pic:pic xmlns:pic="http://schemas.openxmlformats.org/drawingml/2006/picture">
+                                        <pic:nvPicPr>
+                                          <pic:cNvPr id="0" name=""/>
+                                          <pic:cNvPicPr/>
+                                        </pic:nvPicPr>
+                                        <pic:blipFill>
+                                          <a:blip r:embed="rId30"/>
+                                          <a:stretch>
+                                            <a:fillRect/>
+                                          </a:stretch>
+                                        </pic:blipFill>
+                                        <pic:spPr>
+                                          <a:xfrm>
+                                            <a:off x="0" y="0"/>
+                                            <a:ext cx="4227830" cy="2136167"/>
+                                          </a:xfrm>
+                                          <a:prstGeom prst="rect">
+                                            <a:avLst/>
+                                          </a:prstGeom>
+                                        </pic:spPr>
+                                      </pic:pic>
+                                    </a:graphicData>
+                                  </a:graphic>
+                                </wp:inline>
+                              </w:drawing>
+                            </w:r>
+                          </w:p>
+                        </w:txbxContent>
+                      </wps:txbx>
+                      <wps:bodyPr rot="0" vert="horz" wrap="square" lIns="91440" tIns="45720" rIns="91440" bIns="45720" anchor="t" anchorCtr="0">
+                        <a:noAutofit/>
+                      </wps:bodyPr>
+                    </wps:wsp>
+                  </a:graphicData>
+                </a:graphic>
+                <wp14:sizeRelH relativeFrom="margin">
+                  <wp14:pctWidth>0</wp14:pctWidth>
+                </wp14:sizeRelH>
+                <wp14:sizeRelV relativeFrom="margin">
+                  <wp14:pctHeight>0</wp14:pctHeight>
+                </wp14:sizeRelV>
+              </wp:anchor>
+            </w:drawing>
+          </mc:Choice>
+          <mc:Fallback>
+            <w:pict>
+              <v:shapetype id="_x0000_t202" coordsize="21600,21600" o:spt="202" path="m,l,21600r21600,l21600,xe">
+                <v:stroke joinstyle="miter"/>
+                <v:path gradientshapeok="t" o:connecttype="rect"/>
+              </v:shapetype>
+              <v:shape id="_x0000_s1038" type="#_x0000_t202" style="position:absolute;left:0;text-align:left;margin-left:62.25pt;margin-top:1.5pt;width:348pt;height:176.25pt;z-index:251693056;visibility:visible;mso-wrap-style:square;mso-width-percent:0;mso-height-percent:0;mso-wrap-distance-left:9pt;mso-wrap-distance-top:0;mso-wrap-distance-right:9pt;mso-wrap-distance-bottom:0;mso-position-horizontal:absolute;mso-position-horizontal-relative:text;mso-position-vertical:absolute;mso-position-vertical-relative:text;mso-width-percent:0;mso-height-percent:0;mso-width-relative:margin;mso-height-relative:margin;v-text-anchor:top" o:gfxdata="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">
+                <v:textbox>
+                  <w:txbxContent>
+                    <w:p>
+                      <w:r>
+                        <w:rPr>
+                          <w:noProof/>
+                        </w:rPr>
+                        <w:drawing>
+                          <wp:inline distT="0" distB="0" distL="0" distR="0" wp14:anchorId="0ED0AF2F" wp14:editId="242F58A7">
+                            <wp:extent cx="4222750" cy="2133600"/>
+                            <wp:effectExtent l="0" t="0" r="6350" b="0"/>
+                            <wp:docPr id="301" name="Picture 301"/>
+                            <wp:cNvGraphicFramePr>
+                              <a:graphicFrameLocks xmlns:a="http://schemas.openxmlformats.org/drawingml/2006/main" noChangeAspect="1"/>
+                            </wp:cNvGraphicFramePr>
+                            <a:graphic xmlns:a="http://schemas.openxmlformats.org/drawingml/2006/main">
+                              <a:graphicData uri="http://schemas.openxmlformats.org/drawingml/2006/picture">
+                                <pic:pic xmlns:pic="http://schemas.openxmlformats.org/drawingml/2006/picture">
+                                  <pic:nvPicPr>
+                                    <pic:cNvPr id="0" name=""/>
+                                    <pic:cNvPicPr/>
+                                  </pic:nvPicPr>
+                                  <pic:blipFill>
+                                    <a:blip r:embed="rId30"/>
+                                    <a:stretch>
+                                      <a:fillRect/>
+                                    </a:stretch>
+                                  </pic:blipFill>
+                                  <pic:spPr>
+                                    <a:xfrm>
+                                      <a:off x="0" y="0"/>
+                                      <a:ext cx="4227830" cy="2136167"/>
+                                    </a:xfrm>
+                                    <a:prstGeom prst="rect">
+                                      <a:avLst/>
+                                    </a:prstGeom>
+                                  </pic:spPr>
+                                </pic:pic>
+                              </a:graphicData>
+                            </a:graphic>
+                          </wp:inline>
+                        </w:drawing>
+                      </w:r>
+                    </w:p>
+                  </w:txbxContent>
+                </v:textbox>
+              </v:shape>
+            </w:pict>
+          </mc:Fallback>
+        </mc:AlternateContent>
+      </w:r>
+    </w:p>
+    <w:p/>
+    <w:p/>
+    <w:p/>
+    <w:p/>
+    <w:p/>
+    <w:p/>
+    <w:p>
+      <w:pPr>
+        <w:jc w:val="center"/>
+      </w:pPr>
+      <w:r>
+        <w:t xml:space="preserve">Figure : </w:t>
+      </w:r>
+      <w:r>
+        <w:t xml:space="preserve"> </w:t>
+      </w:r>
+      <w:r>
+        <w:t xml:space="preserve">ANN, Error vs number of hidden layers for </w:t>
+      </w:r>
+      <w:r>
+        <w:t xml:space="preserve">Chess </w:t>
+      </w:r>
+      <w:r>
+        <w:t>Set</w:t>
+      </w:r>
+    </w:p>
+    <w:p>
+      <w:pPr>
+        <w:jc w:val="center"/>
+      </w:pPr>
+      <w:r>
+        <w:rPr>
+          <w:noProof/>
+        </w:rPr>
+        <mc:AlternateContent>
+          <mc:Choice Requires="wps">
+            <w:drawing>
+              <wp:anchor distT="0" distB="0" distL="114300" distR="114300" simplePos="0" relativeHeight="251691008" behindDoc="0" locked="0" layoutInCell="1" allowOverlap="1" wp14:anchorId="026BD19D" wp14:editId="7D551560">
+                <wp:simplePos x="0" y="0"/>
+                <wp:positionH relativeFrom="column">
+                  <wp:posOffset>762000</wp:posOffset>
+                </wp:positionH>
+                <wp:positionV relativeFrom="paragraph">
+                  <wp:posOffset>72391</wp:posOffset>
+                </wp:positionV>
+                <wp:extent cx="4410075" cy="2400300"/>
+                <wp:effectExtent l="0" t="0" r="28575" b="19050"/>
+                <wp:wrapNone/>
+                <wp:docPr id="2" name="Text Box 2"/>
+                <wp:cNvGraphicFramePr>
+                  <a:graphicFrameLocks xmlns:a="http://schemas.openxmlformats.org/drawingml/2006/main"/>
+                </wp:cNvGraphicFramePr>
+                <a:graphic xmlns:a="http://schemas.openxmlformats.org/drawingml/2006/main">
+                  <a:graphicData uri="http://schemas.microsoft.com/office/word/2010/wordprocessingShape">
+                    <wps:wsp>
+                      <wps:cNvSpPr txBox="1">
+                        <a:spLocks noChangeArrowheads="1"/>
+                      </wps:cNvSpPr>
+                      <wps:spPr bwMode="auto">
+                        <a:xfrm>
+                          <a:off x="0" y="0"/>
+                          <a:ext cx="4410075" cy="2400300"/>
+                        </a:xfrm>
+                        <a:prstGeom prst="rect">
+                          <a:avLst/>
+                        </a:prstGeom>
+                        <a:solidFill>
+                          <a:srgbClr val="FFFFFF"/>
+                        </a:solidFill>
+                        <a:ln w="9525">
+                          <a:solidFill>
+                            <a:srgbClr val="000000"/>
+                          </a:solidFill>
+                          <a:miter lim="800000"/>
+                          <a:headEnd/>
+                          <a:tailEnd/>
+                        </a:ln>
+                      </wps:spPr>
+                      <wps:txbx>
+                        <w:txbxContent>
+                          <w:p>
+                            <w:r>
+                              <w:rPr>
+                                <w:noProof/>
+                              </w:rPr>
+                              <w:drawing>
+                                <wp:inline distT="0" distB="0" distL="0" distR="0" wp14:anchorId="7ABD2005" wp14:editId="55351965">
+                                  <wp:extent cx="4219575" cy="2257425"/>
+                                  <wp:effectExtent l="0" t="0" r="0" b="9525"/>
+                                  <wp:docPr id="303" name="Picture 303"/>
+                                  <wp:cNvGraphicFramePr>
+                                    <a:graphicFrameLocks xmlns:a="http://schemas.openxmlformats.org/drawingml/2006/main" noChangeAspect="1"/>
+                                  </wp:cNvGraphicFramePr>
+                                  <a:graphic xmlns:a="http://schemas.openxmlformats.org/drawingml/2006/main">
+                                    <a:graphicData uri="http://schemas.openxmlformats.org/drawingml/2006/picture">
+                                      <pic:pic xmlns:pic="http://schemas.openxmlformats.org/drawingml/2006/picture">
+                                        <pic:nvPicPr>
+                                          <pic:cNvPr id="0" name=""/>
+                                          <pic:cNvPicPr/>
+                                        </pic:nvPicPr>
+                                        <pic:blipFill>
+                                          <a:blip r:embed="rId31"/>
+                                          <a:stretch>
+                                            <a:fillRect/>
+                                          </a:stretch>
+                                        </pic:blipFill>
+                                        <pic:spPr>
+                                          <a:xfrm>
+                                            <a:off x="0" y="0"/>
+                                            <a:ext cx="4218305" cy="2256746"/>
+                                          </a:xfrm>
+                                          <a:prstGeom prst="rect">
+                                            <a:avLst/>
+                                          </a:prstGeom>
+                                        </pic:spPr>
+                                      </pic:pic>
+                                    </a:graphicData>
+                                  </a:graphic>
+                                </wp:inline>
+                              </w:drawing>
+                            </w:r>
+                          </w:p>
+                        </w:txbxContent>
+                      </wps:txbx>
+                      <wps:bodyPr rot="0" vert="horz" wrap="square" lIns="91440" tIns="45720" rIns="91440" bIns="45720" anchor="t" anchorCtr="0">
+                        <a:noAutofit/>
+                      </wps:bodyPr>
+                    </wps:wsp>
+                  </a:graphicData>
+                </a:graphic>
+                <wp14:sizeRelH relativeFrom="margin">
+                  <wp14:pctWidth>0</wp14:pctWidth>
+                </wp14:sizeRelH>
+                <wp14:sizeRelV relativeFrom="margin">
+                  <wp14:pctHeight>0</wp14:pctHeight>
+                </wp14:sizeRelV>
+              </wp:anchor>
+            </w:drawing>
+          </mc:Choice>
+          <mc:Fallback>
+            <w:pict>
+              <v:shape id="_x0000_s1039" type="#_x0000_t202" style="position:absolute;left:0;text-align:left;margin-left:60pt;margin-top:5.7pt;width:347.25pt;height:189pt;z-index:251691008;visibility:visible;mso-wrap-style:square;mso-width-percent:0;mso-height-percent:0;mso-wrap-distance-left:9pt;mso-wrap-distance-top:0;mso-wrap-distance-right:9pt;mso-wrap-distance-bottom:0;mso-position-horizontal:absolute;mso-position-horizontal-relative:text;mso-position-vertical:absolute;mso-position-vertical-relative:text;mso-width-percent:0;mso-height-percent:0;mso-width-relative:margin;mso-height-relative:margin;v-text-anchor:top" o:gfxdata="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">
+                <v:textbox>
+                  <w:txbxContent>
+                    <w:p>
+                      <w:r>
+                        <w:rPr>
+                          <w:noProof/>
+                        </w:rPr>
+                        <w:drawing>
+                          <wp:inline distT="0" distB="0" distL="0" distR="0" wp14:anchorId="7ABD2005" wp14:editId="55351965">
+                            <wp:extent cx="4219575" cy="2257425"/>
+                            <wp:effectExtent l="0" t="0" r="0" b="9525"/>
+                            <wp:docPr id="303" name="Picture 303"/>
+                            <wp:cNvGraphicFramePr>
+                              <a:graphicFrameLocks xmlns:a="http://schemas.openxmlformats.org/drawingml/2006/main" noChangeAspect="1"/>
+                            </wp:cNvGraphicFramePr>
+                            <a:graphic xmlns:a="http://schemas.openxmlformats.org/drawingml/2006/main">
+                              <a:graphicData uri="http://schemas.openxmlformats.org/drawingml/2006/picture">
+                                <pic:pic xmlns:pic="http://schemas.openxmlformats.org/drawingml/2006/picture">
+                                  <pic:nvPicPr>
+                                    <pic:cNvPr id="0" name=""/>
+                                    <pic:cNvPicPr/>
+                                  </pic:nvPicPr>
+                                  <pic:blipFill>
+                                    <a:blip r:embed="rId31"/>
+                                    <a:stretch>
+                                      <a:fillRect/>
+                                    </a:stretch>
+                                  </pic:blipFill>
+                                  <pic:spPr>
+                                    <a:xfrm>
+                                      <a:off x="0" y="0"/>
+                                      <a:ext cx="4218305" cy="2256746"/>
+                                    </a:xfrm>
+                                    <a:prstGeom prst="rect">
+                                      <a:avLst/>
+                                    </a:prstGeom>
+                                  </pic:spPr>
+                                </pic:pic>
+                              </a:graphicData>
+                            </a:graphic>
+                          </wp:inline>
+                        </w:drawing>
+                      </w:r>
+                    </w:p>
+                  </w:txbxContent>
+                </v:textbox>
+              </v:shape>
+            </w:pict>
+          </mc:Fallback>
+        </mc:AlternateContent>
+      </w:r>
+    </w:p>
+    <w:p>
+      <w:pPr>
+        <w:jc w:val="center"/>
+      </w:pPr>
+    </w:p>
+    <w:p>
+      <w:pPr>
+        <w:jc w:val="center"/>
+      </w:pPr>
+    </w:p>
+    <w:p>
+      <w:pPr>
+        <w:jc w:val="center"/>
+      </w:pPr>
+    </w:p>
+    <w:p>
+      <w:pPr>
+        <w:jc w:val="center"/>
+      </w:pPr>
+    </w:p>
+    <w:p>
+      <w:pPr>
+        <w:jc w:val="center"/>
+      </w:pPr>
+    </w:p>
+    <w:p>
+      <w:pPr>
+        <w:jc w:val="center"/>
+      </w:pPr>
+    </w:p>
+    <w:p/>
+    <w:p>
+      <w:pPr>
+        <w:jc w:val="center"/>
+      </w:pPr>
+      <w:r>
+        <w:rPr>
+          <w:noProof/>
+        </w:rPr>
+        <mc:AlternateContent>
+          <mc:Choice Requires="wps">
+            <w:drawing>
+              <wp:anchor distT="0" distB="0" distL="114300" distR="114300" simplePos="0" relativeHeight="251692032" behindDoc="0" locked="0" layoutInCell="1" allowOverlap="1" wp14:anchorId="4421FD90" wp14:editId="67094744">
+                <wp:simplePos x="0" y="0"/>
+                <wp:positionH relativeFrom="column">
+                  <wp:posOffset>790575</wp:posOffset>
+                </wp:positionH>
+                <wp:positionV relativeFrom="paragraph">
+                  <wp:posOffset>307340</wp:posOffset>
+                </wp:positionV>
+                <wp:extent cx="4410075" cy="2247900"/>
+                <wp:effectExtent l="0" t="0" r="28575" b="19050"/>
+                <wp:wrapNone/>
+                <wp:docPr id="3" name="Text Box 2"/>
+                <wp:cNvGraphicFramePr>
+                  <a:graphicFrameLocks xmlns:a="http://schemas.openxmlformats.org/drawingml/2006/main"/>
+                </wp:cNvGraphicFramePr>
+                <a:graphic xmlns:a="http://schemas.openxmlformats.org/drawingml/2006/main">
+                  <a:graphicData uri="http://schemas.microsoft.com/office/word/2010/wordprocessingShape">
+                    <wps:wsp>
+                      <wps:cNvSpPr txBox="1">
+                        <a:spLocks noChangeArrowheads="1"/>
+                      </wps:cNvSpPr>
+                      <wps:spPr bwMode="auto">
+                        <a:xfrm>
+                          <a:off x="0" y="0"/>
+                          <a:ext cx="4410075" cy="2247900"/>
+                        </a:xfrm>
+                        <a:prstGeom prst="rect">
+                          <a:avLst/>
+                        </a:prstGeom>
+                        <a:solidFill>
+                          <a:srgbClr val="FFFFFF"/>
+                        </a:solidFill>
+                        <a:ln w="9525">
+                          <a:solidFill>
+                            <a:srgbClr val="000000"/>
+                          </a:solidFill>
+                          <a:miter lim="800000"/>
+                          <a:headEnd/>
+                          <a:tailEnd/>
+                        </a:ln>
+                      </wps:spPr>
+                      <wps:txbx>
+                        <w:txbxContent>
+                          <w:p>
+                            <w:r>
+                              <w:rPr>
+                                <w:noProof/>
+                              </w:rPr>
+                              <w:drawing>
+                                <wp:inline distT="0" distB="0" distL="0" distR="0" wp14:anchorId="396F9635" wp14:editId="6A438499">
+                                  <wp:extent cx="4219575" cy="2133600"/>
+                                  <wp:effectExtent l="0" t="0" r="9525" b="0"/>
+                                  <wp:docPr id="305" name="Picture 305"/>
+                                  <wp:cNvGraphicFramePr>
+                                    <a:graphicFrameLocks xmlns:a="http://schemas.openxmlformats.org/drawingml/2006/main" noChangeAspect="1"/>
+                                  </wp:cNvGraphicFramePr>
+                                  <a:graphic xmlns:a="http://schemas.openxmlformats.org/drawingml/2006/main">
+                                    <a:graphicData uri="http://schemas.openxmlformats.org/drawingml/2006/picture">
+                                      <pic:pic xmlns:pic="http://schemas.openxmlformats.org/drawingml/2006/picture">
+                                        <pic:nvPicPr>
+                                          <pic:cNvPr id="0" name=""/>
+                                          <pic:cNvPicPr/>
+                                        </pic:nvPicPr>
+                                        <pic:blipFill>
+                                          <a:blip r:embed="rId32"/>
+                                          <a:stretch>
+                                            <a:fillRect/>
+                                          </a:stretch>
+                                        </pic:blipFill>
+                                        <pic:spPr>
+                                          <a:xfrm>
+                                            <a:off x="0" y="0"/>
+                                            <a:ext cx="4218305" cy="2132958"/>
+                                          </a:xfrm>
+                                          <a:prstGeom prst="rect">
+                                            <a:avLst/>
+                                          </a:prstGeom>
+                                        </pic:spPr>
+                                      </pic:pic>
+                                    </a:graphicData>
+                                  </a:graphic>
+                                </wp:inline>
+                              </w:drawing>
+                            </w:r>
+                          </w:p>
+                        </w:txbxContent>
+                      </wps:txbx>
+                      <wps:bodyPr rot="0" vert="horz" wrap="square" lIns="91440" tIns="45720" rIns="91440" bIns="45720" anchor="t" anchorCtr="0">
+                        <a:noAutofit/>
+                      </wps:bodyPr>
+                    </wps:wsp>
+                  </a:graphicData>
+                </a:graphic>
+                <wp14:sizeRelH relativeFrom="margin">
+                  <wp14:pctWidth>0</wp14:pctWidth>
+                </wp14:sizeRelH>
+                <wp14:sizeRelV relativeFrom="margin">
+                  <wp14:pctHeight>0</wp14:pctHeight>
+                </wp14:sizeRelV>
+              </wp:anchor>
+            </w:drawing>
+          </mc:Choice>
+          <mc:Fallback>
+            <w:pict>
+              <v:shape id="_x0000_s1040" type="#_x0000_t202" style="position:absolute;left:0;text-align:left;margin-left:62.25pt;margin-top:24.2pt;width:347.25pt;height:177pt;z-index:251692032;visibility:visible;mso-wrap-style:square;mso-width-percent:0;mso-height-percent:0;mso-wrap-distance-left:9pt;mso-wrap-distance-top:0;mso-wrap-distance-right:9pt;mso-wrap-distance-bottom:0;mso-position-horizontal:absolute;mso-position-horizontal-relative:text;mso-position-vertical:absolute;mso-position-vertical-relative:text;mso-width-percent:0;mso-height-percent:0;mso-width-relative:margin;mso-height-relative:margin;v-text-anchor:top" o:gfxdata="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">
+                <v:textbox>
+                  <w:txbxContent>
+                    <w:p>
+                      <w:r>
+                        <w:rPr>
+                          <w:noProof/>
+                        </w:rPr>
+                        <w:drawing>
+                          <wp:inline distT="0" distB="0" distL="0" distR="0" wp14:anchorId="396F9635" wp14:editId="6A438499">
+                            <wp:extent cx="4219575" cy="2133600"/>
+                            <wp:effectExtent l="0" t="0" r="9525" b="0"/>
+                            <wp:docPr id="305" name="Picture 305"/>
+                            <wp:cNvGraphicFramePr>
+                              <a:graphicFrameLocks xmlns:a="http://schemas.openxmlformats.org/drawingml/2006/main" noChangeAspect="1"/>
+                            </wp:cNvGraphicFramePr>
+                            <a:graphic xmlns:a="http://schemas.openxmlformats.org/drawingml/2006/main">
+                              <a:graphicData uri="http://schemas.openxmlformats.org/drawingml/2006/picture">
+                                <pic:pic xmlns:pic="http://schemas.openxmlformats.org/drawingml/2006/picture">
+                                  <pic:nvPicPr>
+                                    <pic:cNvPr id="0" name=""/>
+                                    <pic:cNvPicPr/>
+                                  </pic:nvPicPr>
+                                  <pic:blipFill>
+                                    <a:blip r:embed="rId32"/>
+                                    <a:stretch>
+                                      <a:fillRect/>
+                                    </a:stretch>
+                                  </pic:blipFill>
+                                  <pic:spPr>
+                                    <a:xfrm>
+                                      <a:off x="0" y="0"/>
+                                      <a:ext cx="4218305" cy="2132958"/>
+                                    </a:xfrm>
+                                    <a:prstGeom prst="rect">
+                                      <a:avLst/>
+                                    </a:prstGeom>
+                                  </pic:spPr>
+                                </pic:pic>
+                              </a:graphicData>
+                            </a:graphic>
+                          </wp:inline>
+                        </w:drawing>
+                      </w:r>
+                    </w:p>
+                  </w:txbxContent>
+                </v:textbox>
+              </v:shape>
+            </w:pict>
+          </mc:Fallback>
+        </mc:AlternateContent>
+      </w:r>
+      <w:r>
+        <w:t xml:space="preserve">Figure: </w:t>
+      </w:r>
+      <w:r>
+        <w:t>J48, Error vs. Size of Tree</w:t>
+      </w:r>
+      <w:r>
+        <w:t xml:space="preserve"> </w:t>
+      </w:r>
+      <w:r>
+        <w:t xml:space="preserve">for Chess </w:t>
+      </w:r>
+      <w:r>
+        <w:t>Set</w:t>
+      </w:r>
+    </w:p>
+    <w:p>
+      <w:pPr>
+        <w:jc w:val="center"/>
+      </w:pPr>
+    </w:p>
+    <w:p>
+      <w:pPr>
+        <w:jc w:val="center"/>
+      </w:pPr>
+    </w:p>
+    <w:p>
+      <w:pPr>
+        <w:jc w:val="center"/>
+      </w:pPr>
+    </w:p>
+    <w:p>
+      <w:pPr>
+        <w:jc w:val="center"/>
+      </w:pPr>
+    </w:p>
+    <w:p>
+      <w:pPr>
+        <w:jc w:val="center"/>
+      </w:pPr>
+    </w:p>
+    <w:p>
+      <w:pPr>
+        <w:jc w:val="center"/>
+      </w:pPr>
+    </w:p>
+    <w:p>
+      <w:pPr>
+        <w:jc w:val="center"/>
+      </w:pPr>
+      <w:r>
+        <w:t>Figure : Nearest Neighbors learning curve for Chess Set</w:t>
+      </w:r>
+    </w:p>
+    <w:p>
+      <w:pPr>
+        <w:jc w:val="center"/>
+      </w:pPr>
+      <w:r>
+        <w:t xml:space="preserve">Figure : IBk, error vs. number of nearest neighbors for </w:t>
+      </w:r>
+      <w:r>
+        <w:t>Chess</w:t>
+      </w:r>
+      <w:r>
+        <w:t xml:space="preserve"> Set</w:t>
+      </w:r>
+    </w:p>
+    <w:p>
+      <w:pPr>
+        <w:jc w:val="center"/>
+      </w:pPr>
+      <w:r>
+        <w:rPr>
+          <w:noProof/>
+        </w:rPr>
+        <w:lastRenderedPageBreak/>
+        <mc:AlternateContent>
+          <mc:Choice Requires="wps">
+            <w:drawing>
+              <wp:anchor distT="0" distB="0" distL="114300" distR="114300" simplePos="0" relativeHeight="251697152" behindDoc="0" locked="0" layoutInCell="1" allowOverlap="1" wp14:anchorId="5C1FB9AD" wp14:editId="48230461">
+                <wp:simplePos x="0" y="0"/>
+                <wp:positionH relativeFrom="column">
+                  <wp:posOffset>790575</wp:posOffset>
+                </wp:positionH>
+                <wp:positionV relativeFrom="paragraph">
+                  <wp:posOffset>19050</wp:posOffset>
+                </wp:positionV>
+                <wp:extent cx="4419600" cy="2238375"/>
+                <wp:effectExtent l="0" t="0" r="19050" b="28575"/>
+                <wp:wrapNone/>
+                <wp:docPr id="13" name="Text Box 2"/>
+                <wp:cNvGraphicFramePr>
+                  <a:graphicFrameLocks xmlns:a="http://schemas.openxmlformats.org/drawingml/2006/main"/>
+                </wp:cNvGraphicFramePr>
+                <a:graphic xmlns:a="http://schemas.openxmlformats.org/drawingml/2006/main">
+                  <a:graphicData uri="http://schemas.microsoft.com/office/word/2010/wordprocessingShape">
+                    <wps:wsp>
+                      <wps:cNvSpPr txBox="1">
+                        <a:spLocks noChangeArrowheads="1"/>
+                      </wps:cNvSpPr>
+                      <wps:spPr bwMode="auto">
+                        <a:xfrm>
+                          <a:off x="0" y="0"/>
+                          <a:ext cx="4419600" cy="2238375"/>
+                        </a:xfrm>
+                        <a:prstGeom prst="rect">
+                          <a:avLst/>
+                        </a:prstGeom>
+                        <a:solidFill>
+                          <a:srgbClr val="FFFFFF"/>
+                        </a:solidFill>
+                        <a:ln w="9525">
+                          <a:solidFill>
+                            <a:srgbClr val="000000"/>
+                          </a:solidFill>
+                          <a:miter lim="800000"/>
+                          <a:headEnd/>
+                          <a:tailEnd/>
+                        </a:ln>
+                      </wps:spPr>
+                      <wps:txbx>
+                        <w:txbxContent>
+                          <w:p>
+                            <w:r>
+                              <w:rPr>
+                                <w:noProof/>
+                              </w:rPr>
+                              <w:drawing>
+                                <wp:inline distT="0" distB="0" distL="0" distR="0" wp14:anchorId="7E88B90B" wp14:editId="6DD93B2F">
+                                  <wp:extent cx="4222750" cy="2105025"/>
+                                  <wp:effectExtent l="0" t="0" r="6350" b="9525"/>
+                                  <wp:docPr id="300" name="Picture 300"/>
+                                  <wp:cNvGraphicFramePr>
+                                    <a:graphicFrameLocks xmlns:a="http://schemas.openxmlformats.org/drawingml/2006/main" noChangeAspect="1"/>
+                                  </wp:cNvGraphicFramePr>
+                                  <a:graphic xmlns:a="http://schemas.openxmlformats.org/drawingml/2006/main">
+                                    <a:graphicData uri="http://schemas.openxmlformats.org/drawingml/2006/picture">
+                                      <pic:pic xmlns:pic="http://schemas.openxmlformats.org/drawingml/2006/picture">
+                                        <pic:nvPicPr>
+                                          <pic:cNvPr id="0" name=""/>
+                                          <pic:cNvPicPr/>
+                                        </pic:nvPicPr>
+                                        <pic:blipFill>
+                                          <a:blip r:embed="rId33"/>
+                                          <a:stretch>
+                                            <a:fillRect/>
+                                          </a:stretch>
+                                        </pic:blipFill>
+                                        <pic:spPr>
+                                          <a:xfrm>
+                                            <a:off x="0" y="0"/>
+                                            <a:ext cx="4227830" cy="2107557"/>
+                                          </a:xfrm>
+                                          <a:prstGeom prst="rect">
+                                            <a:avLst/>
+                                          </a:prstGeom>
+                                        </pic:spPr>
+                                      </pic:pic>
+                                    </a:graphicData>
+                                  </a:graphic>
+                                </wp:inline>
+                              </w:drawing>
+                            </w:r>
+                          </w:p>
+                        </w:txbxContent>
+                      </wps:txbx>
+                      <wps:bodyPr rot="0" vert="horz" wrap="square" lIns="91440" tIns="45720" rIns="91440" bIns="45720" anchor="t" anchorCtr="0">
+                        <a:noAutofit/>
+                      </wps:bodyPr>
+                    </wps:wsp>
+                  </a:graphicData>
+                </a:graphic>
+                <wp14:sizeRelH relativeFrom="margin">
+                  <wp14:pctWidth>0</wp14:pctWidth>
+                </wp14:sizeRelH>
+                <wp14:sizeRelV relativeFrom="margin">
+                  <wp14:pctHeight>0</wp14:pctHeight>
+                </wp14:sizeRelV>
+              </wp:anchor>
+            </w:drawing>
+          </mc:Choice>
+          <mc:Fallback>
+            <w:pict>
+              <v:shape id="_x0000_s1041" type="#_x0000_t202" style="position:absolute;left:0;text-align:left;margin-left:62.25pt;margin-top:1.5pt;width:348pt;height:176.25pt;z-index:251697152;visibility:visible;mso-wrap-style:square;mso-width-percent:0;mso-height-percent:0;mso-wrap-distance-left:9pt;mso-wrap-distance-top:0;mso-wrap-distance-right:9pt;mso-wrap-distance-bottom:0;mso-position-horizontal:absolute;mso-position-horizontal-relative:text;mso-position-vertical:absolute;mso-position-vertical-relative:text;mso-width-percent:0;mso-height-percent:0;mso-width-relative:margin;mso-height-relative:margin;v-text-anchor:top" o:gfxdata="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">
+                <v:textbox>
+                  <w:txbxContent>
+                    <w:p>
+                      <w:r>
+                        <w:rPr>
+                          <w:noProof/>
+                        </w:rPr>
+                        <w:drawing>
+                          <wp:inline distT="0" distB="0" distL="0" distR="0" wp14:anchorId="7E88B90B" wp14:editId="6DD93B2F">
+                            <wp:extent cx="4222750" cy="2105025"/>
+                            <wp:effectExtent l="0" t="0" r="6350" b="9525"/>
+                            <wp:docPr id="300" name="Picture 300"/>
+                            <wp:cNvGraphicFramePr>
+                              <a:graphicFrameLocks xmlns:a="http://schemas.openxmlformats.org/drawingml/2006/main" noChangeAspect="1"/>
+                            </wp:cNvGraphicFramePr>
+                            <a:graphic xmlns:a="http://schemas.openxmlformats.org/drawingml/2006/main">
+                              <a:graphicData uri="http://schemas.openxmlformats.org/drawingml/2006/picture">
+                                <pic:pic xmlns:pic="http://schemas.openxmlformats.org/drawingml/2006/picture">
+                                  <pic:nvPicPr>
+                                    <pic:cNvPr id="0" name=""/>
+                                    <pic:cNvPicPr/>
+                                  </pic:nvPicPr>
+                                  <pic:blipFill>
+                                    <a:blip r:embed="rId33"/>
+                                    <a:stretch>
+                                      <a:fillRect/>
+                                    </a:stretch>
+                                  </pic:blipFill>
+                                  <pic:spPr>
+                                    <a:xfrm>
+                                      <a:off x="0" y="0"/>
+                                      <a:ext cx="4227830" cy="2107557"/>
+                                    </a:xfrm>
+                                    <a:prstGeom prst="rect">
+                                      <a:avLst/>
+                                    </a:prstGeom>
+                                  </pic:spPr>
+                                </pic:pic>
+                              </a:graphicData>
+                            </a:graphic>
+                          </wp:inline>
+                        </w:drawing>
+                      </w:r>
+                    </w:p>
+                  </w:txbxContent>
+                </v:textbox>
+              </v:shape>
+            </w:pict>
+          </mc:Fallback>
+        </mc:AlternateContent>
+      </w:r>
+    </w:p>
+    <w:p/>
+    <w:p/>
+    <w:p/>
+    <w:p/>
+    <w:p/>
+    <w:p/>
+    <w:p>
+      <w:pPr>
+        <w:jc w:val="center"/>
+      </w:pPr>
+      <w:r>
+        <w:t xml:space="preserve">Figure : </w:t>
+      </w:r>
+      <w:r>
+        <w:t>ANN, Error vs number of hidden layers for Tic Tac Toe</w:t>
+      </w:r>
+      <w:r>
+        <w:t xml:space="preserve"> Set</w:t>
+      </w:r>
+    </w:p>
+    <w:p>
+      <w:pPr>
+        <w:jc w:val="center"/>
+      </w:pPr>
+      <w:r>
+        <w:rPr>
+          <w:noProof/>
+        </w:rPr>
+        <mc:AlternateContent>
+          <mc:Choice Requires="wps">
+            <w:drawing>
+              <wp:anchor distT="0" distB="0" distL="114300" distR="114300" simplePos="0" relativeHeight="251695104" behindDoc="0" locked="0" layoutInCell="1" allowOverlap="1" wp14:anchorId="026BD19D" wp14:editId="7D551560">
+                <wp:simplePos x="0" y="0"/>
+                <wp:positionH relativeFrom="column">
+                  <wp:posOffset>762000</wp:posOffset>
+                </wp:positionH>
+                <wp:positionV relativeFrom="paragraph">
+                  <wp:posOffset>72391</wp:posOffset>
+                </wp:positionV>
+                <wp:extent cx="4410075" cy="2400300"/>
+                <wp:effectExtent l="0" t="0" r="28575" b="19050"/>
+                <wp:wrapNone/>
+                <wp:docPr id="19" name="Text Box 2"/>
+                <wp:cNvGraphicFramePr>
+                  <a:graphicFrameLocks xmlns:a="http://schemas.openxmlformats.org/drawingml/2006/main"/>
+                </wp:cNvGraphicFramePr>
+                <a:graphic xmlns:a="http://schemas.openxmlformats.org/drawingml/2006/main">
+                  <a:graphicData uri="http://schemas.microsoft.com/office/word/2010/wordprocessingShape">
+                    <wps:wsp>
+                      <wps:cNvSpPr txBox="1">
+                        <a:spLocks noChangeArrowheads="1"/>
+                      </wps:cNvSpPr>
+                      <wps:spPr bwMode="auto">
+                        <a:xfrm>
+                          <a:off x="0" y="0"/>
+                          <a:ext cx="4410075" cy="2400300"/>
+                        </a:xfrm>
+                        <a:prstGeom prst="rect">
+                          <a:avLst/>
+                        </a:prstGeom>
+                        <a:solidFill>
+                          <a:srgbClr val="FFFFFF"/>
+                        </a:solidFill>
+                        <a:ln w="9525">
+                          <a:solidFill>
+                            <a:srgbClr val="000000"/>
+                          </a:solidFill>
+                          <a:miter lim="800000"/>
+                          <a:headEnd/>
+                          <a:tailEnd/>
+                        </a:ln>
+                      </wps:spPr>
+                      <wps:txbx>
+                        <w:txbxContent>
+                          <w:p>
+                            <w:r>
+                              <w:rPr>
+                                <w:noProof/>
+                              </w:rPr>
+                              <w:drawing>
+                                <wp:inline distT="0" distB="0" distL="0" distR="0" wp14:anchorId="75C31BAB" wp14:editId="58FB0097">
+                                  <wp:extent cx="4219575" cy="2257425"/>
+                                  <wp:effectExtent l="0" t="0" r="0" b="9525"/>
+                                  <wp:docPr id="302" name="Picture 302"/>
+                                  <wp:cNvGraphicFramePr>
+                                    <a:graphicFrameLocks xmlns:a="http://schemas.openxmlformats.org/drawingml/2006/main" noChangeAspect="1"/>
+                                  </wp:cNvGraphicFramePr>
+                                  <a:graphic xmlns:a="http://schemas.openxmlformats.org/drawingml/2006/main">
+                                    <a:graphicData uri="http://schemas.openxmlformats.org/drawingml/2006/picture">
+                                      <pic:pic xmlns:pic="http://schemas.openxmlformats.org/drawingml/2006/picture">
+                                        <pic:nvPicPr>
+                                          <pic:cNvPr id="0" name=""/>
+                                          <pic:cNvPicPr/>
+                                        </pic:nvPicPr>
+                                        <pic:blipFill>
+                                          <a:blip r:embed="rId34"/>
+                                          <a:stretch>
+                                            <a:fillRect/>
+                                          </a:stretch>
+                                        </pic:blipFill>
+                                        <pic:spPr>
+                                          <a:xfrm>
+                                            <a:off x="0" y="0"/>
+                                            <a:ext cx="4218305" cy="2256746"/>
+                                          </a:xfrm>
+                                          <a:prstGeom prst="rect">
+                                            <a:avLst/>
+                                          </a:prstGeom>
+                                        </pic:spPr>
+                                      </pic:pic>
+                                    </a:graphicData>
+                                  </a:graphic>
+                                </wp:inline>
+                              </w:drawing>
+                            </w:r>
+                          </w:p>
+                        </w:txbxContent>
+                      </wps:txbx>
+                      <wps:bodyPr rot="0" vert="horz" wrap="square" lIns="91440" tIns="45720" rIns="91440" bIns="45720" anchor="t" anchorCtr="0">
+                        <a:noAutofit/>
+                      </wps:bodyPr>
+                    </wps:wsp>
+                  </a:graphicData>
+                </a:graphic>
+                <wp14:sizeRelH relativeFrom="margin">
+                  <wp14:pctWidth>0</wp14:pctWidth>
+                </wp14:sizeRelH>
+                <wp14:sizeRelV relativeFrom="margin">
+                  <wp14:pctHeight>0</wp14:pctHeight>
+                </wp14:sizeRelV>
+              </wp:anchor>
+            </w:drawing>
+          </mc:Choice>
+          <mc:Fallback>
+            <w:pict>
+              <v:shape id="_x0000_s1042" type="#_x0000_t202" style="position:absolute;left:0;text-align:left;margin-left:60pt;margin-top:5.7pt;width:347.25pt;height:189pt;z-index:251695104;visibility:visible;mso-wrap-style:square;mso-width-percent:0;mso-height-percent:0;mso-wrap-distance-left:9pt;mso-wrap-distance-top:0;mso-wrap-distance-right:9pt;mso-wrap-distance-bottom:0;mso-position-horizontal:absolute;mso-position-horizontal-relative:text;mso-position-vertical:absolute;mso-position-vertical-relative:text;mso-width-percent:0;mso-height-percent:0;mso-width-relative:margin;mso-height-relative:margin;v-text-anchor:top" o:gfxdata="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">
+                <v:textbox>
+                  <w:txbxContent>
+                    <w:p>
+                      <w:r>
+                        <w:rPr>
+                          <w:noProof/>
+                        </w:rPr>
+                        <w:drawing>
+                          <wp:inline distT="0" distB="0" distL="0" distR="0" wp14:anchorId="75C31BAB" wp14:editId="58FB0097">
+                            <wp:extent cx="4219575" cy="2257425"/>
+                            <wp:effectExtent l="0" t="0" r="0" b="9525"/>
+                            <wp:docPr id="302" name="Picture 302"/>
+                            <wp:cNvGraphicFramePr>
+                              <a:graphicFrameLocks xmlns:a="http://schemas.openxmlformats.org/drawingml/2006/main" noChangeAspect="1"/>
+                            </wp:cNvGraphicFramePr>
+                            <a:graphic xmlns:a="http://schemas.openxmlformats.org/drawingml/2006/main">
+                              <a:graphicData uri="http://schemas.openxmlformats.org/drawingml/2006/picture">
+                                <pic:pic xmlns:pic="http://schemas.openxmlformats.org/drawingml/2006/picture">
+                                  <pic:nvPicPr>
+                                    <pic:cNvPr id="0" name=""/>
+                                    <pic:cNvPicPr/>
+                                  </pic:nvPicPr>
+                                  <pic:blipFill>
+                                    <a:blip r:embed="rId34"/>
+                                    <a:stretch>
+                                      <a:fillRect/>
+                                    </a:stretch>
+                                  </pic:blipFill>
+                                  <pic:spPr>
+                                    <a:xfrm>
+                                      <a:off x="0" y="0"/>
+                                      <a:ext cx="4218305" cy="2256746"/>
+                                    </a:xfrm>
+                                    <a:prstGeom prst="rect">
+                                      <a:avLst/>
+                                    </a:prstGeom>
+                                  </pic:spPr>
+                                </pic:pic>
+                              </a:graphicData>
+                            </a:graphic>
+                          </wp:inline>
+                        </w:drawing>
+                      </w:r>
+                    </w:p>
+                  </w:txbxContent>
+                </v:textbox>
+              </v:shape>
+            </w:pict>
+          </mc:Fallback>
+        </mc:AlternateContent>
+      </w:r>
+    </w:p>
+    <w:p>
+      <w:pPr>
+        <w:jc w:val="center"/>
+      </w:pPr>
+    </w:p>
+    <w:p>
+      <w:pPr>
+        <w:jc w:val="center"/>
+      </w:pPr>
+    </w:p>
+    <w:p>
+      <w:pPr>
+        <w:jc w:val="center"/>
+      </w:pPr>
+    </w:p>
+    <w:p>
+      <w:pPr>
+        <w:jc w:val="center"/>
+      </w:pPr>
+    </w:p>
+    <w:p>
+      <w:pPr>
+        <w:jc w:val="center"/>
+      </w:pPr>
+    </w:p>
+    <w:p>
+      <w:pPr>
+        <w:jc w:val="center"/>
+      </w:pPr>
+    </w:p>
+    <w:p/>
+    <w:p>
+      <w:pPr>
+        <w:jc w:val="center"/>
+      </w:pPr>
+      <w:r>
+        <w:rPr>
+          <w:noProof/>
+        </w:rPr>
+        <mc:AlternateContent>
+          <mc:Choice Requires="wps">
+            <w:drawing>
+              <wp:anchor distT="0" distB="0" distL="114300" distR="114300" simplePos="0" relativeHeight="251696128" behindDoc="0" locked="0" layoutInCell="1" allowOverlap="1" wp14:anchorId="4421FD90" wp14:editId="67094744">
+                <wp:simplePos x="0" y="0"/>
+                <wp:positionH relativeFrom="column">
+                  <wp:posOffset>790575</wp:posOffset>
+                </wp:positionH>
+                <wp:positionV relativeFrom="paragraph">
+                  <wp:posOffset>307340</wp:posOffset>
+                </wp:positionV>
+                <wp:extent cx="4410075" cy="2247900"/>
+                <wp:effectExtent l="0" t="0" r="28575" b="19050"/>
+                <wp:wrapNone/>
+                <wp:docPr id="23" name="Text Box 2"/>
+                <wp:cNvGraphicFramePr>
+                  <a:graphicFrameLocks xmlns:a="http://schemas.openxmlformats.org/drawingml/2006/main"/>
+                </wp:cNvGraphicFramePr>
+                <a:graphic xmlns:a="http://schemas.openxmlformats.org/drawingml/2006/main">
+                  <a:graphicData uri="http://schemas.microsoft.com/office/word/2010/wordprocessingShape">
+                    <wps:wsp>
+                      <wps:cNvSpPr txBox="1">
+                        <a:spLocks noChangeArrowheads="1"/>
+                      </wps:cNvSpPr>
+                      <wps:spPr bwMode="auto">
+                        <a:xfrm>
+                          <a:off x="0" y="0"/>
+                          <a:ext cx="4410075" cy="2247900"/>
+                        </a:xfrm>
+                        <a:prstGeom prst="rect">
+                          <a:avLst/>
+                        </a:prstGeom>
+                        <a:solidFill>
+                          <a:srgbClr val="FFFFFF"/>
+                        </a:solidFill>
+                        <a:ln w="9525">
+                          <a:solidFill>
+                            <a:srgbClr val="000000"/>
+                          </a:solidFill>
+                          <a:miter lim="800000"/>
+                          <a:headEnd/>
+                          <a:tailEnd/>
+                        </a:ln>
+                      </wps:spPr>
+                      <wps:txbx>
+                        <w:txbxContent>
+                          <w:p>
+                            <w:r>
+                              <w:rPr>
+                                <w:noProof/>
+                              </w:rPr>
+                              <w:drawing>
+                                <wp:inline distT="0" distB="0" distL="0" distR="0" wp14:anchorId="4AE0F5F5" wp14:editId="03B94A01">
+                                  <wp:extent cx="4219575" cy="2133600"/>
+                                  <wp:effectExtent l="0" t="0" r="9525" b="0"/>
+                                  <wp:docPr id="304" name="Picture 304"/>
+                                  <wp:cNvGraphicFramePr>
+                                    <a:graphicFrameLocks xmlns:a="http://schemas.openxmlformats.org/drawingml/2006/main" noChangeAspect="1"/>
+                                  </wp:cNvGraphicFramePr>
+                                  <a:graphic xmlns:a="http://schemas.openxmlformats.org/drawingml/2006/main">
+                                    <a:graphicData uri="http://schemas.openxmlformats.org/drawingml/2006/picture">
+                                      <pic:pic xmlns:pic="http://schemas.openxmlformats.org/drawingml/2006/picture">
+                                        <pic:nvPicPr>
+                                          <pic:cNvPr id="0" name=""/>
+                                          <pic:cNvPicPr/>
+                                        </pic:nvPicPr>
+                                        <pic:blipFill>
+                                          <a:blip r:embed="rId35"/>
+                                          <a:stretch>
+                                            <a:fillRect/>
+                                          </a:stretch>
+                                        </pic:blipFill>
+                                        <pic:spPr>
+                                          <a:xfrm>
+                                            <a:off x="0" y="0"/>
+                                            <a:ext cx="4218305" cy="2132958"/>
+                                          </a:xfrm>
+                                          <a:prstGeom prst="rect">
+                                            <a:avLst/>
+                                          </a:prstGeom>
+                                        </pic:spPr>
+                                      </pic:pic>
+                                    </a:graphicData>
+                                  </a:graphic>
+                                </wp:inline>
+                              </w:drawing>
+                            </w:r>
+                          </w:p>
+                        </w:txbxContent>
+                      </wps:txbx>
+                      <wps:bodyPr rot="0" vert="horz" wrap="square" lIns="91440" tIns="45720" rIns="91440" bIns="45720" anchor="t" anchorCtr="0">
+                        <a:noAutofit/>
+                      </wps:bodyPr>
+                    </wps:wsp>
+                  </a:graphicData>
+                </a:graphic>
+                <wp14:sizeRelH relativeFrom="margin">
+                  <wp14:pctWidth>0</wp14:pctWidth>
+                </wp14:sizeRelH>
+                <wp14:sizeRelV relativeFrom="margin">
+                  <wp14:pctHeight>0</wp14:pctHeight>
+                </wp14:sizeRelV>
+              </wp:anchor>
+            </w:drawing>
+          </mc:Choice>
+          <mc:Fallback>
+            <w:pict>
+              <v:shape id="_x0000_s1043" type="#_x0000_t202" style="position:absolute;left:0;text-align:left;margin-left:62.25pt;margin-top:24.2pt;width:347.25pt;height:177pt;z-index:251696128;visibility:visible;mso-wrap-style:square;mso-width-percent:0;mso-height-percent:0;mso-wrap-distance-left:9pt;mso-wrap-distance-top:0;mso-wrap-distance-right:9pt;mso-wrap-distance-bottom:0;mso-position-horizontal:absolute;mso-position-horizontal-relative:text;mso-position-vertical:absolute;mso-position-vertical-relative:text;mso-width-percent:0;mso-height-percent:0;mso-width-relative:margin;mso-height-relative:margin;v-text-anchor:top" o:gfxdata="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">
+                <v:textbox>
+                  <w:txbxContent>
+                    <w:p>
+                      <w:r>
+                        <w:rPr>
+                          <w:noProof/>
+                        </w:rPr>
+                        <w:drawing>
+                          <wp:inline distT="0" distB="0" distL="0" distR="0" wp14:anchorId="4AE0F5F5" wp14:editId="03B94A01">
+                            <wp:extent cx="4219575" cy="2133600"/>
+                            <wp:effectExtent l="0" t="0" r="9525" b="0"/>
+                            <wp:docPr id="304" name="Picture 304"/>
+                            <wp:cNvGraphicFramePr>
+                              <a:graphicFrameLocks xmlns:a="http://schemas.openxmlformats.org/drawingml/2006/main" noChangeAspect="1"/>
+                            </wp:cNvGraphicFramePr>
+                            <a:graphic xmlns:a="http://schemas.openxmlformats.org/drawingml/2006/main">
+                              <a:graphicData uri="http://schemas.openxmlformats.org/drawingml/2006/picture">
+                                <pic:pic xmlns:pic="http://schemas.openxmlformats.org/drawingml/2006/picture">
+                                  <pic:nvPicPr>
+                                    <pic:cNvPr id="0" name=""/>
+                                    <pic:cNvPicPr/>
+                                  </pic:nvPicPr>
+                                  <pic:blipFill>
+                                    <a:blip r:embed="rId35"/>
+                                    <a:stretch>
+                                      <a:fillRect/>
+                                    </a:stretch>
+                                  </pic:blipFill>
+                                  <pic:spPr>
+                                    <a:xfrm>
+                                      <a:off x="0" y="0"/>
+                                      <a:ext cx="4218305" cy="2132958"/>
+                                    </a:xfrm>
+                                    <a:prstGeom prst="rect">
+                                      <a:avLst/>
+                                    </a:prstGeom>
+                                  </pic:spPr>
+                                </pic:pic>
+                              </a:graphicData>
+                            </a:graphic>
+                          </wp:inline>
+                        </w:drawing>
+                      </w:r>
+                    </w:p>
+                  </w:txbxContent>
+                </v:textbox>
+              </v:shape>
+            </w:pict>
+          </mc:Fallback>
+        </mc:AlternateContent>
+      </w:r>
+      <w:r>
+        <w:t xml:space="preserve">Figure: </w:t>
+      </w:r>
+      <w:r>
+        <w:t xml:space="preserve">J48, Error vs. Size of Tree for </w:t>
+      </w:r>
+      <w:r>
+        <w:t>Tic Tac Toe</w:t>
+      </w:r>
+      <w:r>
+        <w:t xml:space="preserve"> Set</w:t>
+      </w:r>
+    </w:p>
+    <w:p>
+      <w:pPr>
+        <w:jc w:val="center"/>
+      </w:pPr>
+    </w:p>
+    <w:p>
+      <w:pPr>
+        <w:jc w:val="center"/>
+      </w:pPr>
+    </w:p>
+    <w:p>
+      <w:pPr>
+        <w:jc w:val="center"/>
+      </w:pPr>
+    </w:p>
+    <w:p>
+      <w:pPr>
+        <w:jc w:val="center"/>
+      </w:pPr>
+    </w:p>
+    <w:p>
+      <w:pPr>
+        <w:jc w:val="center"/>
+      </w:pPr>
+    </w:p>
+    <w:p>
+      <w:pPr>
+        <w:jc w:val="center"/>
+      </w:pPr>
+    </w:p>
+    <w:p>
+      <w:pPr>
+        <w:jc w:val="center"/>
+      </w:pPr>
+      <w:r>
+        <w:t>Figure : Nearest Neighbors learning curve for Chess Set</w:t>
+      </w:r>
+    </w:p>
+    <w:p>
+      <w:pPr>
+        <w:jc w:val="center"/>
+      </w:pPr>
+      <w:r>
+        <w:t xml:space="preserve">Figure : </w:t>
+      </w:r>
+      <w:r>
+        <w:t xml:space="preserve">IBk, error vs. number of nearest neighbors for </w:t>
+      </w:r>
+      <w:r>
+        <w:t xml:space="preserve">Tic Tac Toe </w:t>
+      </w:r>
+      <w:r>
+        <w:t>Set</w:t>
+      </w:r>
+    </w:p>
+    <w:p>
+      <w:pPr>
+        <w:jc w:val="center"/>
+      </w:pPr>
     </w:p>
     <w:p>
       <w:pPr>
@@ -4518,7 +5703,7 @@
         <w:rFonts w:ascii="Courier New" w:hAnsi="Courier New" w:cs="Courier New" w:hint="default"/>
       </w:rPr>
     </w:lvl>
-    <w:lvl w:ilvl="2" w:tplc="04090005" w:tentative="1">
+    <w:lvl w:ilvl="2" w:tplc="04090005">
       <w:start w:val="1"/>
       <w:numFmt w:val="bullet"/>
       <w:lvlText w:val=""/>

</xml_diff>

<commit_message>
more to analysis, added epochs and boost iterations graphs
</commit_message>
<xml_diff>
--- a/assignment1/analysis/gsaavedra3-analysis.docx
+++ b/assignment1/analysis/gsaavedra3-analysis.docx
@@ -4,27 +4,96 @@
   <w:body>
     <w:p>
       <w:pPr>
-        <w:rPr>
-          <w:noProof/>
-        </w:rPr>
-      </w:pPr>
-    </w:p>
-    <w:p>
-      <w:pPr>
-        <w:pStyle w:val="ListParagraph"/>
-        <w:numPr>
-          <w:ilvl w:val="0"/>
-          <w:numId w:val="2"/>
-        </w:numPr>
-        <w:rPr>
-          <w:noProof/>
-        </w:rPr>
-      </w:pPr>
-      <w:r>
-        <w:rPr>
-          <w:noProof/>
-        </w:rPr>
-        <w:t>For ANN</w:t>
+        <w:jc w:val="center"/>
+        <w:rPr>
+          <w:b/>
+          <w:noProof/>
+          <w:sz w:val="28"/>
+          <w:szCs w:val="28"/>
+        </w:rPr>
+      </w:pPr>
+      <w:r>
+        <w:rPr>
+          <w:b/>
+          <w:noProof/>
+          <w:sz w:val="28"/>
+          <w:szCs w:val="28"/>
+        </w:rPr>
+        <w:t>Introduction</w:t>
+      </w:r>
+    </w:p>
+    <w:p>
+      <w:pPr>
+        <w:rPr>
+          <w:noProof/>
+        </w:rPr>
+      </w:pPr>
+      <w:r>
+        <w:rPr>
+          <w:noProof/>
+        </w:rPr>
+        <w:t xml:space="preserve">For the complexity models cross validation is used to reduce variance due to noise.  </w:t>
+      </w:r>
+    </w:p>
+    <w:p>
+      <w:pPr>
+        <w:jc w:val="center"/>
+        <w:rPr>
+          <w:b/>
+          <w:noProof/>
+          <w:sz w:val="28"/>
+          <w:szCs w:val="28"/>
+        </w:rPr>
+      </w:pPr>
+    </w:p>
+    <w:p>
+      <w:pPr>
+        <w:jc w:val="center"/>
+        <w:rPr>
+          <w:b/>
+          <w:noProof/>
+          <w:sz w:val="28"/>
+          <w:szCs w:val="28"/>
+        </w:rPr>
+      </w:pPr>
+      <w:r>
+        <w:rPr>
+          <w:b/>
+          <w:noProof/>
+          <w:sz w:val="28"/>
+          <w:szCs w:val="28"/>
+        </w:rPr>
+        <w:t>Chess Set</w:t>
+      </w:r>
+    </w:p>
+    <w:p>
+      <w:pPr>
+        <w:rPr>
+          <w:b/>
+          <w:i/>
+          <w:noProof/>
+        </w:rPr>
+      </w:pPr>
+      <w:r>
+        <w:rPr>
+          <w:b/>
+          <w:i/>
+          <w:noProof/>
+        </w:rPr>
+        <w:t>Why is it interesting?</w:t>
+      </w:r>
+    </w:p>
+    <w:p>
+      <w:pPr>
+        <w:rPr>
+          <w:noProof/>
+        </w:rPr>
+      </w:pPr>
+      <w:r>
+        <w:rPr>
+          <w:noProof/>
+        </w:rPr>
+        <w:t>In this data set the attributes are made up of discrete values.  It is a binary classification set.</w:t>
       </w:r>
     </w:p>
     <w:p>
@@ -42,7 +111,7 @@
         <w:rPr>
           <w:noProof/>
         </w:rPr>
-        <w:t>You can see it has a steeper learning curve compared to some of the others.  It needs more data to make an accurate model</w:t>
+        <w:t>For ANN</w:t>
       </w:r>
     </w:p>
     <w:p>
@@ -60,7 +129,430 @@
         <w:rPr>
           <w:noProof/>
         </w:rPr>
+        <w:t>You can see it has a steeper learning curve compared to some of the others.  It needs more data to make an accurate model</w:t>
+      </w:r>
+    </w:p>
+    <w:p>
+      <w:pPr>
+        <w:pStyle w:val="ListParagraph"/>
+        <w:numPr>
+          <w:ilvl w:val="1"/>
+          <w:numId w:val="2"/>
+        </w:numPr>
+        <w:rPr>
+          <w:noProof/>
+        </w:rPr>
+      </w:pPr>
+      <w:r>
+        <w:rPr>
+          <w:noProof/>
+        </w:rPr>
         <w:t>If you have time generate graph on pg 110.  Can do so by increasing number of training epochs for x axis.</w:t>
+      </w:r>
+    </w:p>
+    <w:p>
+      <w:pPr>
+        <w:rPr>
+          <w:noProof/>
+        </w:rPr>
+      </w:pPr>
+    </w:p>
+    <w:p>
+      <w:pPr>
+        <w:rPr>
+          <w:b/>
+          <w:i/>
+          <w:noProof/>
+        </w:rPr>
+      </w:pPr>
+      <w:r>
+        <w:rPr>
+          <w:b/>
+          <w:i/>
+          <w:noProof/>
+        </w:rPr>
+        <w:t>Artificial Neural Network</w:t>
+      </w:r>
+    </w:p>
+    <w:p>
+      <w:pPr>
+        <w:rPr>
+          <w:noProof/>
+        </w:rPr>
+      </w:pPr>
+      <w:r>
+        <w:rPr>
+          <w:noProof/>
+        </w:rPr>
+        <w:t xml:space="preserve">For the Aritficial Neural Network I chose the MultiLayer Perceptron.  </w:t>
+      </w:r>
+      <w:r>
+        <w:rPr>
+          <w:noProof/>
+        </w:rPr>
+        <w:t>The learning curve for the mutilayer perceptron is depicted in Figure 1.</w:t>
+      </w:r>
+      <w:r>
+        <w:rPr>
+          <w:noProof/>
+        </w:rPr>
+        <w:t xml:space="preserve">  This curve was generated using 100 epochs and 2 hidden layers.</w:t>
+      </w:r>
+      <w:r>
+        <w:rPr>
+          <w:noProof/>
+        </w:rPr>
+        <w:t xml:space="preserve">  </w:t>
+      </w:r>
+      <w:r>
+        <w:rPr>
+          <w:noProof/>
+        </w:rPr>
+        <w:t>Looking at the false positive rate and false negative rate curves w</w:t>
+      </w:r>
+      <w:r>
+        <w:rPr>
+          <w:noProof/>
+        </w:rPr>
+        <w:t>e can see at around 90% the model starts to overfit.  This is indicated by the the trajectory of the training and testing curves.  The trai</w:t>
+      </w:r>
+      <w:r>
+        <w:rPr>
+          <w:noProof/>
+        </w:rPr>
+        <w:t>n</w:t>
+      </w:r>
+      <w:r>
+        <w:rPr>
+          <w:noProof/>
+        </w:rPr>
+        <w:t>ing error continues to fa</w:t>
+      </w:r>
+      <w:r>
+        <w:rPr>
+          <w:noProof/>
+        </w:rPr>
+        <w:t>ll while the testing error begin</w:t>
+      </w:r>
+      <w:r>
+        <w:rPr>
+          <w:noProof/>
+        </w:rPr>
+        <w:t xml:space="preserve">s to rise around 90%.  </w:t>
+      </w:r>
+      <w:r>
+        <w:rPr>
+          <w:noProof/>
+        </w:rPr>
+        <w:t xml:space="preserve">We can see the algorithm needs a significant chuck of the data before it starts performing well approaching the training set error around 70%.  </w:t>
+      </w:r>
+      <w:r>
+        <w:rPr>
+          <w:noProof/>
+        </w:rPr>
+        <w:t xml:space="preserve">The MultiLayer Perceptron performs well on this type of data set since it can adjust the weights and filter out the less important attributes.  </w:t>
+      </w:r>
+    </w:p>
+    <w:p>
+      <w:pPr>
+        <w:pStyle w:val="ListParagraph"/>
+        <w:numPr>
+          <w:ilvl w:val="0"/>
+          <w:numId w:val="4"/>
+        </w:numPr>
+        <w:rPr>
+          <w:noProof/>
+        </w:rPr>
+      </w:pPr>
+      <w:r>
+        <w:rPr>
+          <w:noProof/>
+        </w:rPr>
+        <w:t>Fix figure 2  test error shouldn’t start at zero</w:t>
+      </w:r>
+    </w:p>
+    <w:p>
+      <w:pPr>
+        <w:rPr>
+          <w:b/>
+          <w:i/>
+          <w:noProof/>
+        </w:rPr>
+      </w:pPr>
+      <w:r>
+        <w:rPr>
+          <w:b/>
+          <w:i/>
+          <w:noProof/>
+        </w:rPr>
+        <w:t>Decision Tree</w:t>
+      </w:r>
+    </w:p>
+    <w:p>
+      <w:pPr>
+        <w:rPr>
+          <w:noProof/>
+        </w:rPr>
+      </w:pPr>
+      <w:r>
+        <w:rPr>
+          <w:noProof/>
+        </w:rPr>
+        <w:t xml:space="preserve">For the decision tree I chose the J48 algorithm.  It is a modified version of the ID3 algorithm discussed in the lectures.  </w:t>
+      </w:r>
+      <w:r>
+        <w:rPr>
+          <w:noProof/>
+        </w:rPr>
+        <w:t>The learning curve is shown in Figure 2.</w:t>
+      </w:r>
+      <w:r>
+        <w:rPr>
+          <w:noProof/>
+        </w:rPr>
+        <w:t xml:space="preserve">  This graph was produced using subTree Raising and Collapse tree pruning.</w:t>
+      </w:r>
+      <w:r>
+        <w:rPr>
+          <w:noProof/>
+        </w:rPr>
+        <w:t xml:space="preserve">  The gap between the error rates remains steady no matter the amount of data used.  </w:t>
+      </w:r>
+      <w:r>
+        <w:rPr>
+          <w:noProof/>
+        </w:rPr>
+        <w:t xml:space="preserve">J48 performs well on this type of data set since it is discrete.  The discrete nature allows for easy node splitting.  </w:t>
+      </w:r>
+    </w:p>
+    <w:p>
+      <w:pPr>
+        <w:rPr>
+          <w:noProof/>
+        </w:rPr>
+      </w:pPr>
+      <w:r>
+        <w:rPr>
+          <w:noProof/>
+        </w:rPr>
+        <w:t>For IBK</w:t>
+      </w:r>
+    </w:p>
+    <w:p>
+      <w:pPr>
+        <w:pStyle w:val="ListParagraph"/>
+        <w:numPr>
+          <w:ilvl w:val="1"/>
+          <w:numId w:val="1"/>
+        </w:numPr>
+        <w:rPr>
+          <w:noProof/>
+        </w:rPr>
+      </w:pPr>
+      <w:r>
+        <w:rPr>
+          <w:noProof/>
+        </w:rPr>
+        <w:t>1 overfits training data.  Actually I think its because the model it creates is perfect.  It’s looking for an instance that is as close as possible to instance you are testing.  But if you have 1 neighbor and are retesting on the training set that distance will be zero.</w:t>
+      </w:r>
+    </w:p>
+    <w:p>
+      <w:pPr>
+        <w:pStyle w:val="ListParagraph"/>
+        <w:numPr>
+          <w:ilvl w:val="1"/>
+          <w:numId w:val="1"/>
+        </w:numPr>
+        <w:rPr>
+          <w:noProof/>
+        </w:rPr>
+      </w:pPr>
+      <w:r>
+        <w:rPr>
+          <w:noProof/>
+        </w:rPr>
+        <w:lastRenderedPageBreak/>
+        <w:t>2 doesn’t overfit but doesn’t do any better on test set</w:t>
+      </w:r>
+    </w:p>
+    <w:p>
+      <w:pPr>
+        <w:pStyle w:val="ListParagraph"/>
+        <w:numPr>
+          <w:ilvl w:val="1"/>
+          <w:numId w:val="1"/>
+        </w:numPr>
+        <w:rPr>
+          <w:noProof/>
+        </w:rPr>
+      </w:pPr>
+      <w:r>
+        <w:rPr>
+          <w:noProof/>
+        </w:rPr>
+        <w:t>3 has about 20% less false positives</w:t>
+      </w:r>
+    </w:p>
+    <w:p>
+      <w:pPr>
+        <w:pStyle w:val="ListParagraph"/>
+        <w:numPr>
+          <w:ilvl w:val="1"/>
+          <w:numId w:val="1"/>
+        </w:numPr>
+        <w:rPr>
+          <w:noProof/>
+        </w:rPr>
+      </w:pPr>
+      <w:r>
+        <w:rPr>
+          <w:noProof/>
+        </w:rPr>
+        <w:t>4 and above does worse</w:t>
+      </w:r>
+    </w:p>
+    <w:p>
+      <w:pPr>
+        <w:pStyle w:val="ListParagraph"/>
+        <w:numPr>
+          <w:ilvl w:val="1"/>
+          <w:numId w:val="1"/>
+        </w:numPr>
+        <w:rPr>
+          <w:noProof/>
+        </w:rPr>
+      </w:pPr>
+      <w:r>
+        <w:rPr>
+          <w:noProof/>
+        </w:rPr>
+        <w:t>Manhattan and Minkowski distance has a small effect</w:t>
+      </w:r>
+    </w:p>
+    <w:p>
+      <w:pPr>
+        <w:rPr>
+          <w:b/>
+          <w:i/>
+          <w:noProof/>
+        </w:rPr>
+      </w:pPr>
+      <w:r>
+        <w:rPr>
+          <w:b/>
+          <w:i/>
+          <w:noProof/>
+        </w:rPr>
+        <w:t>Nearest Neighbors</w:t>
+      </w:r>
+    </w:p>
+    <w:p>
+      <w:pPr>
+        <w:rPr>
+          <w:noProof/>
+        </w:rPr>
+      </w:pPr>
+      <w:r>
+        <w:rPr>
+          <w:noProof/>
+        </w:rPr>
+        <w:t xml:space="preserve">For the nearest neighbors algorithm the IBk algorithm was used.  The learning curve is shown in Figure 3.  For the curve shown k was set to 3.  Euclidean distance was used with no distance weighting.  </w:t>
+      </w:r>
+      <w:r>
+        <w:rPr>
+          <w:noProof/>
+        </w:rPr>
+        <w:t xml:space="preserve">Here </w:t>
+      </w:r>
+      <w:r>
+        <w:rPr>
+          <w:noProof/>
+        </w:rPr>
+        <w:t>the training error remains low and the test error starts out</w:t>
+      </w:r>
+      <w:r>
+        <w:rPr>
+          <w:noProof/>
+        </w:rPr>
+        <w:t xml:space="preserve"> extremely</w:t>
+      </w:r>
+      <w:r>
+        <w:rPr>
+          <w:noProof/>
+        </w:rPr>
+        <w:t xml:space="preserve"> high.  </w:t>
+      </w:r>
+      <w:r>
+        <w:rPr>
+          <w:noProof/>
+        </w:rPr>
+        <w:t>The test error never drops below 10%.  The IBk algorithm does not perform as</w:t>
+      </w:r>
+      <w:r>
+        <w:rPr>
+          <w:noProof/>
+        </w:rPr>
+        <w:t xml:space="preserve"> well as</w:t>
+      </w:r>
+      <w:r>
+        <w:rPr>
+          <w:noProof/>
+        </w:rPr>
+        <w:t xml:space="preserve"> the J48 or Multilayer Perceptron.  </w:t>
+      </w:r>
+      <w:r>
+        <w:rPr>
+          <w:noProof/>
+        </w:rPr>
+        <w:t>This has to do with the discrete nature of the data set.  A nearest neighbor will tend to perform better on a data set with continuous numeric features which lends itself well to a nearest distance calculation and distance weighting.</w:t>
+      </w:r>
+      <w:r>
+        <w:rPr>
+          <w:noProof/>
+        </w:rPr>
+        <w:t xml:space="preserve">  For example in the case of attribute 1 bkblk there are only two values that this attribute can take on.  This means IBk either gets a perfect match or nothing.</w:t>
+      </w:r>
+      <w:r>
+        <w:rPr>
+          <w:noProof/>
+        </w:rPr>
+        <w:t xml:space="preserve">  The neighbor with the closest distance is the one with the highest number of matching attributes.</w:t>
+      </w:r>
+      <w:r>
+        <w:rPr>
+          <w:noProof/>
+        </w:rPr>
+        <w:t xml:space="preserve">  On the other hand if this attribute were a continuous value the concept of distance would be more applicaple as we are not left with all or nothing.</w:t>
+      </w:r>
+      <w:r>
+        <w:rPr>
+          <w:noProof/>
+        </w:rPr>
+        <w:t xml:space="preserve">  In this data set each feature has a finite set of values.  The nearest neighbor algorithm has a bias which treats all attributes  equally.  Even if a certain set of attributes is not important for classification the IBK may match an instance from the test set to an instance in the training set based on these attributes.  Distance weighting does not work well since the features are discrete.  </w:t>
+      </w:r>
+      <w:r>
+        <w:rPr>
+          <w:noProof/>
+        </w:rPr>
+        <w:t xml:space="preserve">Figure 15 shows the effect of changing k on the error rate.  For the false positive rate the variance starts off high and the bias low.  This is shown by the large gap between the test set error and the training set error.  Even though the training error is low it is not a very good predictor for the test set thus it has high variance.  As k increases the variance decreases and the bias increases.  On the right side of the graph the training error has gone up while the test error has stayed relatively the same.  This indicates the model is generating incorrect target values i.e. high bias.  </w:t>
+      </w:r>
+      <w:r>
+        <w:rPr>
+          <w:noProof/>
+        </w:rPr>
+        <w:t>Variance is higher for a smaller number of neighbors</w:t>
+      </w:r>
+      <w:r>
+        <w:rPr>
+          <w:noProof/>
+        </w:rPr>
+        <w:t xml:space="preserve">.  This is because you only get one data point to compare your test point to.  </w:t>
+      </w:r>
+      <w:r>
+        <w:rPr>
+          <w:noProof/>
+        </w:rPr>
+        <w:t xml:space="preserve">Nearest neighbors algorithms are considered more complex with smaller k.  </w:t>
       </w:r>
     </w:p>
     <w:p>
@@ -235,6 +727,7 @@
         <w:rPr>
           <w:noProof/>
         </w:rPr>
+        <w:lastRenderedPageBreak/>
         <w:t>Gamme to 0.5 does even better</w:t>
       </w:r>
     </w:p>
@@ -259,14 +752,94 @@
     <w:p>
       <w:pPr>
         <w:rPr>
-          <w:noProof/>
-        </w:rPr>
-      </w:pPr>
-      <w:r>
-        <w:rPr>
-          <w:noProof/>
-        </w:rPr>
-        <w:t>For IBK</w:t>
+          <w:b/>
+          <w:i/>
+          <w:noProof/>
+        </w:rPr>
+      </w:pPr>
+      <w:r>
+        <w:rPr>
+          <w:b/>
+          <w:i/>
+          <w:noProof/>
+        </w:rPr>
+        <w:t>SVM</w:t>
+      </w:r>
+    </w:p>
+    <w:p>
+      <w:pPr>
+        <w:rPr>
+          <w:noProof/>
+        </w:rPr>
+      </w:pPr>
+      <w:r>
+        <w:rPr>
+          <w:noProof/>
+        </w:rPr>
+        <w:t xml:space="preserve">For this algorithm SMO was used with a PolyKernel  and RBFKernel.  </w:t>
+      </w:r>
+      <w:r>
+        <w:rPr>
+          <w:noProof/>
+        </w:rPr>
+        <w:t>Figure 4</w:t>
+      </w:r>
+      <w:r>
+        <w:rPr>
+          <w:noProof/>
+        </w:rPr>
+        <w:t xml:space="preserve"> shows the learning curve when</w:t>
+      </w:r>
+      <w:r>
+        <w:rPr>
+          <w:noProof/>
+        </w:rPr>
+        <w:t xml:space="preserve"> a PolyKernel is used.  Figure 5</w:t>
+      </w:r>
+      <w:r>
+        <w:rPr>
+          <w:noProof/>
+        </w:rPr>
+        <w:t xml:space="preserve"> shows the learning curve when RBFKernel is used.  </w:t>
+      </w:r>
+      <w:r>
+        <w:rPr>
+          <w:noProof/>
+        </w:rPr>
+        <w:t xml:space="preserve">Both of these figures show an extremely low error for the training set.  For the PolyKernel even though the training error remains at zero the test error continues to decrease as we add more data.  For each iteration of the data size the SMO builds a perfect model for the training data but the “perfect” model varies with each size of the data.  The model still tends to improve its fitting to the test with increasing data set size even though the training error always remains at zero.  </w:t>
+      </w:r>
+      <w:r>
+        <w:rPr>
+          <w:noProof/>
+        </w:rPr>
+        <w:t>This same process is happening in Figure 6 with the RBFKernel.</w:t>
+      </w:r>
+    </w:p>
+    <w:p>
+      <w:pPr>
+        <w:pStyle w:val="ListParagraph"/>
+        <w:ind w:left="1440"/>
+        <w:rPr>
+          <w:noProof/>
+        </w:rPr>
+      </w:pPr>
+    </w:p>
+    <w:p>
+      <w:pPr>
+        <w:pStyle w:val="ListParagraph"/>
+        <w:numPr>
+          <w:ilvl w:val="0"/>
+          <w:numId w:val="1"/>
+        </w:numPr>
+        <w:rPr>
+          <w:noProof/>
+        </w:rPr>
+      </w:pPr>
+      <w:r>
+        <w:rPr>
+          <w:noProof/>
+        </w:rPr>
+        <w:t>For Ada it doesn’t make sense that we are getting 0 erros because our test error is continually decreasing</w:t>
       </w:r>
     </w:p>
     <w:p>
@@ -284,134 +857,6 @@
         <w:rPr>
           <w:noProof/>
         </w:rPr>
-        <w:t>1 overfits training data</w:t>
-      </w:r>
-      <w:r>
-        <w:rPr>
-          <w:noProof/>
-        </w:rPr>
-        <w:t>.  Actually I think its because the model it creates is perfect.  It’s looking for an instance that is as close as possible to instance you are testing.  But if you have 1 neighbor and are retesting on the training set that distance will be zero.</w:t>
-      </w:r>
-      <w:bookmarkStart w:id="0" w:name="_GoBack"/>
-      <w:bookmarkEnd w:id="0"/>
-    </w:p>
-    <w:p>
-      <w:pPr>
-        <w:pStyle w:val="ListParagraph"/>
-        <w:numPr>
-          <w:ilvl w:val="1"/>
-          <w:numId w:val="1"/>
-        </w:numPr>
-        <w:rPr>
-          <w:noProof/>
-        </w:rPr>
-      </w:pPr>
-      <w:r>
-        <w:rPr>
-          <w:noProof/>
-        </w:rPr>
-        <w:t>2 doesn’t overfit but doesn’t do any better on test set</w:t>
-      </w:r>
-    </w:p>
-    <w:p>
-      <w:pPr>
-        <w:pStyle w:val="ListParagraph"/>
-        <w:numPr>
-          <w:ilvl w:val="1"/>
-          <w:numId w:val="1"/>
-        </w:numPr>
-        <w:rPr>
-          <w:noProof/>
-        </w:rPr>
-      </w:pPr>
-      <w:r>
-        <w:rPr>
-          <w:noProof/>
-        </w:rPr>
-        <w:t>3 has about 20% less false positives</w:t>
-      </w:r>
-    </w:p>
-    <w:p>
-      <w:pPr>
-        <w:pStyle w:val="ListParagraph"/>
-        <w:numPr>
-          <w:ilvl w:val="1"/>
-          <w:numId w:val="1"/>
-        </w:numPr>
-        <w:rPr>
-          <w:noProof/>
-        </w:rPr>
-      </w:pPr>
-      <w:r>
-        <w:rPr>
-          <w:noProof/>
-        </w:rPr>
-        <w:t>4 and above does worse</w:t>
-      </w:r>
-    </w:p>
-    <w:p>
-      <w:pPr>
-        <w:pStyle w:val="ListParagraph"/>
-        <w:numPr>
-          <w:ilvl w:val="1"/>
-          <w:numId w:val="1"/>
-        </w:numPr>
-        <w:rPr>
-          <w:noProof/>
-        </w:rPr>
-      </w:pPr>
-      <w:r>
-        <w:rPr>
-          <w:noProof/>
-        </w:rPr>
-        <w:t>Manhattan</w:t>
-      </w:r>
-      <w:r>
-        <w:rPr>
-          <w:noProof/>
-        </w:rPr>
-        <w:t xml:space="preserve"> and Minkowski</w:t>
-      </w:r>
-      <w:r>
-        <w:rPr>
-          <w:noProof/>
-        </w:rPr>
-        <w:t xml:space="preserve"> distance has a small effect</w:t>
-      </w:r>
-    </w:p>
-    <w:p>
-      <w:pPr>
-        <w:pStyle w:val="ListParagraph"/>
-        <w:numPr>
-          <w:ilvl w:val="0"/>
-          <w:numId w:val="1"/>
-        </w:numPr>
-        <w:rPr>
-          <w:noProof/>
-        </w:rPr>
-      </w:pPr>
-      <w:r>
-        <w:rPr>
-          <w:noProof/>
-        </w:rPr>
-        <w:t>For Ada it doesn’t make sense that we are getting 0 erros because our test error is continually decreasing</w:t>
-      </w:r>
-    </w:p>
-    <w:p>
-      <w:pPr>
-        <w:pStyle w:val="ListParagraph"/>
-        <w:numPr>
-          <w:ilvl w:val="1"/>
-          <w:numId w:val="1"/>
-        </w:numPr>
-        <w:rPr>
-          <w:noProof/>
-        </w:rPr>
-      </w:pPr>
-      <w:r>
-        <w:rPr>
-          <w:noProof/>
-        </w:rPr>
         <w:t>Perhaps it is because ada builds a model and subsequently tests that model on test set.  There are many different models that could perform perfectly on training set but when each model is applied to the test set it gives different results.</w:t>
       </w:r>
       <w:r>
@@ -424,6 +869,54 @@
     <w:p>
       <w:pPr>
         <w:rPr>
+          <w:b/>
+          <w:i/>
+          <w:noProof/>
+        </w:rPr>
+      </w:pPr>
+      <w:r>
+        <w:rPr>
+          <w:b/>
+          <w:i/>
+          <w:noProof/>
+        </w:rPr>
+        <w:t>Boosting</w:t>
+      </w:r>
+    </w:p>
+    <w:p>
+      <w:pPr>
+        <w:rPr>
+          <w:noProof/>
+        </w:rPr>
+      </w:pPr>
+      <w:r>
+        <w:rPr>
+          <w:noProof/>
+        </w:rPr>
+        <w:t>For boosting the AdaBoostM1 algorithm was used</w:t>
+      </w:r>
+      <w:r>
+        <w:rPr>
+          <w:noProof/>
+        </w:rPr>
+        <w:t xml:space="preserve"> with J48 as its weak classifier</w:t>
+      </w:r>
+      <w:r>
+        <w:rPr>
+          <w:noProof/>
+        </w:rPr>
+        <w:t xml:space="preserve">.  </w:t>
+      </w:r>
+      <w:r>
+        <w:rPr>
+          <w:noProof/>
+        </w:rPr>
+        <w:t xml:space="preserve">Figure 6 shows the learning curve.  </w:t>
+      </w:r>
+    </w:p>
+    <w:p>
+      <w:pPr>
+        <w:rPr>
           <w:noProof/>
         </w:rPr>
       </w:pPr>
@@ -436,24 +929,87 @@
     </w:p>
     <w:p>
       <w:pPr>
-        <w:rPr>
-          <w:noProof/>
-        </w:rPr>
-      </w:pPr>
-    </w:p>
-    <w:p>
-      <w:pPr>
-        <w:rPr>
-          <w:noProof/>
-        </w:rPr>
-      </w:pPr>
-    </w:p>
-    <w:p>
-      <w:pPr>
-        <w:rPr>
-          <w:noProof/>
-        </w:rPr>
-      </w:pPr>
+        <w:jc w:val="center"/>
+        <w:rPr>
+          <w:b/>
+          <w:noProof/>
+          <w:sz w:val="28"/>
+          <w:szCs w:val="28"/>
+        </w:rPr>
+      </w:pPr>
+      <w:r>
+        <w:rPr>
+          <w:b/>
+          <w:noProof/>
+          <w:sz w:val="28"/>
+          <w:szCs w:val="28"/>
+        </w:rPr>
+        <w:t>Tic Tac Toe Data Set</w:t>
+      </w:r>
+    </w:p>
+    <w:p>
+      <w:pPr>
+        <w:rPr>
+          <w:b/>
+          <w:i/>
+          <w:noProof/>
+        </w:rPr>
+      </w:pPr>
+      <w:r>
+        <w:rPr>
+          <w:b/>
+          <w:i/>
+          <w:noProof/>
+        </w:rPr>
+        <w:t>Artificial Neural Network</w:t>
+      </w:r>
+    </w:p>
+    <w:p>
+      <w:pPr>
+        <w:rPr>
+          <w:noProof/>
+        </w:rPr>
+      </w:pPr>
+      <w:r>
+        <w:rPr>
+          <w:noProof/>
+        </w:rPr>
+        <w:t xml:space="preserve">The learning curve is shown in figure 7.  The Multilayer Perceptron performs very well with this data set after </w:t>
+      </w:r>
+      <w:r>
+        <w:rPr>
+          <w:noProof/>
+        </w:rPr>
+        <w:t xml:space="preserve">about 60% of the data is used.  </w:t>
+      </w:r>
+      <w:r>
+        <w:rPr>
+          <w:noProof/>
+        </w:rPr>
+        <w:t>This curve was generated using 100 epochs and 2 hidden layers</w:t>
+      </w:r>
+      <w:r>
+        <w:t xml:space="preserve">.  </w:t>
+      </w:r>
+      <w:r>
+        <w:rPr>
+          <w:noProof/>
+        </w:rPr>
+        <w:t xml:space="preserve">The MultiLayer Perceptron performs well on this type of data set since it can adjust the weights and filter out the less important attributes.  </w:t>
+      </w:r>
+      <w:r>
+        <w:rPr>
+          <w:noProof/>
+        </w:rPr>
+        <w:t xml:space="preserve">In figure 16 we can see a graph of error vs. model complexity.  As the number of hidden layers increases the variance increases.  Initially at small numbers of hidden layers the training error is close to the test error.  This indicates bias in the model.  The model tends to misclassify by aiming for the wrong spot.  As the model complexity grows, as the number of hidden layers increases, the training error drops significantly while the test eroor drops only slightly.  This large gap between the error rates indicates variance.  The model tends to misclassify based on a spread from the target value.  The variance is caused by noise in the data.  Most likely the test error rate will not </w:t>
+      </w:r>
+      <w:r>
+        <w:rPr>
+          <w:noProof/>
+        </w:rPr>
+        <w:lastRenderedPageBreak/>
+        <w:t xml:space="preserve">decrease any more no matter how many hidden layers we add.  This is standard.  Typically as model complexity increase variance increases while bias decreases.  </w:t>
+      </w:r>
     </w:p>
     <w:p>
       <w:pPr>
@@ -488,19 +1044,7 @@
         <w:rPr>
           <w:noProof/>
         </w:rPr>
-        <w:t>Turning off pruning actually cuts FPR in half</w:t>
-      </w:r>
-      <w:r>
-        <w:rPr>
-          <w:noProof/>
-        </w:rPr>
-        <w:t xml:space="preserve"> for test set</w:t>
-      </w:r>
-      <w:r>
-        <w:rPr>
-          <w:noProof/>
-        </w:rPr>
-        <w:t>.</w:t>
+        <w:t>Turning off pruning actually cuts FPR in half for test set.</w:t>
       </w:r>
     </w:p>
     <w:p>
@@ -539,102 +1083,1147 @@
         <w:t>This one decreases faster than chess set</w:t>
       </w:r>
     </w:p>
-    <w:p>
-      <w:pPr>
-        <w:rPr>
-          <w:noProof/>
-        </w:rPr>
-      </w:pPr>
-    </w:p>
-    <w:p>
-      <w:pPr>
-        <w:rPr>
-          <w:noProof/>
-        </w:rPr>
-      </w:pPr>
-    </w:p>
-    <w:p>
-      <w:pPr>
-        <w:jc w:val="center"/>
-        <w:rPr>
-          <w:noProof/>
-        </w:rPr>
-      </w:pPr>
-    </w:p>
-    <w:p>
-      <w:pPr>
-        <w:rPr>
-          <w:noProof/>
-        </w:rPr>
-      </w:pPr>
-    </w:p>
-    <w:p>
-      <w:pPr>
-        <w:jc w:val="center"/>
-        <w:rPr>
-          <w:noProof/>
-        </w:rPr>
-      </w:pPr>
-    </w:p>
-    <w:p>
-      <w:pPr>
-        <w:jc w:val="center"/>
-        <w:rPr>
-          <w:noProof/>
-        </w:rPr>
-      </w:pPr>
-    </w:p>
-    <w:p>
-      <w:pPr>
-        <w:jc w:val="center"/>
-        <w:rPr>
-          <w:noProof/>
-        </w:rPr>
-      </w:pPr>
-    </w:p>
-    <w:p>
-      <w:pPr>
-        <w:jc w:val="center"/>
-        <w:rPr>
-          <w:noProof/>
-        </w:rPr>
-      </w:pPr>
-    </w:p>
-    <w:p>
-      <w:pPr>
-        <w:jc w:val="center"/>
-        <w:rPr>
-          <w:noProof/>
-        </w:rPr>
-      </w:pPr>
-    </w:p>
-    <w:p>
-      <w:pPr>
-        <w:jc w:val="center"/>
-        <w:rPr>
-          <w:noProof/>
-        </w:rPr>
-      </w:pPr>
-    </w:p>
-    <w:p>
-      <w:pPr>
-        <w:jc w:val="center"/>
-        <w:rPr>
-          <w:noProof/>
-        </w:rPr>
-      </w:pPr>
-    </w:p>
-    <w:p>
-      <w:pPr>
-        <w:jc w:val="center"/>
-        <w:rPr>
-          <w:noProof/>
-        </w:rPr>
-      </w:pPr>
-    </w:p>
-    <w:p>
-      <w:pPr>
-        <w:jc w:val="center"/>
+    <w:p/>
+    <w:p>
+      <w:pPr>
+        <w:rPr>
+          <w:b/>
+          <w:i/>
+          <w:noProof/>
+        </w:rPr>
+      </w:pPr>
+      <w:r>
+        <w:rPr>
+          <w:b/>
+          <w:i/>
+          <w:noProof/>
+        </w:rPr>
+        <w:t>Decision  Tree</w:t>
+      </w:r>
+    </w:p>
+    <w:p>
+      <w:pPr>
+        <w:rPr>
+          <w:noProof/>
+        </w:rPr>
+      </w:pPr>
+      <w:r>
+        <w:rPr>
+          <w:noProof/>
+        </w:rPr>
+        <w:t>The learning curve is show</w:t>
+      </w:r>
+      <w:r>
+        <w:rPr>
+          <w:noProof/>
+        </w:rPr>
+        <w:t xml:space="preserve">n </w:t>
+      </w:r>
+      <w:r>
+        <w:rPr>
+          <w:noProof/>
+        </w:rPr>
+        <w:t xml:space="preserve">in in Figure 8.  From the learning curve we can see the gap in error rates remains steady.  Thuis indicates that more data may be needed before we start to see a closure in the gap.  </w:t>
+      </w:r>
+      <w:r>
+        <w:rPr>
+          <w:noProof/>
+        </w:rPr>
+        <w:t xml:space="preserve">The complexity model in figure 17 shows the bias-variance relationship.  The x axis indicates the number of nodes in the tree.  As the size of the tree grows  the training error increases and then decreases for the largest tree sizes.  The test error, on the other hand, increases with increasing tree size.  </w:t>
+      </w:r>
+      <w:r>
+        <w:rPr>
+          <w:noProof/>
+        </w:rPr>
+        <w:t xml:space="preserve">This seperation indicates variance.  Even though the model can classify the training data fairly well it does not do well on the test set.  The different realizations of complex models still misclassify a large amount of instances on the training set.  The smaller trees have a large number  of misclassifications on both the test and training set.  </w:t>
+      </w:r>
+      <w:r>
+        <w:rPr>
+          <w:noProof/>
+        </w:rPr>
+        <w:t>The less complex models will tend to be weaker and misclassify a larger number of examples.  This indicates bias.  The model classifies data points, on average, the wrong way.</w:t>
+      </w:r>
+    </w:p>
+    <w:p>
+      <w:pPr>
+        <w:rPr>
+          <w:b/>
+          <w:i/>
+          <w:noProof/>
+        </w:rPr>
+      </w:pPr>
+      <w:r>
+        <w:rPr>
+          <w:b/>
+          <w:i/>
+          <w:noProof/>
+        </w:rPr>
+        <w:t>Nearest Neighbors</w:t>
+      </w:r>
+    </w:p>
+    <w:p>
+      <w:pPr>
+        <w:rPr>
+          <w:noProof/>
+        </w:rPr>
+      </w:pPr>
+      <w:r>
+        <w:rPr>
+          <w:noProof/>
+        </w:rPr>
+        <w:t xml:space="preserve">The learning curve is shown in figure 9.  </w:t>
+      </w:r>
+      <w:r>
+        <w:rPr>
+          <w:noProof/>
+        </w:rPr>
+        <w:t xml:space="preserve">Similar to the IBk algorithm for the Chess data set the IBk also performs poorly on this data set.  This is because the data set contains attributes with discrete values.  </w:t>
+      </w:r>
+      <w:r>
+        <w:rPr>
+          <w:noProof/>
+        </w:rPr>
+        <w:t xml:space="preserve">Reviewing the error rate vs number of epochs the error bottoms out at 4.6% after about 50% of the data.  </w:t>
+      </w:r>
+      <w:bookmarkStart w:id="0" w:name="_GoBack"/>
+      <w:bookmarkEnd w:id="0"/>
+    </w:p>
+    <w:p>
+      <w:pPr>
+        <w:rPr>
+          <w:b/>
+          <w:i/>
+          <w:noProof/>
+        </w:rPr>
+      </w:pPr>
+      <w:r>
+        <w:rPr>
+          <w:b/>
+          <w:i/>
+          <w:noProof/>
+        </w:rPr>
+        <w:t>SVM</w:t>
+      </w:r>
+    </w:p>
+    <w:p>
+      <w:pPr>
+        <w:rPr>
+          <w:noProof/>
+        </w:rPr>
+      </w:pPr>
+      <w:r>
+        <w:rPr>
+          <w:noProof/>
+        </w:rPr>
+        <w:t xml:space="preserve">The learning curve for the SMO using Polykernel is show in figure 10.  The learning curve for the SMO using RBFKernel is shown in figure 11.  </w:t>
+      </w:r>
+      <w:r>
+        <w:rPr>
+          <w:noProof/>
+        </w:rPr>
+        <w:t>Comparing the two figures we can see th</w:t>
+      </w:r>
+      <w:r>
+        <w:rPr>
+          <w:noProof/>
+        </w:rPr>
+        <w:t>e difference between the Polykernel</w:t>
+      </w:r>
+      <w:r>
+        <w:rPr>
+          <w:noProof/>
+        </w:rPr>
+        <w:t xml:space="preserve"> and the RBFKernel.  With the PolyKernel the error is caused by the bias since the training and testing error are close together.  With the RBFKernel the error is caused more by variance.  The training error is low but the test error is high.  </w:t>
+      </w:r>
+    </w:p>
+    <w:p>
+      <w:pPr>
+        <w:rPr>
+          <w:b/>
+          <w:i/>
+          <w:noProof/>
+        </w:rPr>
+      </w:pPr>
+      <w:r>
+        <w:rPr>
+          <w:b/>
+          <w:i/>
+          <w:noProof/>
+        </w:rPr>
+        <w:t>Boosting</w:t>
+      </w:r>
+    </w:p>
+    <w:p>
+      <w:pPr>
+        <w:rPr>
+          <w:noProof/>
+        </w:rPr>
+      </w:pPr>
+      <w:r>
+        <w:rPr>
+          <w:noProof/>
+        </w:rPr>
+        <w:t xml:space="preserve">The learning curve is show in figure 12.  </w:t>
+      </w:r>
+      <w:r>
+        <w:rPr>
+          <w:noProof/>
+        </w:rPr>
+        <w:t>The bossting algorithm does not perform as well on the Tic Tac Toe set.  This is due to the fact that the J48 weak classifer used already had a high amount oferror.  However, comparing the two error curves we see that the boosting model significantly performs better than the J48 alone.</w:t>
+      </w:r>
+    </w:p>
+    <w:p>
+      <w:pPr>
+        <w:rPr>
+          <w:noProof/>
+        </w:rPr>
+      </w:pPr>
+    </w:p>
+    <w:p>
+      <w:pPr>
+        <w:rPr>
+          <w:noProof/>
+        </w:rPr>
+      </w:pPr>
+    </w:p>
+    <w:p>
+      <w:pPr>
+        <w:rPr>
+          <w:noProof/>
+        </w:rPr>
+      </w:pPr>
+    </w:p>
+    <w:p>
+      <w:pPr>
+        <w:jc w:val="center"/>
+        <w:rPr>
+          <w:noProof/>
+        </w:rPr>
+      </w:pPr>
+    </w:p>
+    <w:p>
+      <w:pPr>
+        <w:rPr>
+          <w:noProof/>
+        </w:rPr>
+      </w:pPr>
+    </w:p>
+    <w:p>
+      <w:pPr>
+        <w:jc w:val="center"/>
+        <w:rPr>
+          <w:noProof/>
+        </w:rPr>
+      </w:pPr>
+    </w:p>
+    <w:p>
+      <w:pPr>
+        <w:jc w:val="center"/>
+        <w:rPr>
+          <w:noProof/>
+        </w:rPr>
+      </w:pPr>
+    </w:p>
+    <w:p>
+      <w:pPr>
+        <w:jc w:val="center"/>
+        <w:rPr>
+          <w:noProof/>
+        </w:rPr>
+      </w:pPr>
+    </w:p>
+    <w:p>
+      <w:pPr>
+        <w:jc w:val="center"/>
+        <w:rPr>
+          <w:noProof/>
+        </w:rPr>
+      </w:pPr>
+    </w:p>
+    <w:p>
+      <w:pPr>
+        <w:jc w:val="center"/>
+        <w:rPr>
+          <w:noProof/>
+        </w:rPr>
+      </w:pPr>
+    </w:p>
+    <w:p>
+      <w:pPr>
+        <w:jc w:val="center"/>
+        <w:rPr>
+          <w:noProof/>
+        </w:rPr>
+      </w:pPr>
+    </w:p>
+    <w:p>
+      <w:pPr>
+        <w:jc w:val="center"/>
+        <w:rPr>
+          <w:noProof/>
+        </w:rPr>
+      </w:pPr>
+    </w:p>
+    <w:p>
+      <w:pPr>
+        <w:jc w:val="center"/>
+        <w:rPr>
+          <w:noProof/>
+        </w:rPr>
+      </w:pPr>
+    </w:p>
+    <w:p>
+      <w:pPr>
+        <w:jc w:val="center"/>
+        <w:rPr>
+          <w:noProof/>
+        </w:rPr>
+      </w:pPr>
+    </w:p>
+    <w:tbl>
+      <w:tblPr>
+        <w:tblStyle w:val="TableGrid"/>
+        <w:tblW w:w="0" w:type="auto"/>
+        <w:tblLook w:val="04A0" w:firstRow="1" w:lastRow="0" w:firstColumn="1" w:lastColumn="0" w:noHBand="0" w:noVBand="1"/>
+      </w:tblPr>
+      <w:tblGrid>
+        <w:gridCol w:w="2268"/>
+        <w:gridCol w:w="2121"/>
+        <w:gridCol w:w="1645"/>
+        <w:gridCol w:w="1726"/>
+        <w:gridCol w:w="1816"/>
+      </w:tblGrid>
+      <w:tr>
+        <w:trPr>
+          <w:trHeight w:val="260"/>
+        </w:trPr>
+        <w:tc>
+          <w:tcPr>
+            <w:tcW w:w="2268" w:type="dxa"/>
+          </w:tcPr>
+          <w:p>
+            <w:pPr>
+              <w:jc w:val="center"/>
+              <w:rPr>
+                <w:noProof/>
+                <w:sz w:val="28"/>
+                <w:szCs w:val="28"/>
+              </w:rPr>
+            </w:pPr>
+            <w:r>
+              <w:rPr>
+                <w:b/>
+                <w:noProof/>
+                <w:sz w:val="28"/>
+                <w:szCs w:val="28"/>
+              </w:rPr>
+              <w:t>Model</w:t>
+            </w:r>
+          </w:p>
+        </w:tc>
+        <w:tc>
+          <w:tcPr>
+            <w:tcW w:w="3766" w:type="dxa"/>
+            <w:gridSpan w:val="2"/>
+          </w:tcPr>
+          <w:p>
+            <w:pPr>
+              <w:jc w:val="center"/>
+              <w:rPr>
+                <w:b/>
+                <w:noProof/>
+                <w:sz w:val="28"/>
+                <w:szCs w:val="28"/>
+              </w:rPr>
+            </w:pPr>
+            <w:r>
+              <w:rPr>
+                <w:b/>
+                <w:noProof/>
+                <w:sz w:val="28"/>
+                <w:szCs w:val="28"/>
+              </w:rPr>
+              <w:t>Chess</w:t>
+            </w:r>
+          </w:p>
+        </w:tc>
+        <w:tc>
+          <w:tcPr>
+            <w:tcW w:w="3542" w:type="dxa"/>
+            <w:gridSpan w:val="2"/>
+          </w:tcPr>
+          <w:p>
+            <w:pPr>
+              <w:jc w:val="center"/>
+              <w:rPr>
+                <w:b/>
+                <w:noProof/>
+                <w:sz w:val="28"/>
+                <w:szCs w:val="28"/>
+              </w:rPr>
+            </w:pPr>
+            <w:r>
+              <w:rPr>
+                <w:b/>
+                <w:noProof/>
+                <w:sz w:val="28"/>
+                <w:szCs w:val="28"/>
+              </w:rPr>
+              <w:t>Tic Tac Toe</w:t>
+            </w:r>
+          </w:p>
+        </w:tc>
+      </w:tr>
+      <w:tr>
+        <w:trPr>
+          <w:trHeight w:val="260"/>
+        </w:trPr>
+        <w:tc>
+          <w:tcPr>
+            <w:tcW w:w="2268" w:type="dxa"/>
+          </w:tcPr>
+          <w:p>
+            <w:pPr>
+              <w:jc w:val="center"/>
+              <w:rPr>
+                <w:b/>
+                <w:noProof/>
+                <w:sz w:val="24"/>
+                <w:szCs w:val="24"/>
+              </w:rPr>
+            </w:pPr>
+          </w:p>
+        </w:tc>
+        <w:tc>
+          <w:tcPr>
+            <w:tcW w:w="2121" w:type="dxa"/>
+          </w:tcPr>
+          <w:p>
+            <w:pPr>
+              <w:jc w:val="center"/>
+              <w:rPr>
+                <w:noProof/>
+              </w:rPr>
+            </w:pPr>
+            <w:r>
+              <w:rPr>
+                <w:noProof/>
+              </w:rPr>
+              <w:t>Time to build model</w:t>
+            </w:r>
+          </w:p>
+        </w:tc>
+        <w:tc>
+          <w:tcPr>
+            <w:tcW w:w="1645" w:type="dxa"/>
+          </w:tcPr>
+          <w:p>
+            <w:pPr>
+              <w:jc w:val="center"/>
+              <w:rPr>
+                <w:noProof/>
+              </w:rPr>
+            </w:pPr>
+            <w:r>
+              <w:rPr>
+                <w:noProof/>
+              </w:rPr>
+              <w:t>Time to apply</w:t>
+            </w:r>
+          </w:p>
+        </w:tc>
+        <w:tc>
+          <w:tcPr>
+            <w:tcW w:w="1726" w:type="dxa"/>
+          </w:tcPr>
+          <w:p>
+            <w:pPr>
+              <w:jc w:val="center"/>
+              <w:rPr>
+                <w:noProof/>
+              </w:rPr>
+            </w:pPr>
+            <w:r>
+              <w:rPr>
+                <w:noProof/>
+              </w:rPr>
+              <w:t>Time to build model</w:t>
+            </w:r>
+          </w:p>
+        </w:tc>
+        <w:tc>
+          <w:tcPr>
+            <w:tcW w:w="1816" w:type="dxa"/>
+          </w:tcPr>
+          <w:p>
+            <w:pPr>
+              <w:jc w:val="center"/>
+              <w:rPr>
+                <w:noProof/>
+              </w:rPr>
+            </w:pPr>
+            <w:r>
+              <w:rPr>
+                <w:noProof/>
+              </w:rPr>
+              <w:t>Time to apply</w:t>
+            </w:r>
+          </w:p>
+        </w:tc>
+      </w:tr>
+      <w:tr>
+        <w:tc>
+          <w:tcPr>
+            <w:tcW w:w="2268" w:type="dxa"/>
+          </w:tcPr>
+          <w:p>
+            <w:pPr>
+              <w:jc w:val="center"/>
+              <w:rPr>
+                <w:b/>
+                <w:noProof/>
+                <w:sz w:val="24"/>
+                <w:szCs w:val="24"/>
+              </w:rPr>
+            </w:pPr>
+            <w:r>
+              <w:rPr>
+                <w:b/>
+                <w:noProof/>
+                <w:sz w:val="24"/>
+                <w:szCs w:val="24"/>
+              </w:rPr>
+              <w:t>J48</w:t>
+            </w:r>
+          </w:p>
+        </w:tc>
+        <w:tc>
+          <w:tcPr>
+            <w:tcW w:w="2121" w:type="dxa"/>
+          </w:tcPr>
+          <w:p>
+            <w:pPr>
+              <w:jc w:val="center"/>
+              <w:rPr>
+                <w:noProof/>
+              </w:rPr>
+            </w:pPr>
+            <w:r>
+              <w:rPr>
+                <w:noProof/>
+              </w:rPr>
+              <w:t>0.03 seconds</w:t>
+            </w:r>
+          </w:p>
+        </w:tc>
+        <w:tc>
+          <w:tcPr>
+            <w:tcW w:w="1645" w:type="dxa"/>
+          </w:tcPr>
+          <w:p>
+            <w:pPr>
+              <w:jc w:val="center"/>
+              <w:rPr>
+                <w:noProof/>
+              </w:rPr>
+            </w:pPr>
+            <w:r>
+              <w:rPr>
+                <w:noProof/>
+              </w:rPr>
+              <w:t xml:space="preserve">0 seconds </w:t>
+            </w:r>
+          </w:p>
+        </w:tc>
+        <w:tc>
+          <w:tcPr>
+            <w:tcW w:w="1726" w:type="dxa"/>
+          </w:tcPr>
+          <w:p>
+            <w:pPr>
+              <w:jc w:val="center"/>
+              <w:rPr>
+                <w:noProof/>
+              </w:rPr>
+            </w:pPr>
+            <w:r>
+              <w:rPr>
+                <w:noProof/>
+              </w:rPr>
+              <w:t>0 seconds</w:t>
+            </w:r>
+          </w:p>
+        </w:tc>
+        <w:tc>
+          <w:tcPr>
+            <w:tcW w:w="1816" w:type="dxa"/>
+          </w:tcPr>
+          <w:p>
+            <w:pPr>
+              <w:jc w:val="center"/>
+              <w:rPr>
+                <w:noProof/>
+              </w:rPr>
+            </w:pPr>
+            <w:r>
+              <w:rPr>
+                <w:noProof/>
+              </w:rPr>
+              <w:t>0 seconds</w:t>
+            </w:r>
+          </w:p>
+        </w:tc>
+      </w:tr>
+      <w:tr>
+        <w:tc>
+          <w:tcPr>
+            <w:tcW w:w="2268" w:type="dxa"/>
+          </w:tcPr>
+          <w:p>
+            <w:pPr>
+              <w:jc w:val="center"/>
+              <w:rPr>
+                <w:b/>
+                <w:noProof/>
+                <w:sz w:val="24"/>
+                <w:szCs w:val="24"/>
+              </w:rPr>
+            </w:pPr>
+            <w:r>
+              <w:rPr>
+                <w:b/>
+                <w:noProof/>
+                <w:sz w:val="24"/>
+                <w:szCs w:val="24"/>
+              </w:rPr>
+              <w:t>MultiLayer Perceptron</w:t>
+            </w:r>
+          </w:p>
+        </w:tc>
+        <w:tc>
+          <w:tcPr>
+            <w:tcW w:w="2121" w:type="dxa"/>
+          </w:tcPr>
+          <w:p>
+            <w:pPr>
+              <w:jc w:val="center"/>
+              <w:rPr>
+                <w:noProof/>
+              </w:rPr>
+            </w:pPr>
+            <w:r>
+              <w:rPr>
+                <w:noProof/>
+              </w:rPr>
+              <w:t>0.5 seconds (2 hidden) (100 epoch)</w:t>
+            </w:r>
+          </w:p>
+        </w:tc>
+        <w:tc>
+          <w:tcPr>
+            <w:tcW w:w="1645" w:type="dxa"/>
+          </w:tcPr>
+          <w:p>
+            <w:pPr>
+              <w:jc w:val="center"/>
+              <w:rPr>
+                <w:noProof/>
+              </w:rPr>
+            </w:pPr>
+            <w:r>
+              <w:rPr>
+                <w:noProof/>
+              </w:rPr>
+              <w:t>0.01 seconds</w:t>
+            </w:r>
+          </w:p>
+        </w:tc>
+        <w:tc>
+          <w:tcPr>
+            <w:tcW w:w="1726" w:type="dxa"/>
+          </w:tcPr>
+          <w:p>
+            <w:pPr>
+              <w:jc w:val="center"/>
+              <w:rPr>
+                <w:noProof/>
+              </w:rPr>
+            </w:pPr>
+            <w:r>
+              <w:rPr>
+                <w:noProof/>
+              </w:rPr>
+              <w:t>0.12 seconds</w:t>
+            </w:r>
+          </w:p>
+        </w:tc>
+        <w:tc>
+          <w:tcPr>
+            <w:tcW w:w="1816" w:type="dxa"/>
+          </w:tcPr>
+          <w:p>
+            <w:pPr>
+              <w:jc w:val="center"/>
+              <w:rPr>
+                <w:noProof/>
+              </w:rPr>
+            </w:pPr>
+            <w:r>
+              <w:rPr>
+                <w:noProof/>
+              </w:rPr>
+              <w:t>0,01 seconds</w:t>
+            </w:r>
+          </w:p>
+        </w:tc>
+      </w:tr>
+      <w:tr>
+        <w:tc>
+          <w:tcPr>
+            <w:tcW w:w="2268" w:type="dxa"/>
+          </w:tcPr>
+          <w:p>
+            <w:pPr>
+              <w:jc w:val="center"/>
+              <w:rPr>
+                <w:b/>
+                <w:noProof/>
+                <w:sz w:val="24"/>
+                <w:szCs w:val="24"/>
+              </w:rPr>
+            </w:pPr>
+            <w:r>
+              <w:rPr>
+                <w:b/>
+                <w:noProof/>
+                <w:sz w:val="24"/>
+                <w:szCs w:val="24"/>
+              </w:rPr>
+              <w:t>SMO PolyKernel</w:t>
+            </w:r>
+          </w:p>
+        </w:tc>
+        <w:tc>
+          <w:tcPr>
+            <w:tcW w:w="2121" w:type="dxa"/>
+          </w:tcPr>
+          <w:p>
+            <w:pPr>
+              <w:jc w:val="center"/>
+              <w:rPr>
+                <w:noProof/>
+              </w:rPr>
+            </w:pPr>
+            <w:r>
+              <w:rPr>
+                <w:noProof/>
+              </w:rPr>
+              <w:t>1.4 seconds (exponent = 5)</w:t>
+            </w:r>
+          </w:p>
+        </w:tc>
+        <w:tc>
+          <w:tcPr>
+            <w:tcW w:w="1645" w:type="dxa"/>
+          </w:tcPr>
+          <w:p>
+            <w:pPr>
+              <w:jc w:val="center"/>
+              <w:rPr>
+                <w:noProof/>
+              </w:rPr>
+            </w:pPr>
+            <w:r>
+              <w:rPr>
+                <w:noProof/>
+              </w:rPr>
+              <w:t xml:space="preserve">0.18 seconds </w:t>
+            </w:r>
+          </w:p>
+        </w:tc>
+        <w:tc>
+          <w:tcPr>
+            <w:tcW w:w="1726" w:type="dxa"/>
+          </w:tcPr>
+          <w:p>
+            <w:pPr>
+              <w:jc w:val="center"/>
+              <w:rPr>
+                <w:noProof/>
+              </w:rPr>
+            </w:pPr>
+            <w:r>
+              <w:rPr>
+                <w:noProof/>
+              </w:rPr>
+              <w:t>0.35 seconds</w:t>
+            </w:r>
+          </w:p>
+        </w:tc>
+        <w:tc>
+          <w:tcPr>
+            <w:tcW w:w="1816" w:type="dxa"/>
+          </w:tcPr>
+          <w:p>
+            <w:pPr>
+              <w:jc w:val="center"/>
+              <w:rPr>
+                <w:noProof/>
+              </w:rPr>
+            </w:pPr>
+            <w:r>
+              <w:rPr>
+                <w:noProof/>
+              </w:rPr>
+              <w:t>0.1 seconds</w:t>
+            </w:r>
+          </w:p>
+        </w:tc>
+      </w:tr>
+      <w:tr>
+        <w:tc>
+          <w:tcPr>
+            <w:tcW w:w="2268" w:type="dxa"/>
+          </w:tcPr>
+          <w:p>
+            <w:pPr>
+              <w:jc w:val="center"/>
+              <w:rPr>
+                <w:b/>
+                <w:noProof/>
+                <w:sz w:val="24"/>
+                <w:szCs w:val="24"/>
+              </w:rPr>
+            </w:pPr>
+            <w:r>
+              <w:rPr>
+                <w:b/>
+                <w:noProof/>
+                <w:sz w:val="24"/>
+                <w:szCs w:val="24"/>
+              </w:rPr>
+              <w:t>SMO RBFKernel</w:t>
+            </w:r>
+          </w:p>
+        </w:tc>
+        <w:tc>
+          <w:tcPr>
+            <w:tcW w:w="2121" w:type="dxa"/>
+          </w:tcPr>
+          <w:p>
+            <w:pPr>
+              <w:jc w:val="center"/>
+              <w:rPr>
+                <w:noProof/>
+              </w:rPr>
+            </w:pPr>
+            <w:r>
+              <w:rPr>
+                <w:noProof/>
+              </w:rPr>
+              <w:t>3.44 seconds (gamma = 0.5)</w:t>
+            </w:r>
+          </w:p>
+        </w:tc>
+        <w:tc>
+          <w:tcPr>
+            <w:tcW w:w="1645" w:type="dxa"/>
+          </w:tcPr>
+          <w:p>
+            <w:pPr>
+              <w:jc w:val="center"/>
+              <w:rPr>
+                <w:noProof/>
+              </w:rPr>
+            </w:pPr>
+            <w:r>
+              <w:rPr>
+                <w:noProof/>
+              </w:rPr>
+              <w:t>0.43 seconds</w:t>
+            </w:r>
+          </w:p>
+        </w:tc>
+        <w:tc>
+          <w:tcPr>
+            <w:tcW w:w="1726" w:type="dxa"/>
+          </w:tcPr>
+          <w:p>
+            <w:pPr>
+              <w:jc w:val="center"/>
+              <w:rPr>
+                <w:noProof/>
+              </w:rPr>
+            </w:pPr>
+            <w:r>
+              <w:rPr>
+                <w:noProof/>
+              </w:rPr>
+              <w:t>0.24 seconds</w:t>
+            </w:r>
+          </w:p>
+        </w:tc>
+        <w:tc>
+          <w:tcPr>
+            <w:tcW w:w="1816" w:type="dxa"/>
+          </w:tcPr>
+          <w:p>
+            <w:pPr>
+              <w:jc w:val="center"/>
+              <w:rPr>
+                <w:noProof/>
+              </w:rPr>
+            </w:pPr>
+            <w:r>
+              <w:rPr>
+                <w:noProof/>
+              </w:rPr>
+              <w:t>0.06 seconds</w:t>
+            </w:r>
+          </w:p>
+        </w:tc>
+      </w:tr>
+      <w:tr>
+        <w:tc>
+          <w:tcPr>
+            <w:tcW w:w="2268" w:type="dxa"/>
+          </w:tcPr>
+          <w:p>
+            <w:pPr>
+              <w:jc w:val="center"/>
+              <w:rPr>
+                <w:b/>
+                <w:noProof/>
+                <w:sz w:val="24"/>
+                <w:szCs w:val="24"/>
+              </w:rPr>
+            </w:pPr>
+            <w:r>
+              <w:rPr>
+                <w:b/>
+                <w:noProof/>
+                <w:sz w:val="24"/>
+                <w:szCs w:val="24"/>
+              </w:rPr>
+              <w:t>ADABoostM1</w:t>
+            </w:r>
+          </w:p>
+        </w:tc>
+        <w:tc>
+          <w:tcPr>
+            <w:tcW w:w="2121" w:type="dxa"/>
+          </w:tcPr>
+          <w:p>
+            <w:pPr>
+              <w:jc w:val="center"/>
+              <w:rPr>
+                <w:noProof/>
+              </w:rPr>
+            </w:pPr>
+            <w:r>
+              <w:rPr>
+                <w:noProof/>
+              </w:rPr>
+              <w:t>0.25 seconds</w:t>
+            </w:r>
+            <w:r>
+              <w:rPr>
+                <w:noProof/>
+              </w:rPr>
+              <w:t xml:space="preserve"> (10 iterations)</w:t>
+            </w:r>
+          </w:p>
+        </w:tc>
+        <w:tc>
+          <w:tcPr>
+            <w:tcW w:w="1645" w:type="dxa"/>
+          </w:tcPr>
+          <w:p>
+            <w:pPr>
+              <w:jc w:val="center"/>
+              <w:rPr>
+                <w:noProof/>
+              </w:rPr>
+            </w:pPr>
+            <w:r>
+              <w:rPr>
+                <w:noProof/>
+              </w:rPr>
+              <w:t>0.01 seconds</w:t>
+            </w:r>
+          </w:p>
+        </w:tc>
+        <w:tc>
+          <w:tcPr>
+            <w:tcW w:w="1726" w:type="dxa"/>
+          </w:tcPr>
+          <w:p>
+            <w:pPr>
+              <w:jc w:val="center"/>
+              <w:rPr>
+                <w:noProof/>
+              </w:rPr>
+            </w:pPr>
+            <w:r>
+              <w:rPr>
+                <w:noProof/>
+              </w:rPr>
+              <w:t>0.03 seconds</w:t>
+            </w:r>
+          </w:p>
+        </w:tc>
+        <w:tc>
+          <w:tcPr>
+            <w:tcW w:w="1816" w:type="dxa"/>
+          </w:tcPr>
+          <w:p>
+            <w:pPr>
+              <w:jc w:val="center"/>
+              <w:rPr>
+                <w:noProof/>
+              </w:rPr>
+            </w:pPr>
+            <w:r>
+              <w:rPr>
+                <w:noProof/>
+              </w:rPr>
+              <w:t>0.01 seconds</w:t>
+            </w:r>
+          </w:p>
+        </w:tc>
+      </w:tr>
+      <w:tr>
+        <w:tc>
+          <w:tcPr>
+            <w:tcW w:w="2268" w:type="dxa"/>
+          </w:tcPr>
+          <w:p>
+            <w:pPr>
+              <w:jc w:val="center"/>
+              <w:rPr>
+                <w:b/>
+                <w:noProof/>
+                <w:sz w:val="24"/>
+                <w:szCs w:val="24"/>
+              </w:rPr>
+            </w:pPr>
+            <w:r>
+              <w:rPr>
+                <w:b/>
+                <w:noProof/>
+                <w:sz w:val="24"/>
+                <w:szCs w:val="24"/>
+              </w:rPr>
+              <w:t>IBk</w:t>
+            </w:r>
+          </w:p>
+        </w:tc>
+        <w:tc>
+          <w:tcPr>
+            <w:tcW w:w="2121" w:type="dxa"/>
+          </w:tcPr>
+          <w:p>
+            <w:pPr>
+              <w:jc w:val="center"/>
+              <w:rPr>
+                <w:noProof/>
+              </w:rPr>
+            </w:pPr>
+            <w:r>
+              <w:rPr>
+                <w:noProof/>
+              </w:rPr>
+              <w:t>0 seconds</w:t>
+            </w:r>
+          </w:p>
+        </w:tc>
+        <w:tc>
+          <w:tcPr>
+            <w:tcW w:w="1645" w:type="dxa"/>
+          </w:tcPr>
+          <w:p>
+            <w:pPr>
+              <w:jc w:val="center"/>
+              <w:rPr>
+                <w:noProof/>
+              </w:rPr>
+            </w:pPr>
+            <w:r>
+              <w:rPr>
+                <w:noProof/>
+              </w:rPr>
+              <w:t xml:space="preserve">1.1 seconds (3NN) </w:t>
+            </w:r>
+          </w:p>
+        </w:tc>
+        <w:tc>
+          <w:tcPr>
+            <w:tcW w:w="1726" w:type="dxa"/>
+          </w:tcPr>
+          <w:p>
+            <w:pPr>
+              <w:jc w:val="center"/>
+              <w:rPr>
+                <w:noProof/>
+              </w:rPr>
+            </w:pPr>
+            <w:r>
+              <w:rPr>
+                <w:noProof/>
+              </w:rPr>
+              <w:t>0 seconds</w:t>
+            </w:r>
+          </w:p>
+        </w:tc>
+        <w:tc>
+          <w:tcPr>
+            <w:tcW w:w="1816" w:type="dxa"/>
+          </w:tcPr>
+          <w:p>
+            <w:pPr>
+              <w:jc w:val="center"/>
+              <w:rPr>
+                <w:noProof/>
+              </w:rPr>
+            </w:pPr>
+            <w:r>
+              <w:rPr>
+                <w:noProof/>
+              </w:rPr>
+              <w:t>0.04 seconds</w:t>
+            </w:r>
+          </w:p>
+        </w:tc>
+      </w:tr>
+    </w:tbl>
+    <w:p>
+      <w:pPr>
+        <w:jc w:val="center"/>
+        <w:rPr>
+          <w:noProof/>
+        </w:rPr>
+      </w:pPr>
+      <w:r>
+        <w:rPr>
+          <w:noProof/>
+        </w:rPr>
+        <w:t>Figure : Time to build</w:t>
+      </w:r>
+      <w:r>
+        <w:rPr>
+          <w:noProof/>
+        </w:rPr>
+        <w:t xml:space="preserve"> and apply</w:t>
+      </w:r>
+      <w:r>
+        <w:rPr>
+          <w:noProof/>
+        </w:rPr>
+        <w:t xml:space="preserve"> model</w:t>
+      </w:r>
+    </w:p>
+    <w:p>
+      <w:pPr>
         <w:rPr>
           <w:noProof/>
         </w:rPr>
@@ -666,12 +2255,6 @@
                 <w:noProof/>
               </w:rPr>
             </w:pPr>
-            <w:r>
-              <w:rPr>
-                <w:noProof/>
-              </w:rPr>
-              <w:t>Model</w:t>
-            </w:r>
           </w:p>
         </w:tc>
         <w:tc>
@@ -682,12 +2265,18 @@
             <w:pPr>
               <w:jc w:val="center"/>
               <w:rPr>
-                <w:noProof/>
+                <w:b/>
+                <w:noProof/>
+                <w:sz w:val="24"/>
+                <w:szCs w:val="24"/>
               </w:rPr>
             </w:pPr>
             <w:r>
               <w:rPr>
-                <w:noProof/>
+                <w:b/>
+                <w:noProof/>
+                <w:sz w:val="24"/>
+                <w:szCs w:val="24"/>
               </w:rPr>
               <w:t>Chess</w:t>
             </w:r>
@@ -701,12 +2290,18 @@
             <w:pPr>
               <w:jc w:val="center"/>
               <w:rPr>
-                <w:noProof/>
+                <w:b/>
+                <w:noProof/>
+                <w:sz w:val="24"/>
+                <w:szCs w:val="24"/>
               </w:rPr>
             </w:pPr>
             <w:r>
               <w:rPr>
-                <w:noProof/>
+                <w:b/>
+                <w:noProof/>
+                <w:sz w:val="24"/>
+                <w:szCs w:val="24"/>
               </w:rPr>
               <w:t>Tic Tac Toe</w:t>
             </w:r>
@@ -722,12 +2317,18 @@
             <w:pPr>
               <w:jc w:val="center"/>
               <w:rPr>
-                <w:noProof/>
+                <w:b/>
+                <w:noProof/>
+                <w:sz w:val="24"/>
+                <w:szCs w:val="24"/>
               </w:rPr>
             </w:pPr>
             <w:r>
               <w:rPr>
-                <w:noProof/>
+                <w:b/>
+                <w:noProof/>
+                <w:sz w:val="24"/>
+                <w:szCs w:val="24"/>
               </w:rPr>
               <w:t>J48</w:t>
             </w:r>
@@ -748,7 +2349,7 @@
               <w:rPr>
                 <w:noProof/>
               </w:rPr>
-              <w:t>0.03 seconds</w:t>
+              <w:t>21 kB</w:t>
             </w:r>
           </w:p>
         </w:tc>
@@ -763,376 +2364,17 @@
                 <w:noProof/>
               </w:rPr>
             </w:pPr>
-          </w:p>
-        </w:tc>
-      </w:tr>
-      <w:tr>
-        <w:tc>
-          <w:tcPr>
-            <w:tcW w:w="3192" w:type="dxa"/>
-          </w:tcPr>
-          <w:p>
-            <w:pPr>
-              <w:jc w:val="center"/>
-              <w:rPr>
-                <w:noProof/>
-              </w:rPr>
-            </w:pPr>
             <w:r>
               <w:rPr>
                 <w:noProof/>
               </w:rPr>
-              <w:t>MultiLayer Perceptron</w:t>
-            </w:r>
-          </w:p>
-        </w:tc>
-        <w:tc>
-          <w:tcPr>
-            <w:tcW w:w="3192" w:type="dxa"/>
-          </w:tcPr>
-          <w:p>
-            <w:pPr>
-              <w:jc w:val="center"/>
-              <w:rPr>
-                <w:noProof/>
-              </w:rPr>
-            </w:pPr>
-            <w:r>
-              <w:rPr>
-                <w:noProof/>
-              </w:rPr>
-              <w:t>0.5 seconds</w:t>
+              <w:t>21 k</w:t>
             </w:r>
             <w:r>
               <w:rPr>
                 <w:noProof/>
               </w:rPr>
-              <w:t xml:space="preserve"> (2 hidden) (100 epoch)</w:t>
-            </w:r>
-          </w:p>
-        </w:tc>
-        <w:tc>
-          <w:tcPr>
-            <w:tcW w:w="3192" w:type="dxa"/>
-          </w:tcPr>
-          <w:p>
-            <w:pPr>
-              <w:jc w:val="center"/>
-              <w:rPr>
-                <w:noProof/>
-              </w:rPr>
-            </w:pPr>
-          </w:p>
-        </w:tc>
-      </w:tr>
-      <w:tr>
-        <w:tc>
-          <w:tcPr>
-            <w:tcW w:w="3192" w:type="dxa"/>
-          </w:tcPr>
-          <w:p>
-            <w:pPr>
-              <w:jc w:val="center"/>
-              <w:rPr>
-                <w:noProof/>
-              </w:rPr>
-            </w:pPr>
-            <w:r>
-              <w:rPr>
-                <w:noProof/>
-              </w:rPr>
-              <w:t>SMO PolyKernel</w:t>
-            </w:r>
-          </w:p>
-        </w:tc>
-        <w:tc>
-          <w:tcPr>
-            <w:tcW w:w="3192" w:type="dxa"/>
-          </w:tcPr>
-          <w:p>
-            <w:pPr>
-              <w:jc w:val="center"/>
-              <w:rPr>
-                <w:noProof/>
-              </w:rPr>
-            </w:pPr>
-            <w:r>
-              <w:rPr>
-                <w:noProof/>
-              </w:rPr>
-              <w:t>1.4 seconds (exponent = 5)</w:t>
-            </w:r>
-          </w:p>
-        </w:tc>
-        <w:tc>
-          <w:tcPr>
-            <w:tcW w:w="3192" w:type="dxa"/>
-          </w:tcPr>
-          <w:p>
-            <w:pPr>
-              <w:jc w:val="center"/>
-              <w:rPr>
-                <w:noProof/>
-              </w:rPr>
-            </w:pPr>
-          </w:p>
-        </w:tc>
-      </w:tr>
-      <w:tr>
-        <w:tc>
-          <w:tcPr>
-            <w:tcW w:w="3192" w:type="dxa"/>
-          </w:tcPr>
-          <w:p>
-            <w:pPr>
-              <w:jc w:val="center"/>
-              <w:rPr>
-                <w:noProof/>
-              </w:rPr>
-            </w:pPr>
-            <w:r>
-              <w:rPr>
-                <w:noProof/>
-              </w:rPr>
-              <w:t>SMO RBFKernel</w:t>
-            </w:r>
-          </w:p>
-        </w:tc>
-        <w:tc>
-          <w:tcPr>
-            <w:tcW w:w="3192" w:type="dxa"/>
-          </w:tcPr>
-          <w:p>
-            <w:pPr>
-              <w:jc w:val="center"/>
-              <w:rPr>
-                <w:noProof/>
-              </w:rPr>
-            </w:pPr>
-            <w:r>
-              <w:rPr>
-                <w:noProof/>
-              </w:rPr>
-              <w:t>3.44 seconds (gamma = 0.5)</w:t>
-            </w:r>
-          </w:p>
-        </w:tc>
-        <w:tc>
-          <w:tcPr>
-            <w:tcW w:w="3192" w:type="dxa"/>
-          </w:tcPr>
-          <w:p>
-            <w:pPr>
-              <w:jc w:val="center"/>
-              <w:rPr>
-                <w:noProof/>
-              </w:rPr>
-            </w:pPr>
-          </w:p>
-        </w:tc>
-      </w:tr>
-      <w:tr>
-        <w:tc>
-          <w:tcPr>
-            <w:tcW w:w="3192" w:type="dxa"/>
-          </w:tcPr>
-          <w:p>
-            <w:pPr>
-              <w:jc w:val="center"/>
-              <w:rPr>
-                <w:noProof/>
-              </w:rPr>
-            </w:pPr>
-            <w:r>
-              <w:rPr>
-                <w:noProof/>
-              </w:rPr>
-              <w:t>ADABoostM1</w:t>
-            </w:r>
-          </w:p>
-        </w:tc>
-        <w:tc>
-          <w:tcPr>
-            <w:tcW w:w="3192" w:type="dxa"/>
-          </w:tcPr>
-          <w:p>
-            <w:pPr>
-              <w:jc w:val="center"/>
-              <w:rPr>
-                <w:noProof/>
-              </w:rPr>
-            </w:pPr>
-            <w:r>
-              <w:rPr>
-                <w:noProof/>
-              </w:rPr>
-              <w:t>0.25 seconds</w:t>
-            </w:r>
-          </w:p>
-        </w:tc>
-        <w:tc>
-          <w:tcPr>
-            <w:tcW w:w="3192" w:type="dxa"/>
-          </w:tcPr>
-          <w:p>
-            <w:pPr>
-              <w:jc w:val="center"/>
-              <w:rPr>
-                <w:noProof/>
-              </w:rPr>
-            </w:pPr>
-          </w:p>
-        </w:tc>
-      </w:tr>
-      <w:tr>
-        <w:tc>
-          <w:tcPr>
-            <w:tcW w:w="3192" w:type="dxa"/>
-          </w:tcPr>
-          <w:p>
-            <w:pPr>
-              <w:jc w:val="center"/>
-              <w:rPr>
-                <w:noProof/>
-              </w:rPr>
-            </w:pPr>
-            <w:r>
-              <w:rPr>
-                <w:noProof/>
-              </w:rPr>
-              <w:t>I</w:t>
-            </w:r>
-            <w:r>
-              <w:rPr>
-                <w:noProof/>
-              </w:rPr>
               <w:t>B</w:t>
-            </w:r>
-            <w:r>
-              <w:rPr>
-                <w:noProof/>
-              </w:rPr>
-              <w:t>k</w:t>
-            </w:r>
-          </w:p>
-        </w:tc>
-        <w:tc>
-          <w:tcPr>
-            <w:tcW w:w="3192" w:type="dxa"/>
-          </w:tcPr>
-          <w:p>
-            <w:pPr>
-              <w:jc w:val="center"/>
-              <w:rPr>
-                <w:noProof/>
-              </w:rPr>
-            </w:pPr>
-            <w:r>
-              <w:rPr>
-                <w:noProof/>
-              </w:rPr>
-              <w:t>0 seconds</w:t>
-            </w:r>
-          </w:p>
-        </w:tc>
-        <w:tc>
-          <w:tcPr>
-            <w:tcW w:w="3192" w:type="dxa"/>
-          </w:tcPr>
-          <w:p>
-            <w:pPr>
-              <w:jc w:val="center"/>
-              <w:rPr>
-                <w:noProof/>
-              </w:rPr>
-            </w:pPr>
-          </w:p>
-        </w:tc>
-      </w:tr>
-    </w:tbl>
-    <w:p>
-      <w:pPr>
-        <w:jc w:val="center"/>
-        <w:rPr>
-          <w:noProof/>
-        </w:rPr>
-      </w:pPr>
-      <w:r>
-        <w:rPr>
-          <w:noProof/>
-        </w:rPr>
-        <w:t>Figure : Time to build model</w:t>
-      </w:r>
-    </w:p>
-    <w:tbl>
-      <w:tblPr>
-        <w:tblStyle w:val="TableGrid"/>
-        <w:tblW w:w="0" w:type="auto"/>
-        <w:tblLook w:val="04A0" w:firstRow="1" w:lastRow="0" w:firstColumn="1" w:lastColumn="0" w:noHBand="0" w:noVBand="1"/>
-      </w:tblPr>
-      <w:tblGrid>
-        <w:gridCol w:w="3192"/>
-        <w:gridCol w:w="3192"/>
-        <w:gridCol w:w="3192"/>
-      </w:tblGrid>
-      <w:tr>
-        <w:trPr>
-          <w:trHeight w:val="260"/>
-        </w:trPr>
-        <w:tc>
-          <w:tcPr>
-            <w:tcW w:w="3192" w:type="dxa"/>
-          </w:tcPr>
-          <w:p>
-            <w:pPr>
-              <w:jc w:val="center"/>
-              <w:rPr>
-                <w:noProof/>
-              </w:rPr>
-            </w:pPr>
-            <w:r>
-              <w:rPr>
-                <w:noProof/>
-              </w:rPr>
-              <w:t>Model</w:t>
-            </w:r>
-          </w:p>
-        </w:tc>
-        <w:tc>
-          <w:tcPr>
-            <w:tcW w:w="3192" w:type="dxa"/>
-          </w:tcPr>
-          <w:p>
-            <w:pPr>
-              <w:jc w:val="center"/>
-              <w:rPr>
-                <w:noProof/>
-              </w:rPr>
-            </w:pPr>
-            <w:r>
-              <w:rPr>
-                <w:noProof/>
-              </w:rPr>
-              <w:t>Chess</w:t>
-            </w:r>
-          </w:p>
-        </w:tc>
-        <w:tc>
-          <w:tcPr>
-            <w:tcW w:w="3192" w:type="dxa"/>
-          </w:tcPr>
-          <w:p>
-            <w:pPr>
-              <w:jc w:val="center"/>
-              <w:rPr>
-                <w:noProof/>
-              </w:rPr>
-            </w:pPr>
-            <w:r>
-              <w:rPr>
-                <w:noProof/>
-              </w:rPr>
-              <w:t>Tic Tac Toe</w:t>
             </w:r>
           </w:p>
         </w:tc>
@@ -1146,66 +2388,20 @@
             <w:pPr>
               <w:jc w:val="center"/>
               <w:rPr>
-                <w:noProof/>
+                <w:b/>
+                <w:noProof/>
+                <w:sz w:val="24"/>
+                <w:szCs w:val="24"/>
               </w:rPr>
             </w:pPr>
             <w:r>
               <w:rPr>
-                <w:noProof/>
-              </w:rPr>
-              <w:t>J48</w:t>
-            </w:r>
-          </w:p>
-        </w:tc>
-        <w:tc>
-          <w:tcPr>
-            <w:tcW w:w="3192" w:type="dxa"/>
-          </w:tcPr>
-          <w:p>
-            <w:pPr>
-              <w:jc w:val="center"/>
-              <w:rPr>
-                <w:noProof/>
-              </w:rPr>
-            </w:pPr>
-            <w:r>
-              <w:rPr>
-                <w:noProof/>
-              </w:rPr>
-              <w:t xml:space="preserve">0 seconds </w:t>
-            </w:r>
-          </w:p>
-        </w:tc>
-        <w:tc>
-          <w:tcPr>
-            <w:tcW w:w="3192" w:type="dxa"/>
-          </w:tcPr>
-          <w:p>
-            <w:pPr>
-              <w:jc w:val="center"/>
-              <w:rPr>
-                <w:noProof/>
-              </w:rPr>
-            </w:pPr>
-          </w:p>
-        </w:tc>
-      </w:tr>
-      <w:tr>
-        <w:tc>
-          <w:tcPr>
-            <w:tcW w:w="3192" w:type="dxa"/>
-          </w:tcPr>
-          <w:p>
-            <w:pPr>
-              <w:jc w:val="center"/>
-              <w:rPr>
-                <w:noProof/>
-              </w:rPr>
-            </w:pPr>
-            <w:r>
-              <w:rPr>
-                <w:noProof/>
-              </w:rPr>
+                <w:b/>
+                <w:noProof/>
+                <w:sz w:val="24"/>
+                <w:szCs w:val="24"/>
+              </w:rPr>
+              <w:lastRenderedPageBreak/>
               <w:t>MultiLayer Perceptron</w:t>
             </w:r>
           </w:p>
@@ -1225,13 +2421,7 @@
               <w:rPr>
                 <w:noProof/>
               </w:rPr>
-              <w:t>0.01</w:t>
-            </w:r>
-            <w:r>
-              <w:rPr>
-                <w:noProof/>
-              </w:rPr>
-              <w:t xml:space="preserve"> seconds</w:t>
+              <w:t>35 kB</w:t>
             </w:r>
           </w:p>
         </w:tc>
@@ -1246,315 +2436,17 @@
                 <w:noProof/>
               </w:rPr>
             </w:pPr>
-          </w:p>
-        </w:tc>
-      </w:tr>
-      <w:tr>
-        <w:tc>
-          <w:tcPr>
-            <w:tcW w:w="3192" w:type="dxa"/>
-          </w:tcPr>
-          <w:p>
-            <w:pPr>
-              <w:jc w:val="center"/>
-              <w:rPr>
-                <w:noProof/>
-              </w:rPr>
-            </w:pPr>
             <w:r>
               <w:rPr>
                 <w:noProof/>
               </w:rPr>
-              <w:t>SMO PolyKernel</w:t>
+              <w:t>20 k</w:t>
             </w:r>
-          </w:p>
-        </w:tc>
-        <w:tc>
-          <w:tcPr>
-            <w:tcW w:w="3192" w:type="dxa"/>
-          </w:tcPr>
-          <w:p>
-            <w:pPr>
-              <w:jc w:val="center"/>
-              <w:rPr>
-                <w:noProof/>
-              </w:rPr>
-            </w:pPr>
             <w:r>
               <w:rPr>
                 <w:noProof/>
               </w:rPr>
-              <w:t xml:space="preserve">0.18 seconds </w:t>
-            </w:r>
-          </w:p>
-        </w:tc>
-        <w:tc>
-          <w:tcPr>
-            <w:tcW w:w="3192" w:type="dxa"/>
-          </w:tcPr>
-          <w:p>
-            <w:pPr>
-              <w:jc w:val="center"/>
-              <w:rPr>
-                <w:noProof/>
-              </w:rPr>
-            </w:pPr>
-          </w:p>
-        </w:tc>
-      </w:tr>
-      <w:tr>
-        <w:tc>
-          <w:tcPr>
-            <w:tcW w:w="3192" w:type="dxa"/>
-          </w:tcPr>
-          <w:p>
-            <w:pPr>
-              <w:jc w:val="center"/>
-              <w:rPr>
-                <w:noProof/>
-              </w:rPr>
-            </w:pPr>
-            <w:r>
-              <w:rPr>
-                <w:noProof/>
-              </w:rPr>
-              <w:lastRenderedPageBreak/>
-              <w:t>SMO RBFKernel</w:t>
-            </w:r>
-          </w:p>
-        </w:tc>
-        <w:tc>
-          <w:tcPr>
-            <w:tcW w:w="3192" w:type="dxa"/>
-          </w:tcPr>
-          <w:p>
-            <w:pPr>
-              <w:jc w:val="center"/>
-              <w:rPr>
-                <w:noProof/>
-              </w:rPr>
-            </w:pPr>
-            <w:r>
-              <w:rPr>
-                <w:noProof/>
-              </w:rPr>
-              <w:t>0.43 seconds</w:t>
-            </w:r>
-          </w:p>
-        </w:tc>
-        <w:tc>
-          <w:tcPr>
-            <w:tcW w:w="3192" w:type="dxa"/>
-          </w:tcPr>
-          <w:p>
-            <w:pPr>
-              <w:jc w:val="center"/>
-              <w:rPr>
-                <w:noProof/>
-              </w:rPr>
-            </w:pPr>
-          </w:p>
-        </w:tc>
-      </w:tr>
-      <w:tr>
-        <w:tc>
-          <w:tcPr>
-            <w:tcW w:w="3192" w:type="dxa"/>
-          </w:tcPr>
-          <w:p>
-            <w:pPr>
-              <w:jc w:val="center"/>
-              <w:rPr>
-                <w:noProof/>
-              </w:rPr>
-            </w:pPr>
-            <w:r>
-              <w:rPr>
-                <w:noProof/>
-              </w:rPr>
-              <w:t>ADABoostM1</w:t>
-            </w:r>
-          </w:p>
-        </w:tc>
-        <w:tc>
-          <w:tcPr>
-            <w:tcW w:w="3192" w:type="dxa"/>
-          </w:tcPr>
-          <w:p>
-            <w:pPr>
-              <w:jc w:val="center"/>
-              <w:rPr>
-                <w:noProof/>
-              </w:rPr>
-            </w:pPr>
-            <w:r>
-              <w:rPr>
-                <w:noProof/>
-              </w:rPr>
-              <w:t>0.01 seconds</w:t>
-            </w:r>
-          </w:p>
-        </w:tc>
-        <w:tc>
-          <w:tcPr>
-            <w:tcW w:w="3192" w:type="dxa"/>
-          </w:tcPr>
-          <w:p>
-            <w:pPr>
-              <w:jc w:val="center"/>
-              <w:rPr>
-                <w:noProof/>
-              </w:rPr>
-            </w:pPr>
-          </w:p>
-        </w:tc>
-      </w:tr>
-      <w:tr>
-        <w:tc>
-          <w:tcPr>
-            <w:tcW w:w="3192" w:type="dxa"/>
-          </w:tcPr>
-          <w:p>
-            <w:pPr>
-              <w:jc w:val="center"/>
-              <w:rPr>
-                <w:noProof/>
-              </w:rPr>
-            </w:pPr>
-            <w:r>
-              <w:rPr>
-                <w:noProof/>
-              </w:rPr>
-              <w:t>IBk</w:t>
-            </w:r>
-          </w:p>
-        </w:tc>
-        <w:tc>
-          <w:tcPr>
-            <w:tcW w:w="3192" w:type="dxa"/>
-          </w:tcPr>
-          <w:p>
-            <w:pPr>
-              <w:jc w:val="center"/>
-              <w:rPr>
-                <w:noProof/>
-              </w:rPr>
-            </w:pPr>
-            <w:r>
-              <w:rPr>
-                <w:noProof/>
-              </w:rPr>
-              <w:t xml:space="preserve">1.1 seconds (3NN) </w:t>
-            </w:r>
-          </w:p>
-        </w:tc>
-        <w:tc>
-          <w:tcPr>
-            <w:tcW w:w="3192" w:type="dxa"/>
-          </w:tcPr>
-          <w:p>
-            <w:pPr>
-              <w:jc w:val="center"/>
-              <w:rPr>
-                <w:noProof/>
-              </w:rPr>
-            </w:pPr>
-          </w:p>
-        </w:tc>
-      </w:tr>
-    </w:tbl>
-    <w:p>
-      <w:pPr>
-        <w:jc w:val="center"/>
-        <w:rPr>
-          <w:noProof/>
-        </w:rPr>
-      </w:pPr>
-      <w:r>
-        <w:rPr>
-          <w:noProof/>
-        </w:rPr>
-        <w:t>Figure:  Time to apply model</w:t>
-      </w:r>
-    </w:p>
-    <w:p>
-      <w:pPr>
-        <w:jc w:val="center"/>
-        <w:rPr>
-          <w:noProof/>
-        </w:rPr>
-      </w:pPr>
-    </w:p>
-    <w:p>
-      <w:pPr>
-        <w:rPr>
-          <w:noProof/>
-        </w:rPr>
-      </w:pPr>
-    </w:p>
-    <w:tbl>
-      <w:tblPr>
-        <w:tblStyle w:val="TableGrid"/>
-        <w:tblW w:w="0" w:type="auto"/>
-        <w:tblLook w:val="04A0" w:firstRow="1" w:lastRow="0" w:firstColumn="1" w:lastColumn="0" w:noHBand="0" w:noVBand="1"/>
-      </w:tblPr>
-      <w:tblGrid>
-        <w:gridCol w:w="3192"/>
-        <w:gridCol w:w="3192"/>
-        <w:gridCol w:w="3192"/>
-      </w:tblGrid>
-      <w:tr>
-        <w:trPr>
-          <w:trHeight w:val="260"/>
-        </w:trPr>
-        <w:tc>
-          <w:tcPr>
-            <w:tcW w:w="3192" w:type="dxa"/>
-          </w:tcPr>
-          <w:p>
-            <w:pPr>
-              <w:jc w:val="center"/>
-              <w:rPr>
-                <w:noProof/>
-              </w:rPr>
-            </w:pPr>
-          </w:p>
-        </w:tc>
-        <w:tc>
-          <w:tcPr>
-            <w:tcW w:w="3192" w:type="dxa"/>
-          </w:tcPr>
-          <w:p>
-            <w:pPr>
-              <w:jc w:val="center"/>
-              <w:rPr>
-                <w:noProof/>
-              </w:rPr>
-            </w:pPr>
-            <w:r>
-              <w:rPr>
-                <w:noProof/>
-              </w:rPr>
-              <w:t>Chess</w:t>
-            </w:r>
-          </w:p>
-        </w:tc>
-        <w:tc>
-          <w:tcPr>
-            <w:tcW w:w="3192" w:type="dxa"/>
-          </w:tcPr>
-          <w:p>
-            <w:pPr>
-              <w:jc w:val="center"/>
-              <w:rPr>
-                <w:noProof/>
-              </w:rPr>
-            </w:pPr>
-            <w:r>
-              <w:rPr>
-                <w:noProof/>
-              </w:rPr>
-              <w:t>Tic Tac Toe</w:t>
+              <w:t>B</w:t>
             </w:r>
           </w:p>
         </w:tc>
@@ -1568,14 +2460,20 @@
             <w:pPr>
               <w:jc w:val="center"/>
               <w:rPr>
-                <w:noProof/>
+                <w:b/>
+                <w:noProof/>
+                <w:sz w:val="24"/>
+                <w:szCs w:val="24"/>
               </w:rPr>
             </w:pPr>
             <w:r>
               <w:rPr>
-                <w:noProof/>
-              </w:rPr>
-              <w:t>J48</w:t>
+                <w:b/>
+                <w:noProof/>
+                <w:sz w:val="24"/>
+                <w:szCs w:val="24"/>
+              </w:rPr>
+              <w:t>SMO PolyKernel</w:t>
             </w:r>
           </w:p>
         </w:tc>
@@ -1594,7 +2492,13 @@
               <w:rPr>
                 <w:noProof/>
               </w:rPr>
-              <w:t>21 kb</w:t>
+              <w:t>776 k</w:t>
+            </w:r>
+            <w:r>
+              <w:rPr>
+                <w:noProof/>
+              </w:rPr>
+              <w:t>B</w:t>
             </w:r>
           </w:p>
         </w:tc>
@@ -1609,6 +2513,12 @@
                 <w:noProof/>
               </w:rPr>
             </w:pPr>
+            <w:r>
+              <w:rPr>
+                <w:noProof/>
+              </w:rPr>
+              <w:t>169 kB</w:t>
+            </w:r>
           </w:p>
         </w:tc>
       </w:tr>
@@ -1621,14 +2531,20 @@
             <w:pPr>
               <w:jc w:val="center"/>
               <w:rPr>
-                <w:noProof/>
+                <w:b/>
+                <w:noProof/>
+                <w:sz w:val="24"/>
+                <w:szCs w:val="24"/>
               </w:rPr>
             </w:pPr>
             <w:r>
               <w:rPr>
-                <w:noProof/>
-              </w:rPr>
-              <w:t>MultiLayer Perceptron</w:t>
+                <w:b/>
+                <w:noProof/>
+                <w:sz w:val="24"/>
+                <w:szCs w:val="24"/>
+              </w:rPr>
+              <w:t>SMO RBFKernel</w:t>
             </w:r>
           </w:p>
         </w:tc>
@@ -1647,7 +2563,7 @@
               <w:rPr>
                 <w:noProof/>
               </w:rPr>
-              <w:t>35 kb</w:t>
+              <w:t>792 kB</w:t>
             </w:r>
           </w:p>
         </w:tc>
@@ -1662,6 +2578,12 @@
                 <w:noProof/>
               </w:rPr>
             </w:pPr>
+            <w:r>
+              <w:rPr>
+                <w:noProof/>
+              </w:rPr>
+              <w:t>173 kB</w:t>
+            </w:r>
           </w:p>
         </w:tc>
       </w:tr>
@@ -1674,14 +2596,20 @@
             <w:pPr>
               <w:jc w:val="center"/>
               <w:rPr>
-                <w:noProof/>
+                <w:b/>
+                <w:noProof/>
+                <w:sz w:val="24"/>
+                <w:szCs w:val="24"/>
               </w:rPr>
             </w:pPr>
             <w:r>
               <w:rPr>
-                <w:noProof/>
-              </w:rPr>
-              <w:t>SMO PolyKernel</w:t>
+                <w:b/>
+                <w:noProof/>
+                <w:sz w:val="24"/>
+                <w:szCs w:val="24"/>
+              </w:rPr>
+              <w:t>ADABoostM1</w:t>
             </w:r>
           </w:p>
         </w:tc>
@@ -1700,7 +2628,7 @@
               <w:rPr>
                 <w:noProof/>
               </w:rPr>
-              <w:t>776 kB</w:t>
+              <w:t>129 kB</w:t>
             </w:r>
           </w:p>
         </w:tc>
@@ -1715,6 +2643,12 @@
                 <w:noProof/>
               </w:rPr>
             </w:pPr>
+            <w:r>
+              <w:rPr>
+                <w:noProof/>
+              </w:rPr>
+              <w:t>173 kB</w:t>
+            </w:r>
           </w:p>
         </w:tc>
       </w:tr>
@@ -1727,132 +2661,29 @@
             <w:pPr>
               <w:jc w:val="center"/>
               <w:rPr>
-                <w:noProof/>
+                <w:b/>
+                <w:noProof/>
+                <w:sz w:val="24"/>
+                <w:szCs w:val="24"/>
               </w:rPr>
             </w:pPr>
             <w:r>
               <w:rPr>
-                <w:noProof/>
-              </w:rPr>
-              <w:t>SMO RBFKernel</w:t>
-            </w:r>
-          </w:p>
-        </w:tc>
-        <w:tc>
-          <w:tcPr>
-            <w:tcW w:w="3192" w:type="dxa"/>
-          </w:tcPr>
-          <w:p>
-            <w:pPr>
-              <w:jc w:val="center"/>
-              <w:rPr>
-                <w:noProof/>
-              </w:rPr>
-            </w:pPr>
-            <w:r>
-              <w:rPr>
-                <w:noProof/>
-              </w:rPr>
-              <w:t>792 kB</w:t>
-            </w:r>
-          </w:p>
-        </w:tc>
-        <w:tc>
-          <w:tcPr>
-            <w:tcW w:w="3192" w:type="dxa"/>
-          </w:tcPr>
-          <w:p>
-            <w:pPr>
-              <w:jc w:val="center"/>
-              <w:rPr>
-                <w:noProof/>
-              </w:rPr>
-            </w:pPr>
-          </w:p>
-        </w:tc>
-      </w:tr>
-      <w:tr>
-        <w:tc>
-          <w:tcPr>
-            <w:tcW w:w="3192" w:type="dxa"/>
-          </w:tcPr>
-          <w:p>
-            <w:pPr>
-              <w:jc w:val="center"/>
-              <w:rPr>
-                <w:noProof/>
-              </w:rPr>
-            </w:pPr>
-            <w:r>
-              <w:rPr>
-                <w:noProof/>
-              </w:rPr>
-              <w:t>ADABoostM1</w:t>
-            </w:r>
-          </w:p>
-        </w:tc>
-        <w:tc>
-          <w:tcPr>
-            <w:tcW w:w="3192" w:type="dxa"/>
-          </w:tcPr>
-          <w:p>
-            <w:pPr>
-              <w:jc w:val="center"/>
-              <w:rPr>
-                <w:noProof/>
-              </w:rPr>
-            </w:pPr>
-            <w:r>
-              <w:rPr>
-                <w:noProof/>
-              </w:rPr>
-              <w:t>129 kB</w:t>
-            </w:r>
-          </w:p>
-        </w:tc>
-        <w:tc>
-          <w:tcPr>
-            <w:tcW w:w="3192" w:type="dxa"/>
-          </w:tcPr>
-          <w:p>
-            <w:pPr>
-              <w:jc w:val="center"/>
-              <w:rPr>
-                <w:noProof/>
-              </w:rPr>
-            </w:pPr>
-          </w:p>
-        </w:tc>
-      </w:tr>
-      <w:tr>
-        <w:tc>
-          <w:tcPr>
-            <w:tcW w:w="3192" w:type="dxa"/>
-          </w:tcPr>
-          <w:p>
-            <w:pPr>
-              <w:jc w:val="center"/>
-              <w:rPr>
-                <w:noProof/>
-              </w:rPr>
-            </w:pPr>
-            <w:r>
-              <w:rPr>
-                <w:noProof/>
+                <w:b/>
+                <w:noProof/>
+                <w:sz w:val="24"/>
+                <w:szCs w:val="24"/>
               </w:rPr>
               <w:t>I</w:t>
             </w:r>
             <w:r>
               <w:rPr>
-                <w:noProof/>
-              </w:rPr>
-              <w:t>d</w:t>
-            </w:r>
-            <w:r>
-              <w:rPr>
-                <w:noProof/>
-              </w:rPr>
-              <w:t>k</w:t>
+                <w:b/>
+                <w:noProof/>
+                <w:sz w:val="24"/>
+                <w:szCs w:val="24"/>
+              </w:rPr>
+              <w:t>Bk</w:t>
             </w:r>
           </w:p>
         </w:tc>
@@ -1886,6 +2717,12 @@
                 <w:noProof/>
               </w:rPr>
             </w:pPr>
+            <w:r>
+              <w:rPr>
+                <w:noProof/>
+              </w:rPr>
+              <w:t>67 kB</w:t>
+            </w:r>
           </w:p>
         </w:tc>
       </w:tr>
@@ -2072,7 +2909,7 @@
                                     <pic:cNvPicPr/>
                                   </pic:nvPicPr>
                                   <pic:blipFill>
-                                    <a:blip r:embed="rId7"/>
+                                    <a:blip r:embed="rId6"/>
                                     <a:stretch>
                                       <a:fillRect/>
                                     </a:stretch>
@@ -2112,7 +2949,13 @@
         <w:jc w:val="center"/>
       </w:pPr>
       <w:r>
-        <w:t>Figure : Multilayer Perceptron learning curve for Chess Set</w:t>
+        <w:t xml:space="preserve">Figure </w:t>
+      </w:r>
+      <w:r>
+        <w:t>1</w:t>
+      </w:r>
+      <w:r>
+        <w:t>: Multilayer Perceptron learning curve for Chess Set</w:t>
       </w:r>
     </w:p>
     <w:p>
@@ -2190,7 +3033,7 @@
                                           <pic:cNvPicPr/>
                                         </pic:nvPicPr>
                                         <pic:blipFill>
-                                          <a:blip r:embed="rId8"/>
+                                          <a:blip r:embed="rId7"/>
                                           <a:stretch>
                                             <a:fillRect/>
                                           </a:stretch>
@@ -2254,7 +3097,7 @@
                                     <pic:cNvPicPr/>
                                   </pic:nvPicPr>
                                   <pic:blipFill>
-                                    <a:blip r:embed="rId9"/>
+                                    <a:blip r:embed="rId7"/>
                                     <a:stretch>
                                       <a:fillRect/>
                                     </a:stretch>
@@ -2389,7 +3232,7 @@
                                           <pic:cNvPicPr/>
                                         </pic:nvPicPr>
                                         <pic:blipFill>
-                                          <a:blip r:embed="rId10"/>
+                                          <a:blip r:embed="rId8"/>
                                           <a:stretch>
                                             <a:fillRect/>
                                           </a:stretch>
@@ -2453,7 +3296,7 @@
                                     <pic:cNvPicPr/>
                                   </pic:nvPicPr>
                                   <pic:blipFill>
-                                    <a:blip r:embed="rId11"/>
+                                    <a:blip r:embed="rId8"/>
                                     <a:stretch>
                                       <a:fillRect/>
                                     </a:stretch>
@@ -2482,50 +3325,62 @@
         </mc:AlternateContent>
       </w:r>
       <w:r>
-        <w:t>Figure: Decision Tree learning curve for Chess Set</w:t>
-      </w:r>
-    </w:p>
-    <w:p>
-      <w:pPr>
-        <w:jc w:val="center"/>
-      </w:pPr>
-    </w:p>
-    <w:p>
-      <w:pPr>
-        <w:jc w:val="center"/>
-      </w:pPr>
-    </w:p>
-    <w:p>
-      <w:pPr>
-        <w:jc w:val="center"/>
-      </w:pPr>
-    </w:p>
-    <w:p>
-      <w:pPr>
-        <w:jc w:val="center"/>
-      </w:pPr>
-    </w:p>
-    <w:p>
-      <w:pPr>
-        <w:jc w:val="center"/>
-      </w:pPr>
-    </w:p>
-    <w:p>
-      <w:pPr>
-        <w:jc w:val="center"/>
-      </w:pPr>
-    </w:p>
-    <w:p>
-      <w:pPr>
-        <w:jc w:val="center"/>
-      </w:pPr>
-    </w:p>
-    <w:p>
-      <w:pPr>
-        <w:jc w:val="center"/>
-      </w:pPr>
-      <w:r>
-        <w:t>Figure : Nearest Neighbors learning curve for Chess Set</w:t>
+        <w:t>Figure</w:t>
+      </w:r>
+      <w:r>
+        <w:t xml:space="preserve"> 2</w:t>
+      </w:r>
+      <w:r>
+        <w:t>: Decision Tree learning curve for Chess Set</w:t>
+      </w:r>
+    </w:p>
+    <w:p>
+      <w:pPr>
+        <w:jc w:val="center"/>
+      </w:pPr>
+    </w:p>
+    <w:p>
+      <w:pPr>
+        <w:jc w:val="center"/>
+      </w:pPr>
+    </w:p>
+    <w:p>
+      <w:pPr>
+        <w:jc w:val="center"/>
+      </w:pPr>
+    </w:p>
+    <w:p>
+      <w:pPr>
+        <w:jc w:val="center"/>
+      </w:pPr>
+    </w:p>
+    <w:p>
+      <w:pPr>
+        <w:jc w:val="center"/>
+      </w:pPr>
+    </w:p>
+    <w:p>
+      <w:pPr>
+        <w:jc w:val="center"/>
+      </w:pPr>
+    </w:p>
+    <w:p>
+      <w:pPr>
+        <w:jc w:val="center"/>
+      </w:pPr>
+    </w:p>
+    <w:p>
+      <w:pPr>
+        <w:jc w:val="center"/>
+      </w:pPr>
+      <w:r>
+        <w:t xml:space="preserve">Figure </w:t>
+      </w:r>
+      <w:r>
+        <w:t>3</w:t>
+      </w:r>
+      <w:r>
+        <w:t>: Nearest Neighbors learning curve for Chess Set</w:t>
       </w:r>
     </w:p>
     <w:p>
@@ -2604,7 +3459,7 @@
                                           <pic:cNvPicPr/>
                                         </pic:nvPicPr>
                                         <pic:blipFill>
-                                          <a:blip r:embed="rId12"/>
+                                          <a:blip r:embed="rId9"/>
                                           <a:stretch>
                                             <a:fillRect/>
                                           </a:stretch>
@@ -2668,7 +3523,7 @@
                                     <pic:cNvPicPr/>
                                   </pic:nvPicPr>
                                   <pic:blipFill>
-                                    <a:blip r:embed="rId13"/>
+                                    <a:blip r:embed="rId9"/>
                                     <a:stretch>
                                       <a:fillRect/>
                                     </a:stretch>
@@ -2708,7 +3563,13 @@
         <w:jc w:val="center"/>
       </w:pPr>
       <w:r>
-        <w:t>Figure : SVM with PolyKernel learning curve for Chess Set</w:t>
+        <w:t xml:space="preserve">Figure </w:t>
+      </w:r>
+      <w:r>
+        <w:t>4</w:t>
+      </w:r>
+      <w:r>
+        <w:t>: SVM with PolyKernel learning curve for Chess Set</w:t>
       </w:r>
     </w:p>
     <w:p>
@@ -2786,7 +3647,7 @@
                                           <pic:cNvPicPr/>
                                         </pic:nvPicPr>
                                         <pic:blipFill>
-                                          <a:blip r:embed="rId14"/>
+                                          <a:blip r:embed="rId10"/>
                                           <a:stretch>
                                             <a:fillRect/>
                                           </a:stretch>
@@ -2850,7 +3711,7 @@
                                     <pic:cNvPicPr/>
                                   </pic:nvPicPr>
                                   <pic:blipFill>
-                                    <a:blip r:embed="rId15"/>
+                                    <a:blip r:embed="rId10"/>
                                     <a:stretch>
                                       <a:fillRect/>
                                     </a:stretch>
@@ -2985,7 +3846,7 @@
                                           <pic:cNvPicPr/>
                                         </pic:nvPicPr>
                                         <pic:blipFill>
-                                          <a:blip r:embed="rId16"/>
+                                          <a:blip r:embed="rId11"/>
                                           <a:stretch>
                                             <a:fillRect/>
                                           </a:stretch>
@@ -3049,7 +3910,7 @@
                                     <pic:cNvPicPr/>
                                   </pic:nvPicPr>
                                   <pic:blipFill>
-                                    <a:blip r:embed="rId17"/>
+                                    <a:blip r:embed="rId11"/>
                                     <a:stretch>
                                       <a:fillRect/>
                                     </a:stretch>
@@ -3078,7 +3939,13 @@
         </mc:AlternateContent>
       </w:r>
       <w:r>
-        <w:t>Figure: SVM with RBFKernel learning curve for Chess Set</w:t>
+        <w:t>Figure</w:t>
+      </w:r>
+      <w:r>
+        <w:t xml:space="preserve"> 5</w:t>
+      </w:r>
+      <w:r>
+        <w:t>: SVM with RBFKernel learning curve for Chess Set</w:t>
       </w:r>
     </w:p>
     <w:p>
@@ -3124,7 +3991,13 @@
         <w:jc w:val="center"/>
       </w:pPr>
       <w:r>
-        <w:t>Figure : Boosting learning curve for Chess Set</w:t>
+        <w:t xml:space="preserve">Figure </w:t>
+      </w:r>
+      <w:r>
+        <w:t>6</w:t>
+      </w:r>
+      <w:r>
+        <w:t>: Boosting learning curve for Chess Set</w:t>
       </w:r>
     </w:p>
     <w:p>
@@ -3189,8 +4062,8 @@
                               </w:rPr>
                               <w:drawing>
                                 <wp:inline distT="0" distB="0" distL="0" distR="0" wp14:anchorId="4E709BF8" wp14:editId="45111EBB">
-                                  <wp:extent cx="4227830" cy="2536698"/>
-                                  <wp:effectExtent l="0" t="0" r="1270" b="0"/>
+                                  <wp:extent cx="4222750" cy="2028825"/>
+                                  <wp:effectExtent l="0" t="0" r="6350" b="9525"/>
                                   <wp:docPr id="295" name="Picture 295"/>
                                   <wp:cNvGraphicFramePr>
                                     <a:graphicFrameLocks xmlns:a="http://schemas.openxmlformats.org/drawingml/2006/main" noChangeAspect="1"/>
@@ -3203,7 +4076,7 @@
                                           <pic:cNvPicPr/>
                                         </pic:nvPicPr>
                                         <pic:blipFill>
-                                          <a:blip r:embed="rId18"/>
+                                          <a:blip r:embed="rId12"/>
                                           <a:stretch>
                                             <a:fillRect/>
                                           </a:stretch>
@@ -3211,7 +4084,7 @@
                                         <pic:spPr>
                                           <a:xfrm>
                                             <a:off x="0" y="0"/>
-                                            <a:ext cx="4227830" cy="2536698"/>
+                                            <a:ext cx="4227830" cy="2031266"/>
                                           </a:xfrm>
                                           <a:prstGeom prst="rect">
                                             <a:avLst/>
@@ -3253,8 +4126,8 @@
                         </w:rPr>
                         <w:drawing>
                           <wp:inline distT="0" distB="0" distL="0" distR="0" wp14:anchorId="4E709BF8" wp14:editId="45111EBB">
-                            <wp:extent cx="4227830" cy="2536698"/>
-                            <wp:effectExtent l="0" t="0" r="1270" b="0"/>
+                            <wp:extent cx="4222750" cy="2028825"/>
+                            <wp:effectExtent l="0" t="0" r="6350" b="9525"/>
                             <wp:docPr id="295" name="Picture 295"/>
                             <wp:cNvGraphicFramePr>
                               <a:graphicFrameLocks xmlns:a="http://schemas.openxmlformats.org/drawingml/2006/main" noChangeAspect="1"/>
@@ -3267,7 +4140,7 @@
                                     <pic:cNvPicPr/>
                                   </pic:nvPicPr>
                                   <pic:blipFill>
-                                    <a:blip r:embed="rId19"/>
+                                    <a:blip r:embed="rId12"/>
                                     <a:stretch>
                                       <a:fillRect/>
                                     </a:stretch>
@@ -3275,7 +4148,7 @@
                                   <pic:spPr>
                                     <a:xfrm>
                                       <a:off x="0" y="0"/>
-                                      <a:ext cx="4227830" cy="2536698"/>
+                                      <a:ext cx="4227830" cy="2031266"/>
                                     </a:xfrm>
                                     <a:prstGeom prst="rect">
                                       <a:avLst/>
@@ -3307,7 +4180,13 @@
         <w:jc w:val="center"/>
       </w:pPr>
       <w:r>
-        <w:t>Figure : Multilayer Per</w:t>
+        <w:t xml:space="preserve">Figure </w:t>
+      </w:r>
+      <w:r>
+        <w:t>7</w:t>
+      </w:r>
+      <w:r>
+        <w:t>: Multilayer Per</w:t>
       </w:r>
       <w:r>
         <w:t>ceptron learning curve for Tic Tac Toe</w:t>
@@ -3391,7 +4270,7 @@
                                           <pic:cNvPicPr/>
                                         </pic:nvPicPr>
                                         <pic:blipFill>
-                                          <a:blip r:embed="rId20"/>
+                                          <a:blip r:embed="rId13"/>
                                           <a:stretch>
                                             <a:fillRect/>
                                           </a:stretch>
@@ -3455,7 +4334,7 @@
                                     <pic:cNvPicPr/>
                                   </pic:nvPicPr>
                                   <pic:blipFill>
-                                    <a:blip r:embed="rId21"/>
+                                    <a:blip r:embed="rId13"/>
                                     <a:stretch>
                                       <a:fillRect/>
                                     </a:stretch>
@@ -3590,7 +4469,7 @@
                                           <pic:cNvPicPr/>
                                         </pic:nvPicPr>
                                         <pic:blipFill>
-                                          <a:blip r:embed="rId22"/>
+                                          <a:blip r:embed="rId14"/>
                                           <a:stretch>
                                             <a:fillRect/>
                                           </a:stretch>
@@ -3654,7 +4533,7 @@
                                     <pic:cNvPicPr/>
                                   </pic:nvPicPr>
                                   <pic:blipFill>
-                                    <a:blip r:embed="rId23"/>
+                                    <a:blip r:embed="rId14"/>
                                     <a:stretch>
                                       <a:fillRect/>
                                     </a:stretch>
@@ -3686,7 +4565,13 @@
         <w:t xml:space="preserve"> </w:t>
       </w:r>
       <w:r>
-        <w:t>Figure: Decisi</w:t>
+        <w:t>Figure</w:t>
+      </w:r>
+      <w:r>
+        <w:t xml:space="preserve"> 8</w:t>
+      </w:r>
+      <w:r>
+        <w:t>: Decisi</w:t>
       </w:r>
       <w:r>
         <w:t>on Tree learning curve for Tic Tac Toe</w:t>
@@ -3738,7 +4623,13 @@
         <w:jc w:val="center"/>
       </w:pPr>
       <w:r>
-        <w:t>Figure : Nearest Ne</w:t>
+        <w:t xml:space="preserve">Figure </w:t>
+      </w:r>
+      <w:r>
+        <w:t>9</w:t>
+      </w:r>
+      <w:r>
+        <w:t>: Nearest Ne</w:t>
       </w:r>
       <w:r>
         <w:t>ighbors learning curve for Tic Tac Toe</w:t>
@@ -3823,7 +4714,7 @@
                                           <pic:cNvPicPr/>
                                         </pic:nvPicPr>
                                         <pic:blipFill>
-                                          <a:blip r:embed="rId24"/>
+                                          <a:blip r:embed="rId15"/>
                                           <a:stretch>
                                             <a:fillRect/>
                                           </a:stretch>
@@ -3887,7 +4778,7 @@
                                     <pic:cNvPicPr/>
                                   </pic:nvPicPr>
                                   <pic:blipFill>
-                                    <a:blip r:embed="rId25"/>
+                                    <a:blip r:embed="rId15"/>
                                     <a:stretch>
                                       <a:fillRect/>
                                     </a:stretch>
@@ -3927,7 +4818,13 @@
         <w:jc w:val="center"/>
       </w:pPr>
       <w:r>
-        <w:t>Figure : SVM with PolyKernel</w:t>
+        <w:t xml:space="preserve">Figure </w:t>
+      </w:r>
+      <w:r>
+        <w:t>10</w:t>
+      </w:r>
+      <w:r>
+        <w:t>: SVM with PolyKernel</w:t>
       </w:r>
       <w:r>
         <w:t xml:space="preserve"> learning curve for Tic Tac Toe</w:t>
@@ -4011,7 +4908,7 @@
                                           <pic:cNvPicPr/>
                                         </pic:nvPicPr>
                                         <pic:blipFill>
-                                          <a:blip r:embed="rId26"/>
+                                          <a:blip r:embed="rId16"/>
                                           <a:stretch>
                                             <a:fillRect/>
                                           </a:stretch>
@@ -4075,7 +4972,7 @@
                                     <pic:cNvPicPr/>
                                   </pic:nvPicPr>
                                   <pic:blipFill>
-                                    <a:blip r:embed="rId27"/>
+                                    <a:blip r:embed="rId16"/>
                                     <a:stretch>
                                       <a:fillRect/>
                                     </a:stretch>
@@ -4210,7 +5107,7 @@
                                           <pic:cNvPicPr/>
                                         </pic:nvPicPr>
                                         <pic:blipFill>
-                                          <a:blip r:embed="rId28"/>
+                                          <a:blip r:embed="rId17"/>
                                           <a:stretch>
                                             <a:fillRect/>
                                           </a:stretch>
@@ -4274,7 +5171,7 @@
                                     <pic:cNvPicPr/>
                                   </pic:nvPicPr>
                                   <pic:blipFill>
-                                    <a:blip r:embed="rId29"/>
+                                    <a:blip r:embed="rId17"/>
                                     <a:stretch>
                                       <a:fillRect/>
                                     </a:stretch>
@@ -4303,7 +5200,13 @@
         </mc:AlternateContent>
       </w:r>
       <w:r>
-        <w:t>Figure: SVM with RBFKernel</w:t>
+        <w:t>Figure</w:t>
+      </w:r>
+      <w:r>
+        <w:t xml:space="preserve"> 11</w:t>
+      </w:r>
+      <w:r>
+        <w:t>: SVM with RBFKernel</w:t>
       </w:r>
       <w:r>
         <w:t xml:space="preserve"> learning curve for Tic Tac Toe</w:t>
@@ -4358,7 +5261,13 @@
         <w:jc w:val="center"/>
       </w:pPr>
       <w:r>
-        <w:t>Figure : B</w:t>
+        <w:t xml:space="preserve">Figure </w:t>
+      </w:r>
+      <w:r>
+        <w:t>12</w:t>
+      </w:r>
+      <w:r>
+        <w:t>: B</w:t>
       </w:r>
       <w:r>
         <w:t>oosting learning curve for Tic Tac Toe</w:t>
@@ -4443,7 +5352,7 @@
                                           <pic:cNvPicPr/>
                                         </pic:nvPicPr>
                                         <pic:blipFill>
-                                          <a:blip r:embed="rId30"/>
+                                          <a:blip r:embed="rId18"/>
                                           <a:stretch>
                                             <a:fillRect/>
                                           </a:stretch>
@@ -4483,10 +5392,6 @@
           </mc:Choice>
           <mc:Fallback>
             <w:pict>
-              <v:shapetype id="_x0000_t202" coordsize="21600,21600" o:spt="202" path="m,l,21600r21600,l21600,xe">
-                <v:stroke joinstyle="miter"/>
-                <v:path gradientshapeok="t" o:connecttype="rect"/>
-              </v:shapetype>
               <v:shape id="_x0000_s1038" type="#_x0000_t202" style="position:absolute;left:0;text-align:left;margin-left:62.25pt;margin-top:1.5pt;width:348pt;height:176.25pt;z-index:251693056;visibility:visible;mso-wrap-style:square;mso-width-percent:0;mso-height-percent:0;mso-wrap-distance-left:9pt;mso-wrap-distance-top:0;mso-wrap-distance-right:9pt;mso-wrap-distance-bottom:0;mso-position-horizontal:absolute;mso-position-horizontal-relative:text;mso-position-vertical:absolute;mso-position-vertical-relative:text;mso-width-percent:0;mso-height-percent:0;mso-width-relative:margin;mso-height-relative:margin;v-text-anchor:top" o:gfxdata="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">
                 <v:textbox>
                   <w:txbxContent>
@@ -4511,7 +5416,7 @@
                                     <pic:cNvPicPr/>
                                   </pic:nvPicPr>
                                   <pic:blipFill>
-                                    <a:blip r:embed="rId30"/>
+                                    <a:blip r:embed="rId18"/>
                                     <a:stretch>
                                       <a:fillRect/>
                                     </a:stretch>
@@ -4551,19 +5456,19 @@
         <w:jc w:val="center"/>
       </w:pPr>
       <w:r>
-        <w:t xml:space="preserve">Figure : </w:t>
-      </w:r>
-      <w:r>
-        <w:t xml:space="preserve"> </w:t>
-      </w:r>
-      <w:r>
-        <w:t xml:space="preserve">ANN, Error vs number of hidden layers for </w:t>
-      </w:r>
-      <w:r>
-        <w:t xml:space="preserve">Chess </w:t>
-      </w:r>
-      <w:r>
-        <w:t>Set</w:t>
+        <w:t xml:space="preserve">Figure </w:t>
+      </w:r>
+      <w:r>
+        <w:t>13</w:t>
+      </w:r>
+      <w:r>
+        <w:t xml:space="preserve">: </w:t>
+      </w:r>
+      <w:r>
+        <w:t xml:space="preserve"> ANN, Error vs number of hidden layers for </w:t>
+      </w:r>
+      <w:r>
+        <w:t>Chess Set</w:t>
       </w:r>
     </w:p>
     <w:p>
@@ -4641,7 +5546,7 @@
                                           <pic:cNvPicPr/>
                                         </pic:nvPicPr>
                                         <pic:blipFill>
-                                          <a:blip r:embed="rId31"/>
+                                          <a:blip r:embed="rId19"/>
                                           <a:stretch>
                                             <a:fillRect/>
                                           </a:stretch>
@@ -4705,7 +5610,7 @@
                                     <pic:cNvPicPr/>
                                   </pic:nvPicPr>
                                   <pic:blipFill>
-                                    <a:blip r:embed="rId31"/>
+                                    <a:blip r:embed="rId19"/>
                                     <a:stretch>
                                       <a:fillRect/>
                                     </a:stretch>
@@ -4840,7 +5745,7 @@
                                           <pic:cNvPicPr/>
                                         </pic:nvPicPr>
                                         <pic:blipFill>
-                                          <a:blip r:embed="rId32"/>
+                                          <a:blip r:embed="rId20"/>
                                           <a:stretch>
                                             <a:fillRect/>
                                           </a:stretch>
@@ -4904,7 +5809,7 @@
                                     <pic:cNvPicPr/>
                                   </pic:nvPicPr>
                                   <pic:blipFill>
-                                    <a:blip r:embed="rId32"/>
+                                    <a:blip r:embed="rId20"/>
                                     <a:stretch>
                                       <a:fillRect/>
                                     </a:stretch>
@@ -4933,19 +5838,19 @@
         </mc:AlternateContent>
       </w:r>
       <w:r>
-        <w:t xml:space="preserve">Figure: </w:t>
-      </w:r>
-      <w:r>
-        <w:t>J48, Error vs. Size of Tree</w:t>
-      </w:r>
-      <w:r>
-        <w:t xml:space="preserve"> </w:t>
-      </w:r>
-      <w:r>
-        <w:t xml:space="preserve">for Chess </w:t>
-      </w:r>
-      <w:r>
-        <w:t>Set</w:t>
+        <w:t>Figure</w:t>
+      </w:r>
+      <w:r>
+        <w:t xml:space="preserve"> 14</w:t>
+      </w:r>
+      <w:r>
+        <w:t xml:space="preserve">: </w:t>
+      </w:r>
+      <w:r>
+        <w:t xml:space="preserve">J48, Error vs. Size of Tree </w:t>
+      </w:r>
+      <w:r>
+        <w:t>for Chess Set</w:t>
       </w:r>
     </w:p>
     <w:p>
@@ -4991,13 +5896,13 @@
         <w:jc w:val="center"/>
       </w:pPr>
       <w:r>
-        <w:t xml:space="preserve">Figure : IBk, error vs. number of nearest neighbors for </w:t>
-      </w:r>
-      <w:r>
-        <w:t>Chess</w:t>
-      </w:r>
-      <w:r>
-        <w:t xml:space="preserve"> Set</w:t>
+        <w:t xml:space="preserve">Figure </w:t>
+      </w:r>
+      <w:r>
+        <w:t>15</w:t>
+      </w:r>
+      <w:r>
+        <w:t>: IBk, error vs. number of nearest neighbors for Chess Set</w:t>
       </w:r>
     </w:p>
     <w:p>
@@ -5076,7 +5981,7 @@
                                           <pic:cNvPicPr/>
                                         </pic:nvPicPr>
                                         <pic:blipFill>
-                                          <a:blip r:embed="rId33"/>
+                                          <a:blip r:embed="rId21"/>
                                           <a:stretch>
                                             <a:fillRect/>
                                           </a:stretch>
@@ -5140,7 +6045,7 @@
                                     <pic:cNvPicPr/>
                                   </pic:nvPicPr>
                                   <pic:blipFill>
-                                    <a:blip r:embed="rId33"/>
+                                    <a:blip r:embed="rId21"/>
                                     <a:stretch>
                                       <a:fillRect/>
                                     </a:stretch>
@@ -5180,13 +6085,13 @@
         <w:jc w:val="center"/>
       </w:pPr>
       <w:r>
-        <w:t xml:space="preserve">Figure : </w:t>
-      </w:r>
-      <w:r>
-        <w:t>ANN, Error vs number of hidden layers for Tic Tac Toe</w:t>
-      </w:r>
-      <w:r>
-        <w:t xml:space="preserve"> Set</w:t>
+        <w:t xml:space="preserve">Figure </w:t>
+      </w:r>
+      <w:r>
+        <w:t>16</w:t>
+      </w:r>
+      <w:r>
+        <w:t>: ANN, Error vs number of hidden layers for Tic Tac Toe Set</w:t>
       </w:r>
     </w:p>
     <w:p>
@@ -5264,7 +6169,7 @@
                                           <pic:cNvPicPr/>
                                         </pic:nvPicPr>
                                         <pic:blipFill>
-                                          <a:blip r:embed="rId34"/>
+                                          <a:blip r:embed="rId22"/>
                                           <a:stretch>
                                             <a:fillRect/>
                                           </a:stretch>
@@ -5328,7 +6233,7 @@
                                     <pic:cNvPicPr/>
                                   </pic:nvPicPr>
                                   <pic:blipFill>
-                                    <a:blip r:embed="rId34"/>
+                                    <a:blip r:embed="rId22"/>
                                     <a:stretch>
                                       <a:fillRect/>
                                     </a:stretch>
@@ -5463,7 +6368,7 @@
                                           <pic:cNvPicPr/>
                                         </pic:nvPicPr>
                                         <pic:blipFill>
-                                          <a:blip r:embed="rId35"/>
+                                          <a:blip r:embed="rId23"/>
                                           <a:stretch>
                                             <a:fillRect/>
                                           </a:stretch>
@@ -5527,7 +6432,7 @@
                                     <pic:cNvPicPr/>
                                   </pic:nvPicPr>
                                   <pic:blipFill>
-                                    <a:blip r:embed="rId35"/>
+                                    <a:blip r:embed="rId23"/>
                                     <a:stretch>
                                       <a:fillRect/>
                                     </a:stretch>
@@ -5556,16 +6461,19 @@
         </mc:AlternateContent>
       </w:r>
       <w:r>
-        <w:t xml:space="preserve">Figure: </w:t>
+        <w:t>Figure</w:t>
+      </w:r>
+      <w:r>
+        <w:t xml:space="preserve"> 17</w:t>
+      </w:r>
+      <w:r>
+        <w:t xml:space="preserve">: </w:t>
       </w:r>
       <w:r>
         <w:t xml:space="preserve">J48, Error vs. Size of Tree for </w:t>
       </w:r>
       <w:r>
-        <w:t>Tic Tac Toe</w:t>
-      </w:r>
-      <w:r>
-        <w:t xml:space="preserve"> Set</w:t>
+        <w:t>Tic Tac Toe Set</w:t>
       </w:r>
     </w:p>
     <w:p>
@@ -5611,16 +6519,19 @@
         <w:jc w:val="center"/>
       </w:pPr>
       <w:r>
-        <w:t xml:space="preserve">Figure : </w:t>
+        <w:t xml:space="preserve">Figure </w:t>
+      </w:r>
+      <w:r>
+        <w:t>18</w:t>
+      </w:r>
+      <w:r>
+        <w:t xml:space="preserve">: </w:t>
       </w:r>
       <w:r>
         <w:t xml:space="preserve">IBk, error vs. number of nearest neighbors for </w:t>
       </w:r>
       <w:r>
-        <w:t xml:space="preserve">Tic Tac Toe </w:t>
-      </w:r>
-      <w:r>
-        <w:t>Set</w:t>
+        <w:t>Tic Tac Toe Set</w:t>
       </w:r>
     </w:p>
     <w:p>
@@ -5904,7 +6815,7 @@
   <w:abstractNum w:abstractNumId="2">
     <w:nsid w:val="338370BD"/>
     <w:multiLevelType w:val="hybridMultilevel"/>
-    <w:tmpl w:val="822C30C6"/>
+    <w:tmpl w:val="E7BA4E38"/>
     <w:lvl w:ilvl="0" w:tplc="04090001">
       <w:start w:val="1"/>
       <w:numFmt w:val="bullet"/>
@@ -5918,6 +6829,119 @@
       </w:rPr>
     </w:lvl>
     <w:lvl w:ilvl="1" w:tplc="04090003">
+      <w:start w:val="1"/>
+      <w:numFmt w:val="bullet"/>
+      <w:lvlText w:val="o"/>
+      <w:lvlJc w:val="left"/>
+      <w:pPr>
+        <w:ind w:left="1440" w:hanging="360"/>
+      </w:pPr>
+      <w:rPr>
+        <w:rFonts w:ascii="Courier New" w:hAnsi="Courier New" w:cs="Courier New" w:hint="default"/>
+      </w:rPr>
+    </w:lvl>
+    <w:lvl w:ilvl="2" w:tplc="04090005" w:tentative="1">
+      <w:start w:val="1"/>
+      <w:numFmt w:val="bullet"/>
+      <w:lvlText w:val=""/>
+      <w:lvlJc w:val="left"/>
+      <w:pPr>
+        <w:ind w:left="2160" w:hanging="360"/>
+      </w:pPr>
+      <w:rPr>
+        <w:rFonts w:ascii="Wingdings" w:hAnsi="Wingdings" w:hint="default"/>
+      </w:rPr>
+    </w:lvl>
+    <w:lvl w:ilvl="3" w:tplc="04090001" w:tentative="1">
+      <w:start w:val="1"/>
+      <w:numFmt w:val="bullet"/>
+      <w:lvlText w:val=""/>
+      <w:lvlJc w:val="left"/>
+      <w:pPr>
+        <w:ind w:left="2880" w:hanging="360"/>
+      </w:pPr>
+      <w:rPr>
+        <w:rFonts w:ascii="Symbol" w:hAnsi="Symbol" w:hint="default"/>
+      </w:rPr>
+    </w:lvl>
+    <w:lvl w:ilvl="4" w:tplc="04090003" w:tentative="1">
+      <w:start w:val="1"/>
+      <w:numFmt w:val="bullet"/>
+      <w:lvlText w:val="o"/>
+      <w:lvlJc w:val="left"/>
+      <w:pPr>
+        <w:ind w:left="3600" w:hanging="360"/>
+      </w:pPr>
+      <w:rPr>
+        <w:rFonts w:ascii="Courier New" w:hAnsi="Courier New" w:cs="Courier New" w:hint="default"/>
+      </w:rPr>
+    </w:lvl>
+    <w:lvl w:ilvl="5" w:tplc="04090005" w:tentative="1">
+      <w:start w:val="1"/>
+      <w:numFmt w:val="bullet"/>
+      <w:lvlText w:val=""/>
+      <w:lvlJc w:val="left"/>
+      <w:pPr>
+        <w:ind w:left="4320" w:hanging="360"/>
+      </w:pPr>
+      <w:rPr>
+        <w:rFonts w:ascii="Wingdings" w:hAnsi="Wingdings" w:hint="default"/>
+      </w:rPr>
+    </w:lvl>
+    <w:lvl w:ilvl="6" w:tplc="04090001" w:tentative="1">
+      <w:start w:val="1"/>
+      <w:numFmt w:val="bullet"/>
+      <w:lvlText w:val=""/>
+      <w:lvlJc w:val="left"/>
+      <w:pPr>
+        <w:ind w:left="5040" w:hanging="360"/>
+      </w:pPr>
+      <w:rPr>
+        <w:rFonts w:ascii="Symbol" w:hAnsi="Symbol" w:hint="default"/>
+      </w:rPr>
+    </w:lvl>
+    <w:lvl w:ilvl="7" w:tplc="04090003" w:tentative="1">
+      <w:start w:val="1"/>
+      <w:numFmt w:val="bullet"/>
+      <w:lvlText w:val="o"/>
+      <w:lvlJc w:val="left"/>
+      <w:pPr>
+        <w:ind w:left="5760" w:hanging="360"/>
+      </w:pPr>
+      <w:rPr>
+        <w:rFonts w:ascii="Courier New" w:hAnsi="Courier New" w:cs="Courier New" w:hint="default"/>
+      </w:rPr>
+    </w:lvl>
+    <w:lvl w:ilvl="8" w:tplc="04090005" w:tentative="1">
+      <w:start w:val="1"/>
+      <w:numFmt w:val="bullet"/>
+      <w:lvlText w:val=""/>
+      <w:lvlJc w:val="left"/>
+      <w:pPr>
+        <w:ind w:left="6480" w:hanging="360"/>
+      </w:pPr>
+      <w:rPr>
+        <w:rFonts w:ascii="Wingdings" w:hAnsi="Wingdings" w:hint="default"/>
+      </w:rPr>
+    </w:lvl>
+  </w:abstractNum>
+  <w:abstractNum w:abstractNumId="3">
+    <w:nsid w:val="70647EE9"/>
+    <w:multiLevelType w:val="hybridMultilevel"/>
+    <w:tmpl w:val="1CC2C06E"/>
+    <w:lvl w:ilvl="0" w:tplc="04090003">
+      <w:start w:val="1"/>
+      <w:numFmt w:val="bullet"/>
+      <w:lvlText w:val="o"/>
+      <w:lvlJc w:val="left"/>
+      <w:pPr>
+        <w:ind w:left="720" w:hanging="360"/>
+      </w:pPr>
+      <w:rPr>
+        <w:rFonts w:ascii="Courier New" w:hAnsi="Courier New" w:cs="Courier New" w:hint="default"/>
+      </w:rPr>
+    </w:lvl>
+    <w:lvl w:ilvl="1" w:tplc="04090003" w:tentative="1">
       <w:start w:val="1"/>
       <w:numFmt w:val="bullet"/>
       <w:lvlText w:val="o"/>
@@ -6022,6 +7046,9 @@
   </w:num>
   <w:num w:numId="3">
     <w:abstractNumId w:val="0"/>
+  </w:num>
+  <w:num w:numId="4">
+    <w:abstractNumId w:val="3"/>
   </w:num>
 </w:numbering>
 </file>

</xml_diff>